<commit_message>
start the part of Building links.
</commit_message>
<xml_diff>
--- a/Chapter5.docx
+++ b/Chapter5.docx
@@ -43,6 +43,14 @@
           <w:rFonts w:ascii="宋体" w:hAnsi="宋体"/>
         </w:rPr>
       </w:pPr>
+      <w:r>
+        <w:rPr>
+          <w:rFonts w:ascii="宋体" w:hAnsi="宋体"/>
+        </w:rPr>
+        <w:t>阐述NFC的可行性</w:t>
+      </w:r>
+      <w:bookmarkStart w:id="2" w:name="_GoBack"/>
+      <w:bookmarkEnd w:id="2"/>
     </w:p>
     <w:p>
       <w:pPr>
@@ -53,8 +61,8 @@
           <w:rFonts w:ascii="宋体" w:eastAsia="宋体" w:hAnsi="宋体"/>
         </w:rPr>
       </w:pPr>
-      <w:bookmarkStart w:id="2" w:name="_Toc373869760"/>
-      <w:bookmarkStart w:id="3" w:name="_Toc373953853"/>
+      <w:bookmarkStart w:id="3" w:name="_Toc373869760"/>
+      <w:bookmarkStart w:id="4" w:name="_Toc373953853"/>
       <w:r>
         <w:rPr>
           <w:rFonts w:ascii="宋体" w:eastAsia="宋体" w:hAnsi="宋体" w:hint="eastAsia"/>
@@ -73,8 +81,8 @@
         </w:rPr>
         <w:t>系统架构</w:t>
       </w:r>
-      <w:bookmarkEnd w:id="2"/>
       <w:bookmarkEnd w:id="3"/>
+      <w:bookmarkEnd w:id="4"/>
     </w:p>
     <w:p>
       <w:pPr>
@@ -109,12 +117,12 @@
           <w:rFonts w:ascii="宋体" w:eastAsia="宋体" w:hAnsi="宋体"/>
         </w:rPr>
       </w:pPr>
-      <w:bookmarkStart w:id="4" w:name="_Toc165262376"/>
-      <w:bookmarkStart w:id="5" w:name="_Toc373869761"/>
-      <w:bookmarkStart w:id="6" w:name="_Toc373953854"/>
-      <w:bookmarkEnd w:id="4"/>
+      <w:bookmarkStart w:id="5" w:name="_Toc165262376"/>
+      <w:bookmarkStart w:id="6" w:name="_Toc373869761"/>
+      <w:bookmarkStart w:id="7" w:name="_Toc373953854"/>
       <w:bookmarkEnd w:id="5"/>
       <w:bookmarkEnd w:id="6"/>
+      <w:bookmarkEnd w:id="7"/>
     </w:p>
     <w:p>
       <w:pPr>
@@ -135,8 +143,8 @@
           <w:rFonts w:ascii="宋体" w:eastAsia="宋体" w:hAnsi="宋体"/>
         </w:rPr>
       </w:pPr>
-      <w:bookmarkStart w:id="7" w:name="_Toc373869762"/>
-      <w:bookmarkStart w:id="8" w:name="_Toc373953855"/>
+      <w:bookmarkStart w:id="8" w:name="_Toc373869762"/>
+      <w:bookmarkStart w:id="9" w:name="_Toc373953855"/>
       <w:r>
         <w:rPr>
           <w:rFonts w:ascii="宋体" w:eastAsia="宋体" w:hAnsi="宋体" w:hint="eastAsia"/>
@@ -149,8 +157,8 @@
         </w:rPr>
         <w:t>服务器实现</w:t>
       </w:r>
-      <w:bookmarkEnd w:id="7"/>
       <w:bookmarkEnd w:id="8"/>
+      <w:bookmarkEnd w:id="9"/>
     </w:p>
     <w:p>
       <w:pPr>
@@ -161,8 +169,8 @@
           <w:rFonts w:ascii="宋体" w:eastAsia="宋体" w:hAnsi="宋体"/>
         </w:rPr>
       </w:pPr>
-      <w:bookmarkStart w:id="9" w:name="_Toc373869763"/>
-      <w:bookmarkStart w:id="10" w:name="_Toc373953856"/>
+      <w:bookmarkStart w:id="10" w:name="_Toc373869763"/>
+      <w:bookmarkStart w:id="11" w:name="_Toc373953856"/>
       <w:r>
         <w:rPr>
           <w:rFonts w:ascii="宋体" w:eastAsia="宋体" w:hAnsi="宋体" w:hint="eastAsia"/>
@@ -175,8 +183,8 @@
         </w:rPr>
         <w:t>客户端实现</w:t>
       </w:r>
-      <w:bookmarkEnd w:id="9"/>
       <w:bookmarkEnd w:id="10"/>
+      <w:bookmarkEnd w:id="11"/>
     </w:p>
     <w:p>
       <w:pPr>
@@ -187,16 +195,16 @@
           <w:rFonts w:ascii="宋体" w:eastAsia="宋体" w:hAnsi="宋体"/>
         </w:rPr>
       </w:pPr>
-      <w:bookmarkStart w:id="11" w:name="_Toc373869764"/>
-      <w:bookmarkStart w:id="12" w:name="_Toc373953857"/>
+      <w:bookmarkStart w:id="12" w:name="_Toc373869764"/>
+      <w:bookmarkStart w:id="13" w:name="_Toc373953857"/>
       <w:r>
         <w:rPr>
           <w:rFonts w:ascii="宋体" w:eastAsia="宋体" w:hAnsi="宋体" w:hint="eastAsia"/>
         </w:rPr>
         <w:t>系统测试</w:t>
       </w:r>
-      <w:bookmarkEnd w:id="11"/>
       <w:bookmarkEnd w:id="12"/>
+      <w:bookmarkEnd w:id="13"/>
     </w:p>
     <w:p>
       <w:pPr>
@@ -220,18 +228,18 @@
           <w:docGrid w:linePitch="360" w:charSpace="1861"/>
         </w:sectPr>
       </w:pPr>
-      <w:bookmarkStart w:id="13" w:name="_Toc165262377"/>
-      <w:bookmarkStart w:id="14" w:name="_Toc373869765"/>
-      <w:bookmarkStart w:id="15" w:name="_Toc373953858"/>
+      <w:bookmarkStart w:id="14" w:name="_Toc165262377"/>
+      <w:bookmarkStart w:id="15" w:name="_Toc373869765"/>
+      <w:bookmarkStart w:id="16" w:name="_Toc373953858"/>
       <w:r>
         <w:rPr>
           <w:rFonts w:ascii="宋体" w:eastAsia="宋体" w:hAnsi="宋体" w:hint="eastAsia"/>
         </w:rPr>
         <w:t>本章小结</w:t>
       </w:r>
-      <w:bookmarkEnd w:id="13"/>
       <w:bookmarkEnd w:id="14"/>
       <w:bookmarkEnd w:id="15"/>
+      <w:bookmarkEnd w:id="16"/>
     </w:p>
     <w:p>
       <w:pPr>
@@ -241,9 +249,9 @@
           <w:rFonts w:ascii="宋体" w:eastAsia="宋体" w:hAnsi="宋体"/>
         </w:rPr>
       </w:pPr>
-      <w:bookmarkStart w:id="16" w:name="_Toc165262394"/>
-      <w:bookmarkStart w:id="17" w:name="_Toc373869773"/>
-      <w:bookmarkStart w:id="18" w:name="_Toc373953866"/>
+      <w:bookmarkStart w:id="17" w:name="_Toc165262394"/>
+      <w:bookmarkStart w:id="18" w:name="_Toc373869773"/>
+      <w:bookmarkStart w:id="19" w:name="_Toc373953866"/>
       <w:r>
         <w:rPr>
           <w:rFonts w:ascii="宋体" w:eastAsia="宋体" w:hAnsi="宋体" w:hint="eastAsia"/>
@@ -251,9 +259,9 @@
         <w:lastRenderedPageBreak/>
         <w:t>参考文献</w:t>
       </w:r>
-      <w:bookmarkEnd w:id="16"/>
       <w:bookmarkEnd w:id="17"/>
       <w:bookmarkEnd w:id="18"/>
+      <w:bookmarkEnd w:id="19"/>
     </w:p>
     <w:p>
       <w:pPr>
@@ -274,7 +282,7 @@
       <w:r>
         <w:fldChar w:fldCharType="separate"/>
       </w:r>
-      <w:bookmarkStart w:id="19" w:name="_ENREF_1"/>
+      <w:bookmarkStart w:id="20" w:name="_ENREF_1"/>
       <w:r>
         <w:t>[1]</w:t>
       </w:r>
@@ -298,13 +306,13 @@
       <w:r>
         <w:t>.</w:t>
       </w:r>
-      <w:bookmarkEnd w:id="19"/>
+      <w:bookmarkEnd w:id="20"/>
     </w:p>
     <w:p>
       <w:pPr>
         <w:pStyle w:val="EndNoteBibliography"/>
       </w:pPr>
-      <w:bookmarkStart w:id="20" w:name="_ENREF_2"/>
+      <w:bookmarkStart w:id="21" w:name="_ENREF_2"/>
       <w:r>
         <w:t>[2]</w:t>
       </w:r>
@@ -328,103 +336,84 @@
       <w:r>
         <w:t>.</w:t>
       </w:r>
-      <w:bookmarkEnd w:id="20"/>
-    </w:p>
-    <w:p>
-      <w:pPr>
-        <w:pStyle w:val="EndNoteBibliography"/>
-      </w:pPr>
-      <w:bookmarkStart w:id="21" w:name="_ENREF_3"/>
-      <w:r>
-        <w:rPr>
-          <w:rFonts w:hint="eastAsia"/>
-        </w:rPr>
-        <w:t>[3]</w:t>
-      </w:r>
-      <w:r>
-        <w:rPr>
-          <w:rFonts w:ascii="System" w:eastAsia="System" w:hint="eastAsia"/>
-        </w:rPr>
-        <w:t xml:space="preserve"> </w:t>
-      </w:r>
-      <w:r>
-        <w:rPr>
-          <w:rFonts w:hint="eastAsia"/>
-        </w:rPr>
-        <w:t>张赟玥</w:t>
-      </w:r>
-      <w:r>
-        <w:rPr>
-          <w:rFonts w:hint="eastAsia"/>
-        </w:rPr>
-        <w:t xml:space="preserve">, </w:t>
-      </w:r>
-      <w:r>
-        <w:rPr>
-          <w:rFonts w:hint="eastAsia"/>
-        </w:rPr>
-        <w:t>赵英</w:t>
-      </w:r>
-      <w:r>
-        <w:rPr>
-          <w:rFonts w:hint="eastAsia"/>
-        </w:rPr>
-        <w:t xml:space="preserve">, </w:t>
-      </w:r>
-      <w:r>
-        <w:rPr>
-          <w:rFonts w:hint="eastAsia"/>
-        </w:rPr>
-        <w:t>徐恩元</w:t>
-      </w:r>
-      <w:r>
-        <w:rPr>
-          <w:rFonts w:hint="eastAsia"/>
-        </w:rPr>
-        <w:t xml:space="preserve">, et al. </w:t>
-      </w:r>
-      <w:r>
-        <w:rPr>
-          <w:rFonts w:hint="eastAsia"/>
-        </w:rPr>
-        <w:t>面向视障用户信息需求的国际研究案例探析</w:t>
-      </w:r>
-      <w:r>
-        <w:rPr>
-          <w:rFonts w:hint="eastAsia"/>
-        </w:rPr>
-        <w:t xml:space="preserve">[J]. </w:t>
-      </w:r>
-      <w:r>
-        <w:rPr>
-          <w:rFonts w:hint="eastAsia"/>
-        </w:rPr>
-        <w:t>图书馆建设</w:t>
-      </w:r>
-      <w:r>
-        <w:rPr>
-          <w:rFonts w:hint="eastAsia"/>
-        </w:rPr>
-        <w:t>, 2009, 6: 022.</w:t>
-      </w:r>
       <w:bookmarkEnd w:id="21"/>
     </w:p>
     <w:p>
       <w:pPr>
         <w:pStyle w:val="EndNoteBibliography"/>
       </w:pPr>
-      <w:bookmarkStart w:id="22" w:name="_ENREF_4"/>
-      <w:r>
-        <w:t>[4]</w:t>
-      </w:r>
-      <w:r>
-        <w:rPr>
-          <w:rFonts w:ascii="System" w:eastAsia="System"/>
+      <w:bookmarkStart w:id="22" w:name="_ENREF_3"/>
+      <w:r>
+        <w:rPr>
+          <w:rFonts w:hint="eastAsia"/>
+        </w:rPr>
+        <w:t>[3]</w:t>
+      </w:r>
+      <w:r>
+        <w:rPr>
+          <w:rFonts w:ascii="System" w:eastAsia="System" w:hint="eastAsia"/>
         </w:rPr>
         <w:t xml:space="preserve"> </w:t>
       </w:r>
       <w:r>
-        <w:t>Davies J E, Wisdom S, Creaser C. Out of sight but not out of mind: visually impaired people's perspectives of library &amp; information services[M].  Library &amp; Information Statistics Unit, Loughborough University, 2001.</w:t>
+        <w:rPr>
+          <w:rFonts w:hint="eastAsia"/>
+        </w:rPr>
+        <w:t>张赟玥</w:t>
+      </w:r>
+      <w:r>
+        <w:rPr>
+          <w:rFonts w:hint="eastAsia"/>
+        </w:rPr>
+        <w:t xml:space="preserve">, </w:t>
+      </w:r>
+      <w:r>
+        <w:rPr>
+          <w:rFonts w:hint="eastAsia"/>
+        </w:rPr>
+        <w:t>赵英</w:t>
+      </w:r>
+      <w:r>
+        <w:rPr>
+          <w:rFonts w:hint="eastAsia"/>
+        </w:rPr>
+        <w:t xml:space="preserve">, </w:t>
+      </w:r>
+      <w:r>
+        <w:rPr>
+          <w:rFonts w:hint="eastAsia"/>
+        </w:rPr>
+        <w:t>徐恩元</w:t>
+      </w:r>
+      <w:r>
+        <w:rPr>
+          <w:rFonts w:hint="eastAsia"/>
+        </w:rPr>
+        <w:t xml:space="preserve">, et al. </w:t>
+      </w:r>
+      <w:r>
+        <w:rPr>
+          <w:rFonts w:hint="eastAsia"/>
+        </w:rPr>
+        <w:t>面向视障用户信息需求的国际研究案例探析</w:t>
+      </w:r>
+      <w:r>
+        <w:rPr>
+          <w:rFonts w:hint="eastAsia"/>
+        </w:rPr>
+        <w:t xml:space="preserve">[J]. </w:t>
+      </w:r>
+      <w:r>
+        <w:rPr>
+          <w:rFonts w:hint="eastAsia"/>
+        </w:rPr>
+        <w:t>图书馆建设</w:t>
+      </w:r>
+      <w:r>
+        <w:rPr>
+          <w:rFonts w:hint="eastAsia"/>
+        </w:rPr>
+        <w:t>, 2009, 6: 022.</w:t>
       </w:r>
       <w:bookmarkEnd w:id="22"/>
     </w:p>
@@ -432,9 +421,9 @@
       <w:pPr>
         <w:pStyle w:val="EndNoteBibliography"/>
       </w:pPr>
-      <w:bookmarkStart w:id="23" w:name="_ENREF_5"/>
-      <w:r>
-        <w:t>[5]</w:t>
+      <w:bookmarkStart w:id="23" w:name="_ENREF_4"/>
+      <w:r>
+        <w:t>[4]</w:t>
       </w:r>
       <w:r>
         <w:rPr>
@@ -443,7 +432,7 @@
         <w:t xml:space="preserve"> </w:t>
       </w:r>
       <w:r>
-        <w:t>Martínez C C, Martínez-Normand L, Olsen M G: Is It Possible to Predict the Manual Web Accessibility Result Using the Automatic Result?, Universal Access in Human-Computer Interaction. Applications and Services: Springer, 2009: 645-653.</w:t>
+        <w:t>Davies J E, Wisdom S, Creaser C. Out of sight but not out of mind: visually impaired people's perspectives of library &amp; information services[M].  Library &amp; Information Statistics Unit, Loughborough University, 2001.</w:t>
       </w:r>
       <w:bookmarkEnd w:id="23"/>
     </w:p>
@@ -451,48 +440,18 @@
       <w:pPr>
         <w:pStyle w:val="EndNoteBibliography"/>
       </w:pPr>
-      <w:bookmarkStart w:id="24" w:name="_ENREF_6"/>
-      <w:r>
-        <w:rPr>
-          <w:rFonts w:hint="eastAsia"/>
-        </w:rPr>
-        <w:t>[6]</w:t>
-      </w:r>
-      <w:r>
-        <w:rPr>
-          <w:rFonts w:ascii="System" w:eastAsia="System" w:hint="eastAsia"/>
+      <w:bookmarkStart w:id="24" w:name="_ENREF_5"/>
+      <w:r>
+        <w:t>[5]</w:t>
+      </w:r>
+      <w:r>
+        <w:rPr>
+          <w:rFonts w:ascii="System" w:eastAsia="System"/>
         </w:rPr>
         <w:t xml:space="preserve"> </w:t>
       </w:r>
       <w:r>
-        <w:rPr>
-          <w:rFonts w:hint="eastAsia"/>
-        </w:rPr>
-        <w:t xml:space="preserve"> Y T. </w:t>
-      </w:r>
-      <w:r>
-        <w:rPr>
-          <w:rFonts w:hint="eastAsia"/>
-        </w:rPr>
-        <w:t>中华人民共和国通信行业标准</w:t>
-      </w:r>
-      <w:r>
-        <w:rPr>
-          <w:rFonts w:hint="eastAsia"/>
-        </w:rPr>
-        <w:t xml:space="preserve">: </w:t>
-      </w:r>
-      <w:r>
-        <w:rPr>
-          <w:rFonts w:hint="eastAsia"/>
-        </w:rPr>
-        <w:t>信息安全运行管理系统总体架构</w:t>
-      </w:r>
-      <w:r>
-        <w:rPr>
-          <w:rFonts w:hint="eastAsia"/>
-        </w:rPr>
-        <w:t>[D]. 2008.</w:t>
+        <w:t>Martínez C C, Martínez-Normand L, Olsen M G: Is It Possible to Predict the Manual Web Accessibility Result Using the Automatic Result?, Universal Access in Human-Computer Interaction. Applications and Services: Springer, 2009: 645-653.</w:t>
       </w:r>
       <w:bookmarkEnd w:id="24"/>
     </w:p>
@@ -500,7 +459,56 @@
       <w:pPr>
         <w:pStyle w:val="EndNoteBibliography"/>
       </w:pPr>
-      <w:bookmarkStart w:id="25" w:name="_ENREF_7"/>
+      <w:bookmarkStart w:id="25" w:name="_ENREF_6"/>
+      <w:r>
+        <w:rPr>
+          <w:rFonts w:hint="eastAsia"/>
+        </w:rPr>
+        <w:t>[6]</w:t>
+      </w:r>
+      <w:r>
+        <w:rPr>
+          <w:rFonts w:ascii="System" w:eastAsia="System" w:hint="eastAsia"/>
+        </w:rPr>
+        <w:t xml:space="preserve"> </w:t>
+      </w:r>
+      <w:r>
+        <w:rPr>
+          <w:rFonts w:hint="eastAsia"/>
+        </w:rPr>
+        <w:t xml:space="preserve"> Y T. </w:t>
+      </w:r>
+      <w:r>
+        <w:rPr>
+          <w:rFonts w:hint="eastAsia"/>
+        </w:rPr>
+        <w:t>中华人民共和国通信行业标准</w:t>
+      </w:r>
+      <w:r>
+        <w:rPr>
+          <w:rFonts w:hint="eastAsia"/>
+        </w:rPr>
+        <w:t xml:space="preserve">: </w:t>
+      </w:r>
+      <w:r>
+        <w:rPr>
+          <w:rFonts w:hint="eastAsia"/>
+        </w:rPr>
+        <w:t>信息安全运行管理系统总体架构</w:t>
+      </w:r>
+      <w:r>
+        <w:rPr>
+          <w:rFonts w:hint="eastAsia"/>
+        </w:rPr>
+        <w:t>[D]. 2008.</w:t>
+      </w:r>
+      <w:bookmarkEnd w:id="25"/>
+    </w:p>
+    <w:p>
+      <w:pPr>
+        <w:pStyle w:val="EndNoteBibliography"/>
+      </w:pPr>
+      <w:bookmarkStart w:id="26" w:name="_ENREF_7"/>
       <w:r>
         <w:rPr>
           <w:rFonts w:hint="eastAsia"/>
@@ -552,91 +560,72 @@
         </w:rPr>
         <w:t>.</w:t>
       </w:r>
-      <w:bookmarkEnd w:id="25"/>
-    </w:p>
-    <w:p>
-      <w:pPr>
-        <w:pStyle w:val="EndNoteBibliography"/>
-      </w:pPr>
-      <w:bookmarkStart w:id="26" w:name="_ENREF_8"/>
-      <w:r>
-        <w:rPr>
-          <w:rFonts w:hint="eastAsia"/>
-        </w:rPr>
-        <w:t>[8]</w:t>
-      </w:r>
-      <w:r>
-        <w:rPr>
-          <w:rFonts w:ascii="System" w:eastAsia="System" w:hint="eastAsia"/>
-        </w:rPr>
-        <w:t xml:space="preserve"> </w:t>
-      </w:r>
-      <w:r>
-        <w:rPr>
-          <w:rFonts w:hint="eastAsia"/>
-        </w:rPr>
-        <w:t>陈思宇</w:t>
-      </w:r>
-      <w:r>
-        <w:rPr>
-          <w:rFonts w:hint="eastAsia"/>
-        </w:rPr>
-        <w:t xml:space="preserve">, </w:t>
-      </w:r>
-      <w:r>
-        <w:rPr>
-          <w:rFonts w:hint="eastAsia"/>
-        </w:rPr>
-        <w:t>陈朝斌</w:t>
-      </w:r>
-      <w:r>
-        <w:rPr>
-          <w:rFonts w:hint="eastAsia"/>
-        </w:rPr>
-        <w:t xml:space="preserve">, </w:t>
-      </w:r>
-      <w:r>
-        <w:rPr>
-          <w:rFonts w:hint="eastAsia"/>
-        </w:rPr>
-        <w:t>金慧娜</w:t>
-      </w:r>
-      <w:r>
-        <w:rPr>
-          <w:rFonts w:hint="eastAsia"/>
-        </w:rPr>
-        <w:t xml:space="preserve">. </w:t>
-      </w:r>
-      <w:r>
-        <w:rPr>
-          <w:rFonts w:hint="eastAsia"/>
-        </w:rPr>
-        <w:t>无障碍产品设计初探——针对视障者的手机设计</w:t>
-      </w:r>
-      <w:r>
-        <w:rPr>
-          <w:rFonts w:hint="eastAsia"/>
-        </w:rPr>
-        <w:t>[C]. Proceedings of the 2006 International Conference on Industrial Design &amp; The 11th China Industrial Design Annual Meeting (Volume 2/2), 2006.</w:t>
-      </w:r>
       <w:bookmarkEnd w:id="26"/>
     </w:p>
     <w:p>
       <w:pPr>
         <w:pStyle w:val="EndNoteBibliography"/>
       </w:pPr>
-      <w:bookmarkStart w:id="27" w:name="_ENREF_9"/>
-      <w:r>
-        <w:t>[9]</w:t>
-      </w:r>
-      <w:r>
-        <w:rPr>
-          <w:rFonts w:ascii="System" w:eastAsia="System"/>
+      <w:bookmarkStart w:id="27" w:name="_ENREF_8"/>
+      <w:r>
+        <w:rPr>
+          <w:rFonts w:hint="eastAsia"/>
+        </w:rPr>
+        <w:t>[8]</w:t>
+      </w:r>
+      <w:r>
+        <w:rPr>
+          <w:rFonts w:ascii="System" w:eastAsia="System" w:hint="eastAsia"/>
         </w:rPr>
         <w:t xml:space="preserve"> </w:t>
       </w:r>
       <w:r>
-        <w:t>Ciavarella C, Paternò F. The design of a handheld, location-aware guide for indoor environments[J]. Personal and Ubiquitous Computing, 2004, 8(2): 82-91.</w:t>
+        <w:rPr>
+          <w:rFonts w:hint="eastAsia"/>
+        </w:rPr>
+        <w:t>陈思宇</w:t>
+      </w:r>
+      <w:r>
+        <w:rPr>
+          <w:rFonts w:hint="eastAsia"/>
+        </w:rPr>
+        <w:t xml:space="preserve">, </w:t>
+      </w:r>
+      <w:r>
+        <w:rPr>
+          <w:rFonts w:hint="eastAsia"/>
+        </w:rPr>
+        <w:t>陈朝斌</w:t>
+      </w:r>
+      <w:r>
+        <w:rPr>
+          <w:rFonts w:hint="eastAsia"/>
+        </w:rPr>
+        <w:t xml:space="preserve">, </w:t>
+      </w:r>
+      <w:r>
+        <w:rPr>
+          <w:rFonts w:hint="eastAsia"/>
+        </w:rPr>
+        <w:t>金慧娜</w:t>
+      </w:r>
+      <w:r>
+        <w:rPr>
+          <w:rFonts w:hint="eastAsia"/>
+        </w:rPr>
+        <w:t xml:space="preserve">. </w:t>
+      </w:r>
+      <w:r>
+        <w:rPr>
+          <w:rFonts w:hint="eastAsia"/>
+        </w:rPr>
+        <w:t>无障碍产品设计初探——针对视障者的手机设计</w:t>
+      </w:r>
+      <w:r>
+        <w:rPr>
+          <w:rFonts w:hint="eastAsia"/>
+        </w:rPr>
+        <w:t>[C]. Proceedings of the 2006 International Conference on Industrial Design &amp; The 11th China Industrial Design Annual Meeting (Volume 2/2), 2006.</w:t>
       </w:r>
       <w:bookmarkEnd w:id="27"/>
     </w:p>
@@ -644,9 +633,9 @@
       <w:pPr>
         <w:pStyle w:val="EndNoteBibliography"/>
       </w:pPr>
-      <w:bookmarkStart w:id="28" w:name="_ENREF_10"/>
-      <w:r>
-        <w:t>[10]</w:t>
+      <w:bookmarkStart w:id="28" w:name="_ENREF_9"/>
+      <w:r>
+        <w:t>[9]</w:t>
       </w:r>
       <w:r>
         <w:rPr>
@@ -655,7 +644,7 @@
         <w:t xml:space="preserve"> </w:t>
       </w:r>
       <w:r>
-        <w:t>Müller H J, Schöning J, Krüger A. Mobile Map Interaction-Evaluation in an indoor scenario[C]. GI Jahrestagung (2), 2006: 403-410.</w:t>
+        <w:t>Ciavarella C, Paternò F. The design of a handheld, location-aware guide for indoor environments[J]. Personal and Ubiquitous Computing, 2004, 8(2): 82-91.</w:t>
       </w:r>
       <w:bookmarkEnd w:id="28"/>
     </w:p>
@@ -663,60 +652,18 @@
       <w:pPr>
         <w:pStyle w:val="EndNoteBibliography"/>
       </w:pPr>
-      <w:bookmarkStart w:id="29" w:name="_ENREF_11"/>
-      <w:r>
-        <w:rPr>
-          <w:rFonts w:hint="eastAsia"/>
-        </w:rPr>
-        <w:t>[11]</w:t>
-      </w:r>
-      <w:r>
-        <w:rPr>
-          <w:rFonts w:ascii="System" w:eastAsia="System" w:hint="eastAsia"/>
+      <w:bookmarkStart w:id="29" w:name="_ENREF_10"/>
+      <w:r>
+        <w:t>[10]</w:t>
+      </w:r>
+      <w:r>
+        <w:rPr>
+          <w:rFonts w:ascii="System" w:eastAsia="System"/>
         </w:rPr>
         <w:t xml:space="preserve"> </w:t>
       </w:r>
       <w:r>
-        <w:rPr>
-          <w:rFonts w:hint="eastAsia"/>
-        </w:rPr>
-        <w:t>Klippel A, Freksa C, Winter S. You</w:t>
-      </w:r>
-      <w:r>
-        <w:rPr>
-          <w:rFonts w:hint="eastAsia"/>
-        </w:rPr>
-        <w:t>‐</w:t>
-      </w:r>
-      <w:r>
-        <w:rPr>
-          <w:rFonts w:hint="eastAsia"/>
-        </w:rPr>
-        <w:t>are</w:t>
-      </w:r>
-      <w:r>
-        <w:rPr>
-          <w:rFonts w:hint="eastAsia"/>
-        </w:rPr>
-        <w:t>‐</w:t>
-      </w:r>
-      <w:r>
-        <w:rPr>
-          <w:rFonts w:hint="eastAsia"/>
-        </w:rPr>
-        <w:t>here maps in emergencies</w:t>
-      </w:r>
-      <w:r>
-        <w:rPr>
-          <w:rFonts w:hint="eastAsia"/>
-        </w:rPr>
-        <w:t>–</w:t>
-      </w:r>
-      <w:r>
-        <w:rPr>
-          <w:rFonts w:hint="eastAsia"/>
-        </w:rPr>
-        <w:t>the danger of getting lost[J]. Journal of spatial science, 2006, 51(1): 117-131.</w:t>
+        <w:t>Müller H J, Schöning J, Krüger A. Mobile Map Interaction-Evaluation in an indoor scenario[C]. GI Jahrestagung (2), 2006: 403-410.</w:t>
       </w:r>
       <w:bookmarkEnd w:id="29"/>
     </w:p>
@@ -724,18 +671,60 @@
       <w:pPr>
         <w:pStyle w:val="EndNoteBibliography"/>
       </w:pPr>
-      <w:bookmarkStart w:id="30" w:name="_ENREF_12"/>
-      <w:r>
-        <w:t>[12]</w:t>
-      </w:r>
-      <w:r>
-        <w:rPr>
-          <w:rFonts w:ascii="System" w:eastAsia="System"/>
+      <w:bookmarkStart w:id="30" w:name="_ENREF_11"/>
+      <w:r>
+        <w:rPr>
+          <w:rFonts w:hint="eastAsia"/>
+        </w:rPr>
+        <w:t>[11]</w:t>
+      </w:r>
+      <w:r>
+        <w:rPr>
+          <w:rFonts w:ascii="System" w:eastAsia="System" w:hint="eastAsia"/>
         </w:rPr>
         <w:t xml:space="preserve"> </w:t>
       </w:r>
       <w:r>
-        <w:t>Lorenz B, Ohlbach H J, Stoffel E-P: A hybrid spatial model for representing indoor environments, Web and Wireless Geographical Information Systems: Springer, 2006: 102-112.</w:t>
+        <w:rPr>
+          <w:rFonts w:hint="eastAsia"/>
+        </w:rPr>
+        <w:t>Klippel A, Freksa C, Winter S. You</w:t>
+      </w:r>
+      <w:r>
+        <w:rPr>
+          <w:rFonts w:hint="eastAsia"/>
+        </w:rPr>
+        <w:t>‐</w:t>
+      </w:r>
+      <w:r>
+        <w:rPr>
+          <w:rFonts w:hint="eastAsia"/>
+        </w:rPr>
+        <w:t>are</w:t>
+      </w:r>
+      <w:r>
+        <w:rPr>
+          <w:rFonts w:hint="eastAsia"/>
+        </w:rPr>
+        <w:t>‐</w:t>
+      </w:r>
+      <w:r>
+        <w:rPr>
+          <w:rFonts w:hint="eastAsia"/>
+        </w:rPr>
+        <w:t>here maps in emergencies</w:t>
+      </w:r>
+      <w:r>
+        <w:rPr>
+          <w:rFonts w:hint="eastAsia"/>
+        </w:rPr>
+        <w:t>–</w:t>
+      </w:r>
+      <w:r>
+        <w:rPr>
+          <w:rFonts w:hint="eastAsia"/>
+        </w:rPr>
+        <w:t>the danger of getting lost[J]. Journal of spatial science, 2006, 51(1): 117-131.</w:t>
       </w:r>
       <w:bookmarkEnd w:id="30"/>
     </w:p>
@@ -743,9 +732,9 @@
       <w:pPr>
         <w:pStyle w:val="EndNoteBibliography"/>
       </w:pPr>
-      <w:bookmarkStart w:id="31" w:name="_ENREF_13"/>
-      <w:r>
-        <w:t>[13]</w:t>
+      <w:bookmarkStart w:id="31" w:name="_ENREF_12"/>
+      <w:r>
+        <w:t>[12]</w:t>
       </w:r>
       <w:r>
         <w:rPr>
@@ -754,7 +743,7 @@
         <w:t xml:space="preserve"> </w:t>
       </w:r>
       <w:r>
-        <w:t>Nossum A S. IndoorTubes a novel design for indoor maps[J]. Cartography and Geographic Information Science, 2011, 38(2): 192-200.</w:t>
+        <w:t>Lorenz B, Ohlbach H J, Stoffel E-P: A hybrid spatial model for representing indoor environments, Web and Wireless Geographical Information Systems: Springer, 2006: 102-112.</w:t>
       </w:r>
       <w:bookmarkEnd w:id="31"/>
     </w:p>
@@ -762,66 +751,18 @@
       <w:pPr>
         <w:pStyle w:val="EndNoteBibliography"/>
       </w:pPr>
-      <w:bookmarkStart w:id="32" w:name="_ENREF_14"/>
-      <w:r>
-        <w:rPr>
-          <w:rFonts w:hint="eastAsia"/>
-        </w:rPr>
-        <w:t>[14]</w:t>
-      </w:r>
-      <w:r>
-        <w:rPr>
-          <w:rFonts w:ascii="System" w:eastAsia="System" w:hint="eastAsia"/>
+      <w:bookmarkStart w:id="32" w:name="_ENREF_13"/>
+      <w:r>
+        <w:t>[13]</w:t>
+      </w:r>
+      <w:r>
+        <w:rPr>
+          <w:rFonts w:ascii="System" w:eastAsia="System"/>
         </w:rPr>
         <w:t xml:space="preserve"> </w:t>
       </w:r>
       <w:r>
-        <w:rPr>
-          <w:rFonts w:hint="eastAsia"/>
-        </w:rPr>
-        <w:t>赵忠君</w:t>
-      </w:r>
-      <w:r>
-        <w:rPr>
-          <w:rFonts w:hint="eastAsia"/>
-        </w:rPr>
-        <w:t xml:space="preserve">, </w:t>
-      </w:r>
-      <w:r>
-        <w:rPr>
-          <w:rFonts w:hint="eastAsia"/>
-        </w:rPr>
-        <w:t>赵飞</w:t>
-      </w:r>
-      <w:r>
-        <w:rPr>
-          <w:rFonts w:hint="eastAsia"/>
-        </w:rPr>
-        <w:t xml:space="preserve">. </w:t>
-      </w:r>
-      <w:r>
-        <w:rPr>
-          <w:rFonts w:hint="eastAsia"/>
-        </w:rPr>
-        <w:t>在线地图的交互可视化设计研究</w:t>
-      </w:r>
-      <w:r>
-        <w:rPr>
-          <w:rFonts w:hint="eastAsia"/>
-        </w:rPr>
-        <w:t xml:space="preserve">[J]. </w:t>
-      </w:r>
-      <w:r>
-        <w:rPr>
-          <w:rFonts w:hint="eastAsia"/>
-        </w:rPr>
-        <w:t>测绘通报</w:t>
-      </w:r>
-      <w:r>
-        <w:rPr>
-          <w:rFonts w:hint="eastAsia"/>
-        </w:rPr>
-        <w:t>, 2011, 7: 009.</w:t>
+        <w:t>Nossum A S. IndoorTubes a novel design for indoor maps[J]. Cartography and Geographic Information Science, 2011, 38(2): 192-200.</w:t>
       </w:r>
       <w:bookmarkEnd w:id="32"/>
     </w:p>
@@ -829,18 +770,66 @@
       <w:pPr>
         <w:pStyle w:val="EndNoteBibliography"/>
       </w:pPr>
-      <w:bookmarkStart w:id="33" w:name="_ENREF_15"/>
-      <w:r>
-        <w:t>[15]</w:t>
-      </w:r>
-      <w:r>
-        <w:rPr>
-          <w:rFonts w:ascii="System" w:eastAsia="System"/>
+      <w:bookmarkStart w:id="33" w:name="_ENREF_14"/>
+      <w:r>
+        <w:rPr>
+          <w:rFonts w:hint="eastAsia"/>
+        </w:rPr>
+        <w:t>[14]</w:t>
+      </w:r>
+      <w:r>
+        <w:rPr>
+          <w:rFonts w:ascii="System" w:eastAsia="System" w:hint="eastAsia"/>
         </w:rPr>
         <w:t xml:space="preserve"> </w:t>
       </w:r>
       <w:r>
-        <w:t>Link J a B, Smith P, Viol N, et al. Footpath: Accurate map-based indoor navigation using smartphones[C]. Indoor Positioning and Indoor Navigation (IPIN), 2011 International Conference on, 2011: 1-8.</w:t>
+        <w:rPr>
+          <w:rFonts w:hint="eastAsia"/>
+        </w:rPr>
+        <w:t>赵忠君</w:t>
+      </w:r>
+      <w:r>
+        <w:rPr>
+          <w:rFonts w:hint="eastAsia"/>
+        </w:rPr>
+        <w:t xml:space="preserve">, </w:t>
+      </w:r>
+      <w:r>
+        <w:rPr>
+          <w:rFonts w:hint="eastAsia"/>
+        </w:rPr>
+        <w:t>赵飞</w:t>
+      </w:r>
+      <w:r>
+        <w:rPr>
+          <w:rFonts w:hint="eastAsia"/>
+        </w:rPr>
+        <w:t xml:space="preserve">. </w:t>
+      </w:r>
+      <w:r>
+        <w:rPr>
+          <w:rFonts w:hint="eastAsia"/>
+        </w:rPr>
+        <w:t>在线地图的交互可视化设计研究</w:t>
+      </w:r>
+      <w:r>
+        <w:rPr>
+          <w:rFonts w:hint="eastAsia"/>
+        </w:rPr>
+        <w:t xml:space="preserve">[J]. </w:t>
+      </w:r>
+      <w:r>
+        <w:rPr>
+          <w:rFonts w:hint="eastAsia"/>
+        </w:rPr>
+        <w:t>测绘通报</w:t>
+      </w:r>
+      <w:r>
+        <w:rPr>
+          <w:rFonts w:hint="eastAsia"/>
+        </w:rPr>
+        <w:t>, 2011, 7: 009.</w:t>
       </w:r>
       <w:bookmarkEnd w:id="33"/>
     </w:p>
@@ -848,9 +837,9 @@
       <w:pPr>
         <w:pStyle w:val="EndNoteBibliography"/>
       </w:pPr>
-      <w:bookmarkStart w:id="34" w:name="_ENREF_16"/>
-      <w:r>
-        <w:t>[16]</w:t>
+      <w:bookmarkStart w:id="34" w:name="_ENREF_15"/>
+      <w:r>
+        <w:t>[15]</w:t>
       </w:r>
       <w:r>
         <w:rPr>
@@ -859,7 +848,7 @@
         <w:t xml:space="preserve"> </w:t>
       </w:r>
       <w:r>
-        <w:t>Tomono M, Yuta S. Indoor navigation based on an inaccurate map using object recognition[C]. Intelligent Robots and Systems, 2002. IEEE/RSJ International Conference on, 2002: 619-624.</w:t>
+        <w:t>Link J a B, Smith P, Viol N, et al. Footpath: Accurate map-based indoor navigation using smartphones[C]. Indoor Positioning and Indoor Navigation (IPIN), 2011 International Conference on, 2011: 1-8.</w:t>
       </w:r>
       <w:bookmarkEnd w:id="34"/>
     </w:p>
@@ -867,9 +856,9 @@
       <w:pPr>
         <w:pStyle w:val="EndNoteBibliography"/>
       </w:pPr>
-      <w:bookmarkStart w:id="35" w:name="_ENREF_17"/>
-      <w:r>
-        <w:t>[17]</w:t>
+      <w:bookmarkStart w:id="35" w:name="_ENREF_16"/>
+      <w:r>
+        <w:t>[16]</w:t>
       </w:r>
       <w:r>
         <w:rPr>
@@ -878,7 +867,7 @@
         <w:t xml:space="preserve"> </w:t>
       </w:r>
       <w:r>
-        <w:t>Gilliéron P-Y, Merminod B. Personal navigation system for indoor applications[C]. 11th IAIN world congress, 2003: 21-24.</w:t>
+        <w:t>Tomono M, Yuta S. Indoor navigation based on an inaccurate map using object recognition[C]. Intelligent Robots and Systems, 2002. IEEE/RSJ International Conference on, 2002: 619-624.</w:t>
       </w:r>
       <w:bookmarkEnd w:id="35"/>
     </w:p>
@@ -886,10 +875,9 @@
       <w:pPr>
         <w:pStyle w:val="EndNoteBibliography"/>
       </w:pPr>
-      <w:bookmarkStart w:id="36" w:name="_ENREF_18"/>
-      <w:r>
-        <w:lastRenderedPageBreak/>
-        <w:t>[18]</w:t>
+      <w:bookmarkStart w:id="36" w:name="_ENREF_17"/>
+      <w:r>
+        <w:t>[17]</w:t>
       </w:r>
       <w:r>
         <w:rPr>
@@ -898,7 +886,7 @@
         <w:t xml:space="preserve"> </w:t>
       </w:r>
       <w:r>
-        <w:t>Miu A K L. Design and implementation of an indoor mobile navigation system[D].  Citeseer, 2002.</w:t>
+        <w:t>Gilliéron P-Y, Merminod B. Personal navigation system for indoor applications[C]. 11th IAIN world congress, 2003: 21-24.</w:t>
       </w:r>
       <w:bookmarkEnd w:id="36"/>
     </w:p>
@@ -906,9 +894,10 @@
       <w:pPr>
         <w:pStyle w:val="EndNoteBibliography"/>
       </w:pPr>
-      <w:bookmarkStart w:id="37" w:name="_ENREF_19"/>
-      <w:r>
-        <w:t>[19]</w:t>
+      <w:bookmarkStart w:id="37" w:name="_ENREF_18"/>
+      <w:r>
+        <w:lastRenderedPageBreak/>
+        <w:t>[18]</w:t>
       </w:r>
       <w:r>
         <w:rPr>
@@ -917,7 +906,7 @@
         <w:t xml:space="preserve"> </w:t>
       </w:r>
       <w:r>
-        <w:t>Renaudin V, Yalak O, Tomé P, et al. Indoor navigation of emergency agents[J]. European Journal of Navigation, 2007, 5(3): 36-45.</w:t>
+        <w:t>Miu A K L. Design and implementation of an indoor mobile navigation system[D].  Citeseer, 2002.</w:t>
       </w:r>
       <w:bookmarkEnd w:id="37"/>
     </w:p>
@@ -925,9 +914,9 @@
       <w:pPr>
         <w:pStyle w:val="EndNoteBibliography"/>
       </w:pPr>
-      <w:bookmarkStart w:id="38" w:name="_ENREF_20"/>
-      <w:r>
-        <w:t>[20]</w:t>
+      <w:bookmarkStart w:id="38" w:name="_ENREF_19"/>
+      <w:r>
+        <w:t>[19]</w:t>
       </w:r>
       <w:r>
         <w:rPr>
@@ -936,7 +925,7 @@
         <w:t xml:space="preserve"> </w:t>
       </w:r>
       <w:r>
-        <w:t>Beauregard S, Haas H. Pedestrian dead reckoning: A basis for personal positioning[C]. Proceedings of the 3rd Workshop on Positioning, Navigation and Communication (WPNC’06), 2006: 27-35.</w:t>
+        <w:t>Renaudin V, Yalak O, Tomé P, et al. Indoor navigation of emergency agents[J]. European Journal of Navigation, 2007, 5(3): 36-45.</w:t>
       </w:r>
       <w:bookmarkEnd w:id="38"/>
     </w:p>
@@ -944,7 +933,26 @@
       <w:pPr>
         <w:pStyle w:val="EndNoteBibliography"/>
       </w:pPr>
-      <w:bookmarkStart w:id="39" w:name="_ENREF_21"/>
+      <w:bookmarkStart w:id="39" w:name="_ENREF_20"/>
+      <w:r>
+        <w:t>[20]</w:t>
+      </w:r>
+      <w:r>
+        <w:rPr>
+          <w:rFonts w:ascii="System" w:eastAsia="System"/>
+        </w:rPr>
+        <w:t xml:space="preserve"> </w:t>
+      </w:r>
+      <w:r>
+        <w:t>Beauregard S, Haas H. Pedestrian dead reckoning: A basis for personal positioning[C]. Proceedings of the 3rd Workshop on Positioning, Navigation and Communication (WPNC’06), 2006: 27-35.</w:t>
+      </w:r>
+      <w:bookmarkEnd w:id="39"/>
+    </w:p>
+    <w:p>
+      <w:pPr>
+        <w:pStyle w:val="EndNoteBibliography"/>
+      </w:pPr>
+      <w:bookmarkStart w:id="40" w:name="_ENREF_21"/>
       <w:r>
         <w:t>[21]</w:t>
       </w:r>
@@ -968,115 +976,96 @@
       <w:r>
         <w:t>.</w:t>
       </w:r>
-      <w:bookmarkEnd w:id="39"/>
-    </w:p>
-    <w:p>
-      <w:pPr>
-        <w:pStyle w:val="EndNoteBibliography"/>
-      </w:pPr>
-      <w:bookmarkStart w:id="40" w:name="_ENREF_22"/>
-      <w:r>
-        <w:rPr>
-          <w:rFonts w:hint="eastAsia"/>
-        </w:rPr>
-        <w:t>[22]</w:t>
-      </w:r>
-      <w:r>
-        <w:rPr>
-          <w:rFonts w:ascii="System" w:eastAsia="System" w:hint="eastAsia"/>
-        </w:rPr>
-        <w:t xml:space="preserve"> </w:t>
-      </w:r>
-      <w:r>
-        <w:rPr>
-          <w:rFonts w:hint="eastAsia"/>
-        </w:rPr>
-        <w:t>陈圣群</w:t>
-      </w:r>
-      <w:r>
-        <w:rPr>
-          <w:rFonts w:hint="eastAsia"/>
-        </w:rPr>
-        <w:t xml:space="preserve">, </w:t>
-      </w:r>
-      <w:r>
-        <w:rPr>
-          <w:rFonts w:hint="eastAsia"/>
-        </w:rPr>
-        <w:t>董林飞</w:t>
-      </w:r>
-      <w:r>
-        <w:rPr>
-          <w:rFonts w:hint="eastAsia"/>
-        </w:rPr>
-        <w:t xml:space="preserve">. Dijkstra </w:t>
-      </w:r>
-      <w:r>
-        <w:rPr>
-          <w:rFonts w:hint="eastAsia"/>
-        </w:rPr>
-        <w:t>和</w:t>
-      </w:r>
-      <w:r>
-        <w:rPr>
-          <w:rFonts w:hint="eastAsia"/>
-        </w:rPr>
-        <w:t xml:space="preserve"> A-star </w:t>
-      </w:r>
-      <w:r>
-        <w:rPr>
-          <w:rFonts w:hint="eastAsia"/>
-        </w:rPr>
-        <w:t>算法在智能导航中的应用分析</w:t>
-      </w:r>
-      <w:r>
-        <w:rPr>
-          <w:rFonts w:hint="eastAsia"/>
-        </w:rPr>
-        <w:t xml:space="preserve">[J]. </w:t>
-      </w:r>
-      <w:r>
-        <w:rPr>
-          <w:rFonts w:hint="eastAsia"/>
-        </w:rPr>
-        <w:t>重庆科技学院学报</w:t>
-      </w:r>
-      <w:r>
-        <w:rPr>
-          <w:rFonts w:hint="eastAsia"/>
-        </w:rPr>
-        <w:t xml:space="preserve">: </w:t>
-      </w:r>
-      <w:r>
-        <w:rPr>
-          <w:rFonts w:hint="eastAsia"/>
-        </w:rPr>
-        <w:t>自然科学版</w:t>
-      </w:r>
-      <w:r>
-        <w:rPr>
-          <w:rFonts w:hint="eastAsia"/>
-        </w:rPr>
-        <w:t>, 2010, (006): 159-161.</w:t>
-      </w:r>
       <w:bookmarkEnd w:id="40"/>
     </w:p>
     <w:p>
       <w:pPr>
         <w:pStyle w:val="EndNoteBibliography"/>
       </w:pPr>
-      <w:bookmarkStart w:id="41" w:name="_ENREF_23"/>
-      <w:r>
-        <w:t>[23]</w:t>
-      </w:r>
-      <w:r>
-        <w:rPr>
-          <w:rFonts w:ascii="System" w:eastAsia="System"/>
+      <w:bookmarkStart w:id="41" w:name="_ENREF_22"/>
+      <w:r>
+        <w:rPr>
+          <w:rFonts w:hint="eastAsia"/>
+        </w:rPr>
+        <w:t>[22]</w:t>
+      </w:r>
+      <w:r>
+        <w:rPr>
+          <w:rFonts w:ascii="System" w:eastAsia="System" w:hint="eastAsia"/>
         </w:rPr>
         <w:t xml:space="preserve"> </w:t>
       </w:r>
       <w:r>
-        <w:t>Isomursu M, Ervasti M, Isomursu P, et al. Evaluating Human Values in the Adoption of New Technology in School Environment[C]. System Sciences (HICSS), 2010 43rd Hawaii International Conference on, 2010: 1-10.</w:t>
+        <w:rPr>
+          <w:rFonts w:hint="eastAsia"/>
+        </w:rPr>
+        <w:t>陈圣群</w:t>
+      </w:r>
+      <w:r>
+        <w:rPr>
+          <w:rFonts w:hint="eastAsia"/>
+        </w:rPr>
+        <w:t xml:space="preserve">, </w:t>
+      </w:r>
+      <w:r>
+        <w:rPr>
+          <w:rFonts w:hint="eastAsia"/>
+        </w:rPr>
+        <w:t>董林飞</w:t>
+      </w:r>
+      <w:r>
+        <w:rPr>
+          <w:rFonts w:hint="eastAsia"/>
+        </w:rPr>
+        <w:t xml:space="preserve">. Dijkstra </w:t>
+      </w:r>
+      <w:r>
+        <w:rPr>
+          <w:rFonts w:hint="eastAsia"/>
+        </w:rPr>
+        <w:t>和</w:t>
+      </w:r>
+      <w:r>
+        <w:rPr>
+          <w:rFonts w:hint="eastAsia"/>
+        </w:rPr>
+        <w:t xml:space="preserve"> A-star </w:t>
+      </w:r>
+      <w:r>
+        <w:rPr>
+          <w:rFonts w:hint="eastAsia"/>
+        </w:rPr>
+        <w:t>算法在智能导航中的应用分析</w:t>
+      </w:r>
+      <w:r>
+        <w:rPr>
+          <w:rFonts w:hint="eastAsia"/>
+        </w:rPr>
+        <w:t xml:space="preserve">[J]. </w:t>
+      </w:r>
+      <w:r>
+        <w:rPr>
+          <w:rFonts w:hint="eastAsia"/>
+        </w:rPr>
+        <w:t>重庆科技学院学报</w:t>
+      </w:r>
+      <w:r>
+        <w:rPr>
+          <w:rFonts w:hint="eastAsia"/>
+        </w:rPr>
+        <w:t xml:space="preserve">: </w:t>
+      </w:r>
+      <w:r>
+        <w:rPr>
+          <w:rFonts w:hint="eastAsia"/>
+        </w:rPr>
+        <w:t>自然科学版</w:t>
+      </w:r>
+      <w:r>
+        <w:rPr>
+          <w:rFonts w:hint="eastAsia"/>
+        </w:rPr>
+        <w:t>, 2010, (006): 159-161.</w:t>
       </w:r>
       <w:bookmarkEnd w:id="41"/>
     </w:p>
@@ -1084,9 +1073,9 @@
       <w:pPr>
         <w:pStyle w:val="EndNoteBibliography"/>
       </w:pPr>
-      <w:bookmarkStart w:id="42" w:name="_ENREF_24"/>
-      <w:r>
-        <w:t>[24]</w:t>
+      <w:bookmarkStart w:id="42" w:name="_ENREF_23"/>
+      <w:r>
+        <w:t>[23]</w:t>
       </w:r>
       <w:r>
         <w:rPr>
@@ -1095,7 +1084,7 @@
         <w:t xml:space="preserve"> </w:t>
       </w:r>
       <w:r>
-        <w:t>Ok K, Coskun V, Aydin M N, et al. Current benefits and future directions of NFC services[C]. Education and Management Technology (ICEMT), 2010 International Conference on, 2010: 334-338.</w:t>
+        <w:t>Isomursu M, Ervasti M, Isomursu P, et al. Evaluating Human Values in the Adoption of New Technology in School Environment[C]. System Sciences (HICSS), 2010 43rd Hawaii International Conference on, 2010: 1-10.</w:t>
       </w:r>
       <w:bookmarkEnd w:id="42"/>
     </w:p>
@@ -1103,9 +1092,9 @@
       <w:pPr>
         <w:pStyle w:val="EndNoteBibliography"/>
       </w:pPr>
-      <w:bookmarkStart w:id="43" w:name="_ENREF_25"/>
-      <w:r>
-        <w:t>[25]</w:t>
+      <w:bookmarkStart w:id="43" w:name="_ENREF_24"/>
+      <w:r>
+        <w:t>[24]</w:t>
       </w:r>
       <w:r>
         <w:rPr>
@@ -1114,7 +1103,7 @@
         <w:t xml:space="preserve"> </w:t>
       </w:r>
       <w:r>
-        <w:t>Miraz G M, Ruiz I L, Gómez-Nieto M. How NFC can be used for the compliance of European higher education area guidelines in European universities[C]. Near Field Communication, 2009. NFC'09. First International Workshop on, 2009: 3-8.</w:t>
+        <w:t>Ok K, Coskun V, Aydin M N, et al. Current benefits and future directions of NFC services[C]. Education and Management Technology (ICEMT), 2010 International Conference on, 2010: 334-338.</w:t>
       </w:r>
       <w:bookmarkEnd w:id="43"/>
     </w:p>
@@ -1122,78 +1111,18 @@
       <w:pPr>
         <w:pStyle w:val="EndNoteBibliography"/>
       </w:pPr>
-      <w:bookmarkStart w:id="44" w:name="_ENREF_26"/>
-      <w:r>
-        <w:rPr>
-          <w:rFonts w:hint="eastAsia"/>
-        </w:rPr>
-        <w:t>[26]</w:t>
-      </w:r>
-      <w:r>
-        <w:rPr>
-          <w:rFonts w:ascii="System" w:eastAsia="System" w:hint="eastAsia"/>
+      <w:bookmarkStart w:id="44" w:name="_ENREF_25"/>
+      <w:r>
+        <w:t>[25]</w:t>
+      </w:r>
+      <w:r>
+        <w:rPr>
+          <w:rFonts w:ascii="System" w:eastAsia="System"/>
         </w:rPr>
         <w:t xml:space="preserve"> </w:t>
       </w:r>
       <w:r>
-        <w:rPr>
-          <w:rFonts w:hint="eastAsia"/>
-        </w:rPr>
-        <w:t>齐晓飞</w:t>
-      </w:r>
-      <w:r>
-        <w:rPr>
-          <w:rFonts w:hint="eastAsia"/>
-        </w:rPr>
-        <w:t xml:space="preserve">, </w:t>
-      </w:r>
-      <w:r>
-        <w:rPr>
-          <w:rFonts w:hint="eastAsia"/>
-        </w:rPr>
-        <w:t>崔秀飞</w:t>
-      </w:r>
-      <w:r>
-        <w:rPr>
-          <w:rFonts w:hint="eastAsia"/>
-        </w:rPr>
-        <w:t xml:space="preserve">, </w:t>
-      </w:r>
-      <w:r>
-        <w:rPr>
-          <w:rFonts w:hint="eastAsia"/>
-        </w:rPr>
-        <w:t>李怀树</w:t>
-      </w:r>
-      <w:r>
-        <w:rPr>
-          <w:rFonts w:hint="eastAsia"/>
-        </w:rPr>
-        <w:t xml:space="preserve">. </w:t>
-      </w:r>
-      <w:r>
-        <w:rPr>
-          <w:rFonts w:hint="eastAsia"/>
-        </w:rPr>
-        <w:t>室内地图设计现状分析</w:t>
-      </w:r>
-      <w:r>
-        <w:rPr>
-          <w:rFonts w:hint="eastAsia"/>
-        </w:rPr>
-        <w:t xml:space="preserve">[J]. </w:t>
-      </w:r>
-      <w:r>
-        <w:rPr>
-          <w:rFonts w:hint="eastAsia"/>
-        </w:rPr>
-        <w:t>测绘与空间地理信息</w:t>
-      </w:r>
-      <w:r>
-        <w:rPr>
-          <w:rFonts w:hint="eastAsia"/>
-        </w:rPr>
-        <w:t>, 2013, 36(2).</w:t>
+        <w:t>Miraz G M, Ruiz I L, Gómez-Nieto M. How NFC can be used for the compliance of European higher education area guidelines in European universities[C]. Near Field Communication, 2009. NFC'09. First International Workshop on, 2009: 3-8.</w:t>
       </w:r>
       <w:bookmarkEnd w:id="44"/>
     </w:p>
@@ -1201,18 +1130,78 @@
       <w:pPr>
         <w:pStyle w:val="EndNoteBibliography"/>
       </w:pPr>
-      <w:bookmarkStart w:id="45" w:name="_ENREF_27"/>
-      <w:r>
-        <w:t>[27]</w:t>
-      </w:r>
-      <w:r>
-        <w:rPr>
-          <w:rFonts w:ascii="System" w:eastAsia="System"/>
+      <w:bookmarkStart w:id="45" w:name="_ENREF_26"/>
+      <w:r>
+        <w:rPr>
+          <w:rFonts w:hint="eastAsia"/>
+        </w:rPr>
+        <w:t>[26]</w:t>
+      </w:r>
+      <w:r>
+        <w:rPr>
+          <w:rFonts w:ascii="System" w:eastAsia="System" w:hint="eastAsia"/>
         </w:rPr>
         <w:t xml:space="preserve"> </w:t>
       </w:r>
       <w:r>
-        <w:t>Lisle S, Atkinson F. Mobile Drawings: The Art of Turning CAD Plans into Interactive Indoor Maps[J].</w:t>
+        <w:rPr>
+          <w:rFonts w:hint="eastAsia"/>
+        </w:rPr>
+        <w:t>齐晓飞</w:t>
+      </w:r>
+      <w:r>
+        <w:rPr>
+          <w:rFonts w:hint="eastAsia"/>
+        </w:rPr>
+        <w:t xml:space="preserve">, </w:t>
+      </w:r>
+      <w:r>
+        <w:rPr>
+          <w:rFonts w:hint="eastAsia"/>
+        </w:rPr>
+        <w:t>崔秀飞</w:t>
+      </w:r>
+      <w:r>
+        <w:rPr>
+          <w:rFonts w:hint="eastAsia"/>
+        </w:rPr>
+        <w:t xml:space="preserve">, </w:t>
+      </w:r>
+      <w:r>
+        <w:rPr>
+          <w:rFonts w:hint="eastAsia"/>
+        </w:rPr>
+        <w:t>李怀树</w:t>
+      </w:r>
+      <w:r>
+        <w:rPr>
+          <w:rFonts w:hint="eastAsia"/>
+        </w:rPr>
+        <w:t xml:space="preserve">. </w:t>
+      </w:r>
+      <w:r>
+        <w:rPr>
+          <w:rFonts w:hint="eastAsia"/>
+        </w:rPr>
+        <w:t>室内地图设计现状分析</w:t>
+      </w:r>
+      <w:r>
+        <w:rPr>
+          <w:rFonts w:hint="eastAsia"/>
+        </w:rPr>
+        <w:t xml:space="preserve">[J]. </w:t>
+      </w:r>
+      <w:r>
+        <w:rPr>
+          <w:rFonts w:hint="eastAsia"/>
+        </w:rPr>
+        <w:t>测绘与空间地理信息</w:t>
+      </w:r>
+      <w:r>
+        <w:rPr>
+          <w:rFonts w:hint="eastAsia"/>
+        </w:rPr>
+        <w:t>, 2013, 36(2).</w:t>
       </w:r>
       <w:bookmarkEnd w:id="45"/>
     </w:p>
@@ -1220,9 +1209,9 @@
       <w:pPr>
         <w:pStyle w:val="EndNoteBibliography"/>
       </w:pPr>
-      <w:bookmarkStart w:id="46" w:name="_ENREF_28"/>
-      <w:r>
-        <w:t>[28]</w:t>
+      <w:bookmarkStart w:id="46" w:name="_ENREF_27"/>
+      <w:r>
+        <w:t>[27]</w:t>
       </w:r>
       <w:r>
         <w:rPr>
@@ -1231,7 +1220,7 @@
         <w:t xml:space="preserve"> </w:t>
       </w:r>
       <w:r>
-        <w:t>Schafer M, Knapp C, Chakraborty S. Automatic generation of topological indoor maps for real-time map-based localization and tracking[C]. Indoor Positioning and Indoor Navigation (IPIN), 2011 International Conference on, 2011: 1-8.</w:t>
+        <w:t>Lisle S, Atkinson F. Mobile Drawings: The Art of Turning CAD Plans into Interactive Indoor Maps[J].</w:t>
       </w:r>
       <w:bookmarkEnd w:id="46"/>
     </w:p>
@@ -1239,71 +1228,90 @@
       <w:pPr>
         <w:pStyle w:val="EndNoteBibliography"/>
       </w:pPr>
-      <w:bookmarkStart w:id="47" w:name="_ENREF_29"/>
-      <w:r>
-        <w:rPr>
-          <w:rFonts w:hint="eastAsia"/>
-        </w:rPr>
-        <w:t>[29]</w:t>
-      </w:r>
-      <w:r>
-        <w:rPr>
-          <w:rFonts w:ascii="System" w:eastAsia="System" w:hint="eastAsia"/>
+      <w:bookmarkStart w:id="47" w:name="_ENREF_28"/>
+      <w:r>
+        <w:t>[28]</w:t>
+      </w:r>
+      <w:r>
+        <w:rPr>
+          <w:rFonts w:ascii="System" w:eastAsia="System"/>
         </w:rPr>
         <w:t xml:space="preserve"> </w:t>
       </w:r>
       <w:r>
-        <w:rPr>
-          <w:rFonts w:hint="eastAsia"/>
-        </w:rPr>
-        <w:t>张璟</w:t>
-      </w:r>
-      <w:r>
-        <w:rPr>
-          <w:rFonts w:hint="eastAsia"/>
-        </w:rPr>
-        <w:t xml:space="preserve">. </w:t>
-      </w:r>
-      <w:r>
-        <w:rPr>
-          <w:rFonts w:hint="eastAsia"/>
-        </w:rPr>
-        <w:t>公共设施导示信息的</w:t>
-      </w:r>
-      <w:r>
-        <w:rPr>
-          <w:rFonts w:hint="eastAsia"/>
-        </w:rPr>
-        <w:t xml:space="preserve"> </w:t>
-      </w:r>
-      <w:r>
-        <w:rPr>
-          <w:rFonts w:hint="eastAsia"/>
-        </w:rPr>
-        <w:t>“触觉传达”</w:t>
-      </w:r>
-      <w:r>
-        <w:rPr>
-          <w:rFonts w:hint="eastAsia"/>
-        </w:rPr>
-        <w:t xml:space="preserve"> </w:t>
-      </w:r>
-      <w:r>
-        <w:rPr>
-          <w:rFonts w:hint="eastAsia"/>
-        </w:rPr>
-        <w:t>研究</w:t>
-      </w:r>
-      <w:r>
-        <w:rPr>
-          <w:rFonts w:hint="eastAsia"/>
-        </w:rPr>
-        <w:t>[J].</w:t>
+        <w:t>Schafer M, Knapp C, Chakraborty S. Automatic generation of topological indoor maps for real-time map-based localization and tracking[C]. Indoor Positioning and Indoor Navigation (IPIN), 2011 International Conference on, 2011: 1-8.</w:t>
       </w:r>
       <w:bookmarkEnd w:id="47"/>
     </w:p>
     <w:p>
       <w:pPr>
+        <w:pStyle w:val="EndNoteBibliography"/>
+      </w:pPr>
+      <w:bookmarkStart w:id="48" w:name="_ENREF_29"/>
+      <w:r>
+        <w:rPr>
+          <w:rFonts w:hint="eastAsia"/>
+        </w:rPr>
+        <w:t>[29]</w:t>
+      </w:r>
+      <w:r>
+        <w:rPr>
+          <w:rFonts w:ascii="System" w:eastAsia="System" w:hint="eastAsia"/>
+        </w:rPr>
+        <w:t xml:space="preserve"> </w:t>
+      </w:r>
+      <w:r>
+        <w:rPr>
+          <w:rFonts w:hint="eastAsia"/>
+        </w:rPr>
+        <w:t>张璟</w:t>
+      </w:r>
+      <w:r>
+        <w:rPr>
+          <w:rFonts w:hint="eastAsia"/>
+        </w:rPr>
+        <w:t xml:space="preserve">. </w:t>
+      </w:r>
+      <w:r>
+        <w:rPr>
+          <w:rFonts w:hint="eastAsia"/>
+        </w:rPr>
+        <w:t>公共设施导示信息的</w:t>
+      </w:r>
+      <w:r>
+        <w:rPr>
+          <w:rFonts w:hint="eastAsia"/>
+        </w:rPr>
+        <w:t xml:space="preserve"> </w:t>
+      </w:r>
+      <w:r>
+        <w:rPr>
+          <w:rFonts w:hint="eastAsia"/>
+        </w:rPr>
+        <w:t>“触觉传达”</w:t>
+      </w:r>
+      <w:r>
+        <w:rPr>
+          <w:rFonts w:hint="eastAsia"/>
+        </w:rPr>
+        <w:t xml:space="preserve"> </w:t>
+      </w:r>
+      <w:r>
+        <w:rPr>
+          <w:rFonts w:hint="eastAsia"/>
+        </w:rPr>
+        <w:t>研究</w:t>
+      </w:r>
+      <w:r>
+        <w:rPr>
+          <w:rFonts w:hint="eastAsia"/>
+        </w:rPr>
+        <w:t>[J].</w:t>
+      </w:r>
+      <w:bookmarkEnd w:id="48"/>
+    </w:p>
+    <w:p>
+      <w:pPr>
         <w:spacing w:line="360" w:lineRule="auto"/>
         <w:ind w:left="573" w:hanging="454"/>
         <w:jc w:val="left"/>
@@ -1317,8 +1325,6 @@
       <w:r>
         <w:t xml:space="preserve"> </w:t>
       </w:r>
-      <w:bookmarkStart w:id="48" w:name="_GoBack"/>
-      <w:bookmarkEnd w:id="48"/>
     </w:p>
     <w:sectPr>
       <w:headerReference w:type="even" r:id="rId17"/>
@@ -1512,7 +1518,7 @@
         <w:rStyle w:val="af6"/>
         <w:noProof/>
       </w:rPr>
-      <w:t>3</w:t>
+      <w:t>2</w:t>
     </w:r>
     <w:r>
       <w:rPr>
@@ -4953,7 +4959,7 @@
 </file>
 
 <file path=customXml/itemProps1.xml><?xml version="1.0" encoding="utf-8"?>
-<ds:datastoreItem xmlns:ds="http://schemas.openxmlformats.org/officeDocument/2006/customXml" ds:itemID="{C803017C-936E-4EEE-8C67-61F8C1342FA0}">
+<ds:datastoreItem xmlns:ds="http://schemas.openxmlformats.org/officeDocument/2006/customXml" ds:itemID="{8ABB6C6A-C7E5-42A3-A432-CBC8332AC83B}">
   <ds:schemaRefs>
     <ds:schemaRef ds:uri="http://schemas.openxmlformats.org/officeDocument/2006/bibliography"/>
   </ds:schemaRefs>

</xml_diff>

<commit_message>
accomplish the figure of system architecture.
</commit_message>
<xml_diff>
--- a/Chapter5.docx
+++ b/Chapter5.docx
@@ -100,20 +100,94 @@
         <w:spacing w:line="360" w:lineRule="auto"/>
         <w:ind w:firstLine="480"/>
         <w:rPr>
+          <w:rFonts w:ascii="宋体" w:hAnsi="宋体" w:hint="eastAsia"/>
+        </w:rPr>
+      </w:pPr>
+      <w:r>
+        <w:rPr>
+          <w:rFonts w:ascii="宋体" w:hAnsi="宋体" w:hint="eastAsia"/>
+        </w:rPr>
+        <w:t>本系统的主要功能是利用Android手机的NFC功能为视力残疾人提供室内导航服务</w:t>
+      </w:r>
+      <w:r>
+        <w:rPr>
+          <w:rFonts w:ascii="宋体" w:hAnsi="宋体" w:hint="eastAsia"/>
+        </w:rPr>
+        <w:t>，系统的总体架构如</w:t>
+      </w:r>
+      <w:r>
+        <w:rPr>
           <w:rFonts w:ascii="宋体" w:hAnsi="宋体"/>
         </w:rPr>
-      </w:pPr>
+        <w:fldChar w:fldCharType="begin"/>
+      </w:r>
+      <w:r>
+        <w:rPr>
+          <w:rFonts w:ascii="宋体" w:hAnsi="宋体"/>
+        </w:rPr>
+        <w:instrText xml:space="preserve"> </w:instrText>
+      </w:r>
       <w:r>
         <w:rPr>
           <w:rFonts w:ascii="宋体" w:hAnsi="宋体" w:hint="eastAsia"/>
         </w:rPr>
-        <w:t>本系统的主要功能是利用Android手机的NFC功能为视力残疾人提供室内导航服务</w:t>
+        <w:instrText>REF _Ref375902659 \h</w:instrText>
+      </w:r>
+      <w:r>
+        <w:rPr>
+          <w:rFonts w:ascii="宋体" w:hAnsi="宋体"/>
+        </w:rPr>
+        <w:instrText xml:space="preserve"> </w:instrText>
+      </w:r>
+      <w:r>
+        <w:rPr>
+          <w:rFonts w:ascii="宋体" w:hAnsi="宋体"/>
+        </w:rPr>
+      </w:r>
+      <w:r>
+        <w:rPr>
+          <w:rFonts w:ascii="宋体" w:hAnsi="宋体"/>
+        </w:rPr>
+        <w:fldChar w:fldCharType="separate"/>
+      </w:r>
+      <w:r>
+        <w:rPr>
+          <w:rFonts w:hint="eastAsia"/>
+        </w:rPr>
+        <w:t>图</w:t>
+      </w:r>
+      <w:r>
+        <w:rPr>
+          <w:rFonts w:hint="eastAsia"/>
+        </w:rPr>
+        <w:t xml:space="preserve"> </w:t>
+      </w:r>
+      <w:r>
+        <w:rPr>
+          <w:noProof/>
+        </w:rPr>
+        <w:t>1</w:t>
+      </w:r>
+      <w:r>
+        <w:t>.</w:t>
+      </w:r>
+      <w:r>
+        <w:rPr>
+          <w:noProof/>
+        </w:rPr>
+        <w:t>1</w:t>
+      </w:r>
+      <w:r>
+        <w:rPr>
+          <w:rFonts w:ascii="宋体" w:hAnsi="宋体"/>
+        </w:rPr>
+        <w:fldChar w:fldCharType="end"/>
       </w:r>
       <w:r>
         <w:rPr>
           <w:rFonts w:ascii="宋体" w:hAnsi="宋体" w:hint="eastAsia"/>
         </w:rPr>
-        <w:t>，系统的总体架构如所示。</w:t>
+        <w:t>所示。</w:t>
       </w:r>
     </w:p>
     <w:p>
@@ -121,10 +195,11 @@
         <w:pStyle w:val="a1"/>
         <w:keepNext/>
         <w:spacing w:line="360" w:lineRule="auto"/>
-        <w:ind w:firstLine="480"/>
-      </w:pPr>
-      <w:r>
-        <w:object w:dxaOrig="6898" w:dyaOrig="2579">
+        <w:ind w:firstLineChars="0" w:firstLine="0"/>
+        <w:jc w:val="center"/>
+      </w:pPr>
+      <w:r>
+        <w:object w:dxaOrig="8889" w:dyaOrig="3277">
           <v:shapetype id="_x0000_t75" coordsize="21600,21600" o:spt="75" o:preferrelative="t" path="m@4@5l@4@11@9@11@9@5xe" filled="f" stroked="f">
             <v:stroke joinstyle="miter"/>
             <v:formulas>
@@ -144,24 +219,25 @@
             <v:path o:extrusionok="f" gradientshapeok="t" o:connecttype="rect"/>
             <o:lock v:ext="edit" aspectratio="t"/>
           </v:shapetype>
-          <v:shape id="_x0000_i1025" type="#_x0000_t75" style="width:345pt;height:129pt" o:ole="">
+          <v:shape id="_x0000_i1025" type="#_x0000_t75" style="width:419.25pt;height:154.5pt" o:ole="">
             <v:imagedata r:id="rId9" o:title=""/>
           </v:shape>
-          <o:OLEObject Type="Embed" ProgID="Visio.Drawing.11" ShapeID="_x0000_i1025" DrawAspect="Content" ObjectID="_1449582826" r:id="rId10"/>
+          <o:OLEObject Type="Embed" ProgID="Visio.Drawing.11" ShapeID="_x0000_i1025" DrawAspect="Content" ObjectID="_1449647238" r:id="rId10"/>
         </w:object>
       </w:r>
-      <w:bookmarkStart w:id="4" w:name="_GoBack"/>
-      <w:bookmarkEnd w:id="4"/>
     </w:p>
     <w:p>
       <w:pPr>
         <w:pStyle w:val="af0"/>
-        <w:jc w:val="both"/>
-      </w:pPr>
-      <w:r>
         <w:rPr>
           <w:rFonts w:hint="eastAsia"/>
         </w:rPr>
+      </w:pPr>
+      <w:bookmarkStart w:id="4" w:name="_Ref375902659"/>
+      <w:r>
+        <w:rPr>
+          <w:rFonts w:hint="eastAsia"/>
+        </w:rPr>
         <w:t>图</w:t>
       </w:r>
       <w:r>
@@ -238,32 +314,206 @@
       </w:r>
       <w:r>
         <w:fldChar w:fldCharType="end"/>
+      </w:r>
+      <w:bookmarkEnd w:id="4"/>
+      <w:r>
+        <w:rPr>
+          <w:rFonts w:hint="eastAsia"/>
+        </w:rPr>
+        <w:t xml:space="preserve"> </w:t>
+      </w:r>
+      <w:r>
+        <w:rPr>
+          <w:rFonts w:hint="eastAsia"/>
+        </w:rPr>
+        <w:t>室内导航系统架构图</w:t>
       </w:r>
     </w:p>
     <w:p>
       <w:pPr>
-        <w:pStyle w:val="3"/>
-        <w:spacing w:before="240" w:after="120"/>
-        <w:rPr>
-          <w:rFonts w:ascii="宋体" w:eastAsia="宋体" w:hAnsi="宋体"/>
-        </w:rPr>
-      </w:pPr>
-      <w:bookmarkStart w:id="5" w:name="_Toc165262376"/>
-      <w:bookmarkStart w:id="6" w:name="_Toc373869761"/>
-      <w:bookmarkStart w:id="7" w:name="_Toc373953854"/>
-      <w:bookmarkEnd w:id="5"/>
-      <w:bookmarkEnd w:id="6"/>
-      <w:bookmarkEnd w:id="7"/>
-    </w:p>
-    <w:p>
-      <w:pPr>
-        <w:pStyle w:val="4"/>
-        <w:spacing w:before="240" w:after="120"/>
-        <w:ind w:left="862" w:hanging="862"/>
-        <w:rPr>
-          <w:rFonts w:ascii="宋体" w:eastAsia="宋体" w:hAnsi="宋体"/>
-        </w:rPr>
-      </w:pPr>
+        <w:pStyle w:val="a1"/>
+        <w:spacing w:line="360" w:lineRule="auto"/>
+        <w:ind w:firstLine="480"/>
+        <w:rPr>
+          <w:rFonts w:ascii="宋体" w:hAnsi="宋体"/>
+        </w:rPr>
+      </w:pPr>
+      <w:r>
+        <w:rPr>
+          <w:rFonts w:ascii="宋体" w:hAnsi="宋体" w:hint="eastAsia"/>
+        </w:rPr>
+        <w:t>从</w:t>
+      </w:r>
+      <w:r>
+        <w:rPr>
+          <w:rFonts w:ascii="宋体" w:hAnsi="宋体"/>
+        </w:rPr>
+        <w:fldChar w:fldCharType="begin"/>
+      </w:r>
+      <w:r>
+        <w:rPr>
+          <w:rFonts w:ascii="宋体" w:hAnsi="宋体"/>
+        </w:rPr>
+        <w:instrText xml:space="preserve"> </w:instrText>
+      </w:r>
+      <w:r>
+        <w:rPr>
+          <w:rFonts w:ascii="宋体" w:hAnsi="宋体" w:hint="eastAsia"/>
+        </w:rPr>
+        <w:instrText>REF _Ref375902659 \h</w:instrText>
+      </w:r>
+      <w:r>
+        <w:rPr>
+          <w:rFonts w:ascii="宋体" w:hAnsi="宋体"/>
+        </w:rPr>
+        <w:instrText xml:space="preserve"> </w:instrText>
+      </w:r>
+      <w:r>
+        <w:rPr>
+          <w:rFonts w:ascii="宋体" w:hAnsi="宋体"/>
+        </w:rPr>
+      </w:r>
+      <w:r>
+        <w:rPr>
+          <w:rFonts w:ascii="宋体" w:hAnsi="宋体"/>
+        </w:rPr>
+        <w:fldChar w:fldCharType="separate"/>
+      </w:r>
+      <w:r>
+        <w:rPr>
+          <w:rFonts w:hint="eastAsia"/>
+        </w:rPr>
+        <w:t>图</w:t>
+      </w:r>
+      <w:r>
+        <w:rPr>
+          <w:rFonts w:hint="eastAsia"/>
+        </w:rPr>
+        <w:t xml:space="preserve"> </w:t>
+      </w:r>
+      <w:r>
+        <w:rPr>
+          <w:noProof/>
+        </w:rPr>
+        <w:t>1</w:t>
+      </w:r>
+      <w:r>
+        <w:t>.</w:t>
+      </w:r>
+      <w:r>
+        <w:rPr>
+          <w:noProof/>
+        </w:rPr>
+        <w:t>1</w:t>
+      </w:r>
+      <w:r>
+        <w:rPr>
+          <w:rFonts w:ascii="宋体" w:hAnsi="宋体"/>
+        </w:rPr>
+        <w:fldChar w:fldCharType="end"/>
+      </w:r>
+      <w:r>
+        <w:rPr>
+          <w:rFonts w:ascii="宋体" w:hAnsi="宋体"/>
+        </w:rPr>
+        <w:t>中可以看出整个导航系统分为导航服务器和</w:t>
+      </w:r>
+      <w:r>
+        <w:rPr>
+          <w:rFonts w:ascii="宋体" w:hAnsi="宋体"/>
+        </w:rPr>
+        <w:t>Android客户端两个部分</w:t>
+      </w:r>
+      <w:r>
+        <w:rPr>
+          <w:rFonts w:ascii="宋体" w:hAnsi="宋体" w:hint="eastAsia"/>
+        </w:rPr>
+        <w:t>，</w:t>
+      </w:r>
+      <w:r>
+        <w:rPr>
+          <w:rFonts w:ascii="宋体" w:hAnsi="宋体"/>
+        </w:rPr>
+        <w:t>其中导航服务器主要负责处理CAD建筑平面图数据</w:t>
+      </w:r>
+      <w:r>
+        <w:rPr>
+          <w:rFonts w:ascii="宋体" w:hAnsi="宋体" w:hint="eastAsia"/>
+        </w:rPr>
+        <w:t>、</w:t>
+      </w:r>
+      <w:r>
+        <w:rPr>
+          <w:rFonts w:ascii="宋体" w:hAnsi="宋体"/>
+        </w:rPr>
+        <w:t>构建NFC标签网络</w:t>
+      </w:r>
+      <w:r>
+        <w:rPr>
+          <w:rFonts w:ascii="宋体" w:hAnsi="宋体" w:hint="eastAsia"/>
+        </w:rPr>
+        <w:t>、</w:t>
+      </w:r>
+      <w:r>
+        <w:rPr>
+          <w:rFonts w:ascii="宋体" w:hAnsi="宋体"/>
+        </w:rPr>
+        <w:t>计算最优路径等工作</w:t>
+      </w:r>
+      <w:r>
+        <w:rPr>
+          <w:rFonts w:ascii="宋体" w:hAnsi="宋体" w:hint="eastAsia"/>
+        </w:rPr>
+        <w:t>，</w:t>
+      </w:r>
+      <w:r>
+        <w:rPr>
+          <w:rFonts w:ascii="宋体" w:hAnsi="宋体"/>
+        </w:rPr>
+        <w:t>Android客户端则从NFC标签读取数据</w:t>
+      </w:r>
+      <w:r>
+        <w:rPr>
+          <w:rFonts w:ascii="宋体" w:hAnsi="宋体" w:hint="eastAsia"/>
+        </w:rPr>
+        <w:t>，</w:t>
+      </w:r>
+      <w:r>
+        <w:rPr>
+          <w:rFonts w:ascii="宋体" w:hAnsi="宋体"/>
+        </w:rPr>
+        <w:t>并将该数据会同用户的目的地名称</w:t>
+      </w:r>
+      <w:r>
+        <w:rPr>
+          <w:rFonts w:ascii="宋体" w:hAnsi="宋体"/>
+        </w:rPr>
+        <w:t>等信息</w:t>
+      </w:r>
+      <w:r>
+        <w:rPr>
+          <w:rFonts w:ascii="宋体" w:hAnsi="宋体"/>
+        </w:rPr>
+        <w:t>通过Wi-Fi一起发送给</w:t>
+      </w:r>
+      <w:r>
+        <w:rPr>
+          <w:rFonts w:ascii="宋体" w:hAnsi="宋体"/>
+        </w:rPr>
+        <w:t>导航</w:t>
+      </w:r>
+      <w:r>
+        <w:rPr>
+          <w:rFonts w:ascii="宋体" w:hAnsi="宋体"/>
+        </w:rPr>
+        <w:t>服务器</w:t>
+      </w:r>
+      <w:r>
+        <w:rPr>
+          <w:rFonts w:ascii="宋体" w:hAnsi="宋体" w:hint="eastAsia"/>
+        </w:rPr>
+        <w:t>。</w:t>
+      </w:r>
     </w:p>
     <w:p>
       <w:pPr>
@@ -271,22 +521,208 @@
         <w:spacing w:before="240"/>
         <w:ind w:left="578" w:hanging="578"/>
         <w:rPr>
+          <w:rFonts w:ascii="宋体" w:eastAsia="宋体" w:hAnsi="宋体" w:hint="eastAsia"/>
+        </w:rPr>
+      </w:pPr>
+      <w:bookmarkStart w:id="5" w:name="_Toc373869762"/>
+      <w:bookmarkStart w:id="6" w:name="_Toc373953855"/>
+      <w:r>
+        <w:rPr>
+          <w:rFonts w:ascii="宋体" w:eastAsia="宋体" w:hAnsi="宋体" w:hint="eastAsia"/>
+        </w:rPr>
+        <w:t>导航</w:t>
+      </w:r>
+      <w:r>
+        <w:rPr>
+          <w:rFonts w:ascii="宋体" w:eastAsia="宋体" w:hAnsi="宋体" w:hint="eastAsia"/>
+        </w:rPr>
+        <w:t>服务器实现</w:t>
+      </w:r>
+      <w:bookmarkEnd w:id="5"/>
+      <w:bookmarkEnd w:id="6"/>
+    </w:p>
+    <w:p>
+      <w:pPr>
+        <w:pStyle w:val="3"/>
+        <w:spacing w:before="240" w:after="120"/>
+        <w:rPr>
+          <w:rFonts w:ascii="宋体" w:eastAsia="宋体" w:hAnsi="宋体" w:hint="eastAsia"/>
+        </w:rPr>
+      </w:pPr>
+      <w:r>
+        <w:rPr>
+          <w:rFonts w:ascii="宋体" w:eastAsia="宋体" w:hAnsi="宋体" w:hint="eastAsia"/>
+        </w:rPr>
+        <w:t>导航服务器架构</w:t>
+      </w:r>
+    </w:p>
+    <w:p>
+      <w:pPr>
+        <w:pStyle w:val="a1"/>
+        <w:spacing w:line="360" w:lineRule="auto"/>
+        <w:ind w:firstLine="480"/>
+        <w:rPr>
+          <w:rFonts w:ascii="宋体" w:hAnsi="宋体" w:hint="eastAsia"/>
+        </w:rPr>
+      </w:pPr>
+      <w:r>
+        <w:rPr>
+          <w:rFonts w:ascii="宋体" w:hAnsi="宋体" w:hint="eastAsia"/>
+        </w:rPr>
+        <w:t>在整个室内导航系统中，导航服务器模块主要提供了CAD建筑平面图数据处</w:t>
+      </w:r>
+      <w:r>
+        <w:rPr>
+          <w:rFonts w:ascii="宋体" w:hAnsi="宋体" w:hint="eastAsia"/>
+        </w:rPr>
+        <w:lastRenderedPageBreak/>
+        <w:t>理、构建室内地图和计算最优路径等功能</w:t>
+      </w:r>
+      <w:r>
+        <w:rPr>
+          <w:rFonts w:ascii="宋体" w:hAnsi="宋体" w:hint="eastAsia"/>
+        </w:rPr>
+        <w:t>。从设计模式</w:t>
+      </w:r>
+      <w:bookmarkStart w:id="7" w:name="_GoBack"/>
+      <w:bookmarkEnd w:id="7"/>
+      <w:r>
+        <w:rPr>
+          <w:rFonts w:ascii="宋体" w:hAnsi="宋体" w:hint="eastAsia"/>
+        </w:rPr>
+        <w:t>的角度考虑，服务器模块的设计要注重可扩展性。</w:t>
+      </w:r>
+    </w:p>
+    <w:p>
+      <w:pPr>
+        <w:pStyle w:val="3"/>
+        <w:spacing w:before="240" w:after="120"/>
+        <w:rPr>
+          <w:rFonts w:ascii="宋体" w:eastAsia="宋体" w:hAnsi="宋体" w:hint="eastAsia"/>
+        </w:rPr>
+      </w:pPr>
+      <w:r>
+        <w:rPr>
+          <w:rFonts w:ascii="宋体" w:eastAsia="宋体" w:hAnsi="宋体" w:hint="eastAsia"/>
+        </w:rPr>
+        <w:t>导航请求处理流程</w:t>
+      </w:r>
+    </w:p>
+    <w:p>
+      <w:pPr>
+        <w:pStyle w:val="3"/>
+        <w:spacing w:before="240" w:after="120"/>
+        <w:rPr>
           <w:rFonts w:ascii="宋体" w:eastAsia="宋体" w:hAnsi="宋体"/>
         </w:rPr>
       </w:pPr>
-      <w:bookmarkStart w:id="8" w:name="_Toc373869762"/>
-      <w:bookmarkStart w:id="9" w:name="_Toc373953855"/>
       <w:r>
         <w:rPr>
           <w:rFonts w:ascii="宋体" w:eastAsia="宋体" w:hAnsi="宋体" w:hint="eastAsia"/>
         </w:rPr>
-        <w:t>服务器实现</w:t>
+        <w:t>导航路径信息格式</w:t>
+      </w:r>
+    </w:p>
+    <w:p>
+      <w:pPr>
+        <w:pStyle w:val="2"/>
+        <w:spacing w:before="240"/>
+        <w:ind w:left="578" w:hanging="578"/>
+        <w:rPr>
+          <w:rFonts w:ascii="宋体" w:eastAsia="宋体" w:hAnsi="宋体"/>
+        </w:rPr>
+      </w:pPr>
+      <w:bookmarkStart w:id="8" w:name="_Toc373869763"/>
+      <w:bookmarkStart w:id="9" w:name="_Toc373953856"/>
+      <w:r>
+        <w:rPr>
+          <w:rFonts w:ascii="宋体" w:eastAsia="宋体" w:hAnsi="宋体" w:hint="eastAsia"/>
+        </w:rPr>
+        <w:t>Android</w:t>
+      </w:r>
+      <w:r>
+        <w:rPr>
+          <w:rFonts w:ascii="宋体" w:eastAsia="宋体" w:hAnsi="宋体" w:hint="eastAsia"/>
+        </w:rPr>
+        <w:t>客户端实现</w:t>
       </w:r>
       <w:bookmarkEnd w:id="8"/>
       <w:bookmarkEnd w:id="9"/>
     </w:p>
     <w:p>
       <w:pPr>
+        <w:pStyle w:val="a1"/>
+        <w:spacing w:line="360" w:lineRule="auto"/>
+        <w:ind w:firstLine="480"/>
+        <w:rPr>
+          <w:rFonts w:ascii="宋体" w:hAnsi="宋体"/>
+        </w:rPr>
+      </w:pPr>
+      <w:r>
+        <w:rPr>
+          <w:rFonts w:ascii="宋体" w:hAnsi="宋体"/>
+        </w:rPr>
+        <w:t>阐述NFC的可行性</w:t>
+      </w:r>
+    </w:p>
+    <w:p>
+      <w:pPr>
+        <w:pStyle w:val="a1"/>
+        <w:ind w:firstLine="480"/>
+      </w:pPr>
+      <w:r>
+        <w:rPr>
+          <w:rFonts w:hint="eastAsia"/>
+        </w:rPr>
+        <w:t>论证</w:t>
+      </w:r>
+      <w:r>
+        <w:rPr>
+          <w:rFonts w:hint="eastAsia"/>
+        </w:rPr>
+        <w:t>NFC</w:t>
+      </w:r>
+      <w:r>
+        <w:rPr>
+          <w:rFonts w:hint="eastAsia"/>
+        </w:rPr>
+        <w:t>的可行性：主要从距离、</w:t>
+      </w:r>
+      <w:proofErr w:type="spellStart"/>
+      <w:r>
+        <w:rPr>
+          <w:rFonts w:hint="eastAsia"/>
+        </w:rPr>
+        <w:t>iWatch</w:t>
+      </w:r>
+      <w:proofErr w:type="spellEnd"/>
+      <w:r>
+        <w:rPr>
+          <w:rFonts w:hint="eastAsia"/>
+        </w:rPr>
+        <w:t>设备等方便考虑、</w:t>
+      </w:r>
+      <w:r>
+        <w:rPr>
+          <w:rFonts w:hint="eastAsia"/>
+        </w:rPr>
+        <w:t>NFC</w:t>
+      </w:r>
+      <w:r>
+        <w:rPr>
+          <w:rFonts w:hint="eastAsia"/>
+        </w:rPr>
+        <w:t>标签的突起设置</w:t>
+      </w:r>
+    </w:p>
+    <w:p>
+      <w:pPr>
+        <w:pStyle w:val="a1"/>
+        <w:ind w:firstLine="480"/>
+      </w:pPr>
+    </w:p>
+    <w:p>
+      <w:pPr>
         <w:pStyle w:val="2"/>
         <w:spacing w:before="240"/>
         <w:ind w:left="578" w:hanging="578"/>
@@ -294,123 +730,55 @@
           <w:rFonts w:ascii="宋体" w:eastAsia="宋体" w:hAnsi="宋体"/>
         </w:rPr>
       </w:pPr>
-      <w:bookmarkStart w:id="10" w:name="_Toc373869763"/>
-      <w:bookmarkStart w:id="11" w:name="_Toc373953856"/>
+      <w:bookmarkStart w:id="10" w:name="_Toc373869764"/>
+      <w:bookmarkStart w:id="11" w:name="_Toc373953857"/>
       <w:r>
         <w:rPr>
           <w:rFonts w:ascii="宋体" w:eastAsia="宋体" w:hAnsi="宋体" w:hint="eastAsia"/>
         </w:rPr>
-        <w:t>LBS</w:t>
-      </w:r>
-      <w:r>
-        <w:rPr>
-          <w:rFonts w:ascii="宋体" w:eastAsia="宋体" w:hAnsi="宋体" w:hint="eastAsia"/>
-        </w:rPr>
-        <w:t>客户端实现</w:t>
+        <w:t>系统测试</w:t>
       </w:r>
       <w:bookmarkEnd w:id="10"/>
       <w:bookmarkEnd w:id="11"/>
     </w:p>
     <w:p>
       <w:pPr>
-        <w:pStyle w:val="a1"/>
-        <w:spacing w:line="360" w:lineRule="auto"/>
-        <w:ind w:firstLine="480"/>
-        <w:rPr>
-          <w:rFonts w:ascii="宋体" w:hAnsi="宋体"/>
-        </w:rPr>
-      </w:pPr>
-      <w:r>
-        <w:rPr>
-          <w:rFonts w:ascii="宋体" w:hAnsi="宋体"/>
-        </w:rPr>
-        <w:t>阐述NFC的可行性</w:t>
-      </w:r>
-    </w:p>
-    <w:p>
-      <w:pPr>
-        <w:pStyle w:val="a1"/>
-        <w:ind w:firstLine="480"/>
-      </w:pPr>
-      <w:r>
-        <w:rPr>
-          <w:rFonts w:hint="eastAsia"/>
-        </w:rPr>
-        <w:t>论证</w:t>
-      </w:r>
-      <w:r>
-        <w:rPr>
-          <w:rFonts w:hint="eastAsia"/>
-        </w:rPr>
-        <w:t>NFC</w:t>
-      </w:r>
-      <w:r>
-        <w:rPr>
-          <w:rFonts w:hint="eastAsia"/>
-        </w:rPr>
-        <w:t>的可行性：主要从距离、</w:t>
-      </w:r>
-      <w:proofErr w:type="spellStart"/>
-      <w:r>
-        <w:rPr>
-          <w:rFonts w:hint="eastAsia"/>
-        </w:rPr>
-        <w:t>iWatch</w:t>
-      </w:r>
-      <w:proofErr w:type="spellEnd"/>
-      <w:r>
-        <w:rPr>
-          <w:rFonts w:hint="eastAsia"/>
-        </w:rPr>
-        <w:t>设备等方便考虑、</w:t>
-      </w:r>
-      <w:r>
-        <w:rPr>
-          <w:rFonts w:hint="eastAsia"/>
-        </w:rPr>
-        <w:t>NFC</w:t>
-      </w:r>
-      <w:r>
-        <w:rPr>
-          <w:rFonts w:hint="eastAsia"/>
-        </w:rPr>
-        <w:t>标签的突起设置</w:t>
-      </w:r>
-    </w:p>
-    <w:p>
-      <w:pPr>
-        <w:pStyle w:val="a1"/>
-        <w:ind w:firstLine="480"/>
-      </w:pPr>
-    </w:p>
-    <w:p>
-      <w:pPr>
         <w:pStyle w:val="2"/>
         <w:spacing w:before="240"/>
         <w:ind w:left="578" w:hanging="578"/>
         <w:rPr>
-          <w:rFonts w:ascii="宋体" w:eastAsia="宋体" w:hAnsi="宋体"/>
-        </w:rPr>
-      </w:pPr>
-      <w:bookmarkStart w:id="12" w:name="_Toc373869764"/>
-      <w:bookmarkStart w:id="13" w:name="_Toc373953857"/>
-      <w:r>
-        <w:rPr>
           <w:rFonts w:ascii="宋体" w:eastAsia="宋体" w:hAnsi="宋体" w:hint="eastAsia"/>
         </w:rPr>
-        <w:lastRenderedPageBreak/>
-        <w:t>系统测试</w:t>
+      </w:pPr>
+      <w:bookmarkStart w:id="12" w:name="_Toc165262377"/>
+      <w:bookmarkStart w:id="13" w:name="_Toc373869765"/>
+      <w:bookmarkStart w:id="14" w:name="_Toc373953858"/>
+      <w:r>
+        <w:rPr>
+          <w:rFonts w:ascii="宋体" w:eastAsia="宋体" w:hAnsi="宋体" w:hint="eastAsia"/>
+        </w:rPr>
+        <w:t>本章小结</w:t>
       </w:r>
       <w:bookmarkEnd w:id="12"/>
       <w:bookmarkEnd w:id="13"/>
+      <w:bookmarkEnd w:id="14"/>
     </w:p>
     <w:p>
       <w:pPr>
-        <w:pStyle w:val="2"/>
-        <w:spacing w:before="240"/>
-        <w:ind w:left="578" w:hanging="578"/>
-        <w:rPr>
-          <w:rFonts w:ascii="宋体" w:hAnsi="宋体"/>
+        <w:pStyle w:val="a1"/>
+        <w:ind w:firstLine="480"/>
+        <w:rPr>
+          <w:rFonts w:hint="eastAsia"/>
+        </w:rPr>
+      </w:pPr>
+    </w:p>
+    <w:p>
+      <w:pPr>
+        <w:pStyle w:val="4"/>
+        <w:spacing w:before="240" w:after="120" w:line="360" w:lineRule="auto"/>
+        <w:ind w:left="862" w:hanging="862"/>
+        <w:rPr>
+          <w:rFonts w:ascii="宋体" w:eastAsia="宋体" w:hAnsi="宋体"/>
         </w:rPr>
         <w:sectPr>
           <w:headerReference w:type="even" r:id="rId11"/>
@@ -426,49 +794,43 @@
           <w:docGrid w:linePitch="360" w:charSpace="1861"/>
         </w:sectPr>
       </w:pPr>
-      <w:bookmarkStart w:id="14" w:name="_Toc165262377"/>
-      <w:bookmarkStart w:id="15" w:name="_Toc373869765"/>
-      <w:bookmarkStart w:id="16" w:name="_Toc373953858"/>
       <w:r>
         <w:rPr>
           <w:rFonts w:ascii="宋体" w:eastAsia="宋体" w:hAnsi="宋体" w:hint="eastAsia"/>
         </w:rPr>
-        <w:t>本章小结</w:t>
-      </w:r>
-      <w:bookmarkEnd w:id="14"/>
+        <w:t xml:space="preserve"> </w:t>
+      </w:r>
+    </w:p>
+    <w:p>
+      <w:pPr>
+        <w:pStyle w:val="a0"/>
+        <w:spacing w:before="480" w:after="360"/>
+        <w:rPr>
+          <w:rFonts w:ascii="宋体" w:eastAsia="宋体" w:hAnsi="宋体"/>
+        </w:rPr>
+      </w:pPr>
+      <w:bookmarkStart w:id="15" w:name="_Toc165262394"/>
+      <w:bookmarkStart w:id="16" w:name="_Toc373869773"/>
+      <w:bookmarkStart w:id="17" w:name="_Toc373953866"/>
+      <w:r>
+        <w:rPr>
+          <w:rFonts w:ascii="宋体" w:eastAsia="宋体" w:hAnsi="宋体" w:hint="eastAsia"/>
+        </w:rPr>
+        <w:lastRenderedPageBreak/>
+        <w:t>参考文献</w:t>
+      </w:r>
       <w:bookmarkEnd w:id="15"/>
       <w:bookmarkEnd w:id="16"/>
+      <w:bookmarkEnd w:id="17"/>
     </w:p>
     <w:p>
       <w:pPr>
-        <w:pStyle w:val="a0"/>
-        <w:spacing w:before="480" w:after="360"/>
-        <w:rPr>
-          <w:rFonts w:ascii="宋体" w:eastAsia="宋体" w:hAnsi="宋体"/>
-        </w:rPr>
-      </w:pPr>
-      <w:bookmarkStart w:id="17" w:name="_Toc165262394"/>
-      <w:bookmarkStart w:id="18" w:name="_Toc373869773"/>
-      <w:bookmarkStart w:id="19" w:name="_Toc373953866"/>
-      <w:r>
-        <w:rPr>
-          <w:rFonts w:ascii="宋体" w:eastAsia="宋体" w:hAnsi="宋体" w:hint="eastAsia"/>
-        </w:rPr>
-        <w:lastRenderedPageBreak/>
-        <w:t>参考文献</w:t>
-      </w:r>
-      <w:bookmarkEnd w:id="17"/>
-      <w:bookmarkEnd w:id="18"/>
-      <w:bookmarkEnd w:id="19"/>
+        <w:spacing w:line="300" w:lineRule="auto"/>
+        <w:jc w:val="center"/>
+      </w:pPr>
     </w:p>
     <w:p>
       <w:pPr>
-        <w:spacing w:line="300" w:lineRule="auto"/>
-        <w:jc w:val="center"/>
-      </w:pPr>
-    </w:p>
-    <w:p>
-      <w:pPr>
         <w:rPr>
           <w:rFonts w:ascii="宋体" w:hAnsi="宋体"/>
         </w:rPr>
@@ -478,9 +840,6 @@
       </w:r>
       <w:r>
         <w:instrText xml:space="preserve"> ADDIN EN.REFLIST </w:instrText>
-      </w:r>
-      <w:r>
-        <w:fldChar w:fldCharType="separate"/>
       </w:r>
       <w:r>
         <w:fldChar w:fldCharType="end"/>
@@ -597,7 +956,7 @@
         <w:rStyle w:val="af6"/>
         <w:noProof/>
       </w:rPr>
-      <w:t>1</w:t>
+      <w:t>2</w:t>
     </w:r>
     <w:r>
       <w:rPr>
@@ -1251,6 +1610,121 @@
     </w:lvl>
   </w:abstractNum>
   <w:abstractNum w:abstractNumId="10">
+    <w:nsid w:val="06551448"/>
+    <w:multiLevelType w:val="multilevel"/>
+    <w:tmpl w:val="38A47746"/>
+    <w:lvl w:ilvl="0">
+      <w:start w:val="1"/>
+      <w:numFmt w:val="decimal"/>
+      <w:suff w:val="space"/>
+      <w:lvlText w:val="第%1章"/>
+      <w:lvlJc w:val="left"/>
+      <w:pPr>
+        <w:ind w:left="420" w:hanging="420"/>
+      </w:pPr>
+      <w:rPr>
+        <w:rFonts w:hint="eastAsia"/>
+      </w:rPr>
+    </w:lvl>
+    <w:lvl w:ilvl="1">
+      <w:start w:val="1"/>
+      <w:numFmt w:val="decimal"/>
+      <w:suff w:val="space"/>
+      <w:lvlText w:val="%1.%2"/>
+      <w:lvlJc w:val="left"/>
+      <w:pPr>
+        <w:ind w:left="840" w:hanging="420"/>
+      </w:pPr>
+      <w:rPr>
+        <w:rFonts w:hint="eastAsia"/>
+      </w:rPr>
+    </w:lvl>
+    <w:lvl w:ilvl="2">
+      <w:start w:val="1"/>
+      <w:numFmt w:val="decimal"/>
+      <w:lvlText w:val="%1.%2.%3"/>
+      <w:lvlJc w:val="left"/>
+      <w:pPr>
+        <w:ind w:left="1260" w:hanging="420"/>
+      </w:pPr>
+      <w:rPr>
+        <w:rFonts w:hint="eastAsia"/>
+      </w:rPr>
+    </w:lvl>
+    <w:lvl w:ilvl="3">
+      <w:start w:val="1"/>
+      <w:numFmt w:val="decimal"/>
+      <w:lvlText w:val="%1.%2.%3.%4"/>
+      <w:lvlJc w:val="left"/>
+      <w:pPr>
+        <w:ind w:left="1680" w:hanging="420"/>
+      </w:pPr>
+      <w:rPr>
+        <w:rFonts w:hint="eastAsia"/>
+      </w:rPr>
+    </w:lvl>
+    <w:lvl w:ilvl="4">
+      <w:start w:val="1"/>
+      <w:numFmt w:val="lowerLetter"/>
+      <w:lvlText w:val="%5)"/>
+      <w:lvlJc w:val="left"/>
+      <w:pPr>
+        <w:ind w:left="2100" w:hanging="420"/>
+      </w:pPr>
+      <w:rPr>
+        <w:rFonts w:hint="eastAsia"/>
+      </w:rPr>
+    </w:lvl>
+    <w:lvl w:ilvl="5">
+      <w:start w:val="1"/>
+      <w:numFmt w:val="lowerRoman"/>
+      <w:lvlText w:val="%6."/>
+      <w:lvlJc w:val="right"/>
+      <w:pPr>
+        <w:ind w:left="2520" w:hanging="420"/>
+      </w:pPr>
+      <w:rPr>
+        <w:rFonts w:hint="eastAsia"/>
+      </w:rPr>
+    </w:lvl>
+    <w:lvl w:ilvl="6">
+      <w:start w:val="1"/>
+      <w:numFmt w:val="decimal"/>
+      <w:lvlText w:val="%7."/>
+      <w:lvlJc w:val="left"/>
+      <w:pPr>
+        <w:ind w:left="2940" w:hanging="420"/>
+      </w:pPr>
+      <w:rPr>
+        <w:rFonts w:hint="eastAsia"/>
+      </w:rPr>
+    </w:lvl>
+    <w:lvl w:ilvl="7">
+      <w:start w:val="1"/>
+      <w:numFmt w:val="lowerLetter"/>
+      <w:lvlText w:val="%8)"/>
+      <w:lvlJc w:val="left"/>
+      <w:pPr>
+        <w:ind w:left="3360" w:hanging="420"/>
+      </w:pPr>
+      <w:rPr>
+        <w:rFonts w:hint="eastAsia"/>
+      </w:rPr>
+    </w:lvl>
+    <w:lvl w:ilvl="8">
+      <w:start w:val="1"/>
+      <w:numFmt w:val="lowerRoman"/>
+      <w:lvlText w:val="%9."/>
+      <w:lvlJc w:val="right"/>
+      <w:pPr>
+        <w:ind w:left="3780" w:hanging="420"/>
+      </w:pPr>
+      <w:rPr>
+        <w:rFonts w:hint="eastAsia"/>
+      </w:rPr>
+    </w:lvl>
+  </w:abstractNum>
+  <w:abstractNum w:abstractNumId="11">
     <w:nsid w:val="17B22B58"/>
     <w:multiLevelType w:val="hybridMultilevel"/>
     <w:tmpl w:val="28D84180"/>
@@ -1339,7 +1813,7 @@
       </w:pPr>
     </w:lvl>
   </w:abstractNum>
-  <w:abstractNum w:abstractNumId="11">
+  <w:abstractNum w:abstractNumId="12">
     <w:nsid w:val="1A0E36A8"/>
     <w:multiLevelType w:val="hybridMultilevel"/>
     <w:tmpl w:val="364AFD7E"/>
@@ -1428,7 +1902,7 @@
       </w:pPr>
     </w:lvl>
   </w:abstractNum>
-  <w:abstractNum w:abstractNumId="12">
+  <w:abstractNum w:abstractNumId="13">
     <w:nsid w:val="1D6C7676"/>
     <w:multiLevelType w:val="hybridMultilevel"/>
     <w:tmpl w:val="B6288A1E"/>
@@ -1541,7 +2015,7 @@
       </w:rPr>
     </w:lvl>
   </w:abstractNum>
-  <w:abstractNum w:abstractNumId="13">
+  <w:abstractNum w:abstractNumId="14">
     <w:nsid w:val="309B7171"/>
     <w:multiLevelType w:val="hybridMultilevel"/>
     <w:tmpl w:val="D50493C0"/>
@@ -1630,7 +2104,7 @@
       </w:pPr>
     </w:lvl>
   </w:abstractNum>
-  <w:abstractNum w:abstractNumId="14">
+  <w:abstractNum w:abstractNumId="15">
     <w:nsid w:val="3B4E67C4"/>
     <w:multiLevelType w:val="hybridMultilevel"/>
     <w:tmpl w:val="9A6EE85C"/>
@@ -1719,7 +2193,7 @@
       </w:pPr>
     </w:lvl>
   </w:abstractNum>
-  <w:abstractNum w:abstractNumId="15">
+  <w:abstractNum w:abstractNumId="16">
     <w:nsid w:val="5F5F0623"/>
     <w:multiLevelType w:val="multilevel"/>
     <w:tmpl w:val="F8F43514"/>
@@ -1856,31 +2330,31 @@
     </w:lvl>
   </w:abstractNum>
   <w:num w:numId="1">
+    <w:abstractNumId w:val="16"/>
+  </w:num>
+  <w:num w:numId="2">
+    <w:abstractNumId w:val="13"/>
+  </w:num>
+  <w:num w:numId="3">
     <w:abstractNumId w:val="15"/>
   </w:num>
-  <w:num w:numId="2">
+  <w:num w:numId="4">
+    <w:abstractNumId w:val="16"/>
+  </w:num>
+  <w:num w:numId="5">
+    <w:abstractNumId w:val="16"/>
+  </w:num>
+  <w:num w:numId="6">
+    <w:abstractNumId w:val="16"/>
+  </w:num>
+  <w:num w:numId="7">
+    <w:abstractNumId w:val="11"/>
+  </w:num>
+  <w:num w:numId="8">
     <w:abstractNumId w:val="12"/>
   </w:num>
-  <w:num w:numId="3">
-    <w:abstractNumId w:val="14"/>
-  </w:num>
-  <w:num w:numId="4">
-    <w:abstractNumId w:val="15"/>
-  </w:num>
-  <w:num w:numId="5">
-    <w:abstractNumId w:val="15"/>
-  </w:num>
-  <w:num w:numId="6">
-    <w:abstractNumId w:val="15"/>
-  </w:num>
-  <w:num w:numId="7">
-    <w:abstractNumId w:val="10"/>
-  </w:num>
-  <w:num w:numId="8">
-    <w:abstractNumId w:val="11"/>
-  </w:num>
   <w:num w:numId="9">
-    <w:abstractNumId w:val="15"/>
+    <w:abstractNumId w:val="16"/>
   </w:num>
   <w:num w:numId="10">
     <w:abstractNumId w:val="8"/>
@@ -1913,70 +2387,85 @@
     <w:abstractNumId w:val="4"/>
   </w:num>
   <w:num w:numId="20">
-    <w:abstractNumId w:val="15"/>
+    <w:abstractNumId w:val="16"/>
   </w:num>
   <w:num w:numId="21">
-    <w:abstractNumId w:val="15"/>
+    <w:abstractNumId w:val="16"/>
   </w:num>
   <w:num w:numId="22">
-    <w:abstractNumId w:val="15"/>
+    <w:abstractNumId w:val="16"/>
   </w:num>
   <w:num w:numId="23">
-    <w:abstractNumId w:val="13"/>
+    <w:abstractNumId w:val="14"/>
   </w:num>
   <w:num w:numId="24">
-    <w:abstractNumId w:val="15"/>
+    <w:abstractNumId w:val="16"/>
   </w:num>
   <w:num w:numId="25">
-    <w:abstractNumId w:val="15"/>
+    <w:abstractNumId w:val="16"/>
   </w:num>
   <w:num w:numId="26">
-    <w:abstractNumId w:val="15"/>
+    <w:abstractNumId w:val="16"/>
   </w:num>
   <w:num w:numId="27">
-    <w:abstractNumId w:val="15"/>
+    <w:abstractNumId w:val="16"/>
   </w:num>
   <w:num w:numId="28">
-    <w:abstractNumId w:val="15"/>
+    <w:abstractNumId w:val="16"/>
   </w:num>
   <w:num w:numId="29">
-    <w:abstractNumId w:val="15"/>
+    <w:abstractNumId w:val="16"/>
   </w:num>
   <w:num w:numId="30">
-    <w:abstractNumId w:val="15"/>
+    <w:abstractNumId w:val="16"/>
   </w:num>
   <w:num w:numId="31">
-    <w:abstractNumId w:val="15"/>
+    <w:abstractNumId w:val="16"/>
   </w:num>
   <w:num w:numId="32">
-    <w:abstractNumId w:val="15"/>
+    <w:abstractNumId w:val="16"/>
   </w:num>
   <w:num w:numId="33">
-    <w:abstractNumId w:val="15"/>
+    <w:abstractNumId w:val="16"/>
   </w:num>
   <w:num w:numId="34">
-    <w:abstractNumId w:val="15"/>
+    <w:abstractNumId w:val="16"/>
   </w:num>
   <w:num w:numId="35">
-    <w:abstractNumId w:val="15"/>
+    <w:abstractNumId w:val="16"/>
   </w:num>
   <w:num w:numId="36">
-    <w:abstractNumId w:val="15"/>
+    <w:abstractNumId w:val="16"/>
   </w:num>
   <w:num w:numId="37">
-    <w:abstractNumId w:val="15"/>
+    <w:abstractNumId w:val="16"/>
   </w:num>
   <w:num w:numId="38">
-    <w:abstractNumId w:val="15"/>
+    <w:abstractNumId w:val="16"/>
   </w:num>
   <w:num w:numId="39">
-    <w:abstractNumId w:val="15"/>
+    <w:abstractNumId w:val="16"/>
   </w:num>
   <w:num w:numId="40">
-    <w:abstractNumId w:val="15"/>
+    <w:abstractNumId w:val="16"/>
   </w:num>
   <w:num w:numId="41">
-    <w:abstractNumId w:val="15"/>
+    <w:abstractNumId w:val="16"/>
+  </w:num>
+  <w:num w:numId="42">
+    <w:abstractNumId w:val="10"/>
+  </w:num>
+  <w:num w:numId="43">
+    <w:abstractNumId w:val="16"/>
+  </w:num>
+  <w:num w:numId="44">
+    <w:abstractNumId w:val="16"/>
+  </w:num>
+  <w:num w:numId="45">
+    <w:abstractNumId w:val="16"/>
+  </w:num>
+  <w:num w:numId="46">
+    <w:abstractNumId w:val="16"/>
   </w:num>
   <w:numIdMacAtCleanup w:val="3"/>
 </w:numbering>
@@ -4108,7 +4597,7 @@
 </file>
 
 <file path=customXml/itemProps1.xml><?xml version="1.0" encoding="utf-8"?>
-<ds:datastoreItem xmlns:ds="http://schemas.openxmlformats.org/officeDocument/2006/customXml" ds:itemID="{AEBEBEB8-AA7B-43C7-AD5B-82E9A72BFAD2}">
+<ds:datastoreItem xmlns:ds="http://schemas.openxmlformats.org/officeDocument/2006/customXml" ds:itemID="{073A5D54-2FC7-4E91-8E55-35AFA2EE5801}">
   <ds:schemaRefs>
     <ds:schemaRef ds:uri="http://schemas.openxmlformats.org/officeDocument/2006/bibliography"/>
   </ds:schemaRefs>

</xml_diff>

<commit_message>
accomplish the implementation of server basicly. To be completed...
</commit_message>
<xml_diff>
--- a/Chapter5.docx
+++ b/Chapter5.docx
@@ -100,7 +100,7 @@
         <w:spacing w:line="360" w:lineRule="auto"/>
         <w:ind w:firstLine="480"/>
         <w:rPr>
-          <w:rFonts w:ascii="宋体" w:hAnsi="宋体" w:hint="eastAsia"/>
+          <w:rFonts w:ascii="宋体" w:hAnsi="宋体"/>
         </w:rPr>
       </w:pPr>
       <w:r>
@@ -222,16 +222,13 @@
           <v:shape id="_x0000_i1025" type="#_x0000_t75" style="width:419.25pt;height:154.5pt" o:ole="">
             <v:imagedata r:id="rId9" o:title=""/>
           </v:shape>
-          <o:OLEObject Type="Embed" ProgID="Visio.Drawing.11" ShapeID="_x0000_i1025" DrawAspect="Content" ObjectID="_1449647238" r:id="rId10"/>
+          <o:OLEObject Type="Embed" ProgID="Visio.Drawing.11" ShapeID="_x0000_i1025" DrawAspect="Content" ObjectID="_1449680562" r:id="rId10"/>
         </w:object>
       </w:r>
     </w:p>
     <w:p>
       <w:pPr>
         <w:pStyle w:val="af0"/>
-        <w:rPr>
-          <w:rFonts w:hint="eastAsia"/>
-        </w:rPr>
       </w:pPr>
       <w:bookmarkStart w:id="4" w:name="_Ref375902659"/>
       <w:r>
@@ -521,7 +518,7 @@
         <w:spacing w:before="240"/>
         <w:ind w:left="578" w:hanging="578"/>
         <w:rPr>
-          <w:rFonts w:ascii="宋体" w:eastAsia="宋体" w:hAnsi="宋体" w:hint="eastAsia"/>
+          <w:rFonts w:ascii="宋体" w:eastAsia="宋体" w:hAnsi="宋体"/>
         </w:rPr>
       </w:pPr>
       <w:bookmarkStart w:id="5" w:name="_Toc373869762"/>
@@ -546,7 +543,7 @@
         <w:pStyle w:val="3"/>
         <w:spacing w:before="240" w:after="120"/>
         <w:rPr>
-          <w:rFonts w:ascii="宋体" w:eastAsia="宋体" w:hAnsi="宋体" w:hint="eastAsia"/>
+          <w:rFonts w:ascii="宋体" w:eastAsia="宋体" w:hAnsi="宋体"/>
         </w:rPr>
       </w:pPr>
       <w:r>
@@ -562,7 +559,7 @@
         <w:spacing w:line="360" w:lineRule="auto"/>
         <w:ind w:firstLine="480"/>
         <w:rPr>
-          <w:rFonts w:ascii="宋体" w:hAnsi="宋体" w:hint="eastAsia"/>
+          <w:rFonts w:ascii="宋体" w:hAnsi="宋体"/>
         </w:rPr>
       </w:pPr>
       <w:r>
@@ -584,17 +581,277 @@
         </w:rPr>
         <w:t>。从设计模式</w:t>
       </w:r>
-      <w:bookmarkStart w:id="7" w:name="_GoBack"/>
-      <w:bookmarkEnd w:id="7"/>
+      <w:r>
+        <w:rPr>
+          <w:rFonts w:ascii="宋体" w:hAnsi="宋体"/>
+        </w:rPr>
+        <w:fldChar w:fldCharType="begin"/>
+      </w:r>
+      <w:r>
+        <w:rPr>
+          <w:rFonts w:ascii="宋体" w:hAnsi="宋体"/>
+        </w:rPr>
+        <w:instrText xml:space="preserve"> ADDIN EN.CITE &lt;EndNote&gt;&lt;Cite&gt;&lt;Author&gt;Johnson&lt;/Author&gt;&lt;Year&gt;1995&lt;/Year&gt;&lt;RecNum&gt;41&lt;/RecNum&gt;&lt;DisplayText&gt;&lt;style face="superscript"&gt;[1]&lt;/style&gt;&lt;/DisplayText&gt;&lt;record&gt;&lt;rec-number&gt;41&lt;/rec-number&gt;&lt;foreign-keys&gt;&lt;key app="EN" db-id="29ftpxdwb9v99ne0seaxvv9eft0fe5a9w2ft"&gt;41&lt;/key&gt;&lt;/foreign-keys&gt;&lt;ref-type name="Book"&gt;6&lt;/ref-type&gt;&lt;contributors&gt;&lt;authors&gt;&lt;author&gt;Johnson, Ralph&lt;/author&gt;&lt;author&gt;Helm, Richard&lt;/author&gt;&lt;author&gt;Vlissides, John&lt;/author&gt;&lt;author&gt;Gamma, Erich&lt;/author&gt;&lt;/authors&gt;&lt;/contributors&gt;&lt;titles&gt;&lt;title&gt;Design Patterns: Elements of Reusable Object-Oriented Software&lt;/title&gt;&lt;/titles&gt;&lt;dates&gt;&lt;year&gt;1995&lt;/year&gt;&lt;/dates&gt;&lt;publisher&gt;Addison-Wesley Professional&lt;/publisher&gt;&lt;isbn&gt;0201633612&lt;/isbn&gt;&lt;urls&gt;&lt;/urls&gt;&lt;/record&gt;&lt;/Cite&gt;&lt;/EndNote&gt;</w:instrText>
+      </w:r>
+      <w:r>
+        <w:rPr>
+          <w:rFonts w:ascii="宋体" w:hAnsi="宋体"/>
+        </w:rPr>
+        <w:fldChar w:fldCharType="separate"/>
+      </w:r>
+      <w:r>
+        <w:rPr>
+          <w:rFonts w:ascii="宋体" w:hAnsi="宋体"/>
+          <w:noProof/>
+          <w:vertAlign w:val="superscript"/>
+        </w:rPr>
+        <w:t>[</w:t>
+      </w:r>
+      <w:hyperlink w:anchor="_ENREF_1" w:tooltip="Johnson, 1995 #41" w:history="1">
+        <w:r>
+          <w:rPr>
+            <w:rFonts w:ascii="宋体" w:hAnsi="宋体"/>
+            <w:noProof/>
+            <w:vertAlign w:val="superscript"/>
+          </w:rPr>
+          <w:t>1</w:t>
+        </w:r>
+      </w:hyperlink>
+      <w:r>
+        <w:rPr>
+          <w:rFonts w:ascii="宋体" w:hAnsi="宋体"/>
+          <w:noProof/>
+          <w:vertAlign w:val="superscript"/>
+        </w:rPr>
+        <w:t>]</w:t>
+      </w:r>
+      <w:r>
+        <w:rPr>
+          <w:rFonts w:ascii="宋体" w:hAnsi="宋体"/>
+        </w:rPr>
+        <w:fldChar w:fldCharType="end"/>
+      </w:r>
       <w:r>
         <w:rPr>
           <w:rFonts w:ascii="宋体" w:hAnsi="宋体" w:hint="eastAsia"/>
         </w:rPr>
         <w:t>的角度考虑，服务器模块的设计要注重可扩展性。</w:t>
+      </w:r>
+      <w:r>
+        <w:rPr>
+          <w:rFonts w:ascii="宋体" w:hAnsi="宋体" w:hint="eastAsia"/>
+        </w:rPr>
+        <w:t>一是对客户端提供的服务具有可扩展性。目前，导航服务器仅提供基础的导航服务，实际上，这项服务往往不能满足用户的需求，在后续的扩展中可加入其它基于位置的服务，如周边信息搜索等。二是对室内地图信息的更新提供可扩展性。</w:t>
+      </w:r>
+      <w:r>
+        <w:rPr>
+          <w:rFonts w:ascii="宋体" w:hAnsi="宋体" w:hint="eastAsia"/>
+        </w:rPr>
+        <w:t>允许其它系统接入该系统更新室内地图信息，如在大型商场内允许商家将商品信息链接到室内地图上。</w:t>
+      </w:r>
+      <w:r>
+        <w:rPr>
+          <w:rFonts w:ascii="宋体" w:hAnsi="宋体" w:hint="eastAsia"/>
+        </w:rPr>
+        <w:t>考虑到以上两点，导航服务器模块架构可按</w:t>
+      </w:r>
+      <w:r>
+        <w:rPr>
+          <w:rFonts w:ascii="宋体" w:hAnsi="宋体"/>
+        </w:rPr>
+        <w:fldChar w:fldCharType="begin"/>
+      </w:r>
+      <w:r>
+        <w:rPr>
+          <w:rFonts w:ascii="宋体" w:hAnsi="宋体"/>
+        </w:rPr>
+        <w:instrText xml:space="preserve"> </w:instrText>
+      </w:r>
+      <w:r>
+        <w:rPr>
+          <w:rFonts w:ascii="宋体" w:hAnsi="宋体" w:hint="eastAsia"/>
+        </w:rPr>
+        <w:instrText>REF _Ref375929920 \h</w:instrText>
+      </w:r>
+      <w:r>
+        <w:rPr>
+          <w:rFonts w:ascii="宋体" w:hAnsi="宋体"/>
+        </w:rPr>
+        <w:instrText xml:space="preserve"> </w:instrText>
+      </w:r>
+      <w:r>
+        <w:rPr>
+          <w:rFonts w:ascii="宋体" w:hAnsi="宋体"/>
+        </w:rPr>
+      </w:r>
+      <w:r>
+        <w:rPr>
+          <w:rFonts w:ascii="宋体" w:hAnsi="宋体"/>
+        </w:rPr>
+        <w:fldChar w:fldCharType="separate"/>
+      </w:r>
+      <w:r>
+        <w:rPr>
+          <w:rFonts w:hint="eastAsia"/>
+        </w:rPr>
+        <w:t>图</w:t>
+      </w:r>
+      <w:r>
+        <w:rPr>
+          <w:rFonts w:hint="eastAsia"/>
+        </w:rPr>
+        <w:t xml:space="preserve"> </w:t>
+      </w:r>
+      <w:r>
+        <w:rPr>
+          <w:noProof/>
+        </w:rPr>
+        <w:t>1</w:t>
+      </w:r>
+      <w:r>
+        <w:t>.</w:t>
+      </w:r>
+      <w:r>
+        <w:rPr>
+          <w:noProof/>
+        </w:rPr>
+        <w:t>2</w:t>
+      </w:r>
+      <w:r>
+        <w:rPr>
+          <w:rFonts w:ascii="宋体" w:hAnsi="宋体"/>
+        </w:rPr>
+        <w:fldChar w:fldCharType="end"/>
+      </w:r>
+      <w:r>
+        <w:rPr>
+          <w:rFonts w:ascii="宋体" w:hAnsi="宋体" w:hint="eastAsia"/>
+        </w:rPr>
+        <w:t>所示设计。</w:t>
       </w:r>
     </w:p>
     <w:p>
       <w:pPr>
+        <w:pStyle w:val="a1"/>
+        <w:keepNext/>
+        <w:spacing w:line="360" w:lineRule="auto"/>
+        <w:ind w:firstLineChars="0" w:firstLine="0"/>
+        <w:jc w:val="center"/>
+      </w:pPr>
+      <w:r>
+        <w:object w:dxaOrig="8005" w:dyaOrig="6100">
+          <v:shape id="_x0000_i1026" type="#_x0000_t75" style="width:377.25pt;height:287.25pt" o:ole="">
+            <v:imagedata r:id="rId11" o:title=""/>
+          </v:shape>
+          <o:OLEObject Type="Embed" ProgID="Visio.Drawing.11" ShapeID="_x0000_i1026" DrawAspect="Content" ObjectID="_1449680563" r:id="rId12"/>
+        </w:object>
+      </w:r>
+    </w:p>
+    <w:p>
+      <w:pPr>
+        <w:pStyle w:val="af0"/>
+        <w:rPr>
+          <w:rFonts w:ascii="宋体" w:hAnsi="宋体"/>
+        </w:rPr>
+      </w:pPr>
+      <w:bookmarkStart w:id="7" w:name="_Ref375929920"/>
+      <w:r>
+        <w:rPr>
+          <w:rFonts w:hint="eastAsia"/>
+        </w:rPr>
+        <w:t>图</w:t>
+      </w:r>
+      <w:r>
+        <w:rPr>
+          <w:rFonts w:hint="eastAsia"/>
+        </w:rPr>
+        <w:t xml:space="preserve"> </w:t>
+      </w:r>
+      <w:r>
+        <w:fldChar w:fldCharType="begin"/>
+      </w:r>
+      <w:r>
+        <w:instrText xml:space="preserve"> </w:instrText>
+      </w:r>
+      <w:r>
+        <w:rPr>
+          <w:rFonts w:hint="eastAsia"/>
+        </w:rPr>
+        <w:instrText>STYLEREF 1 \s</w:instrText>
+      </w:r>
+      <w:r>
+        <w:instrText xml:space="preserve"> </w:instrText>
+      </w:r>
+      <w:r>
+        <w:fldChar w:fldCharType="separate"/>
+      </w:r>
+      <w:r>
+        <w:rPr>
+          <w:noProof/>
+        </w:rPr>
+        <w:t>1</w:t>
+      </w:r>
+      <w:r>
+        <w:fldChar w:fldCharType="end"/>
+      </w:r>
+      <w:r>
+        <w:t>.</w:t>
+      </w:r>
+      <w:r>
+        <w:fldChar w:fldCharType="begin"/>
+      </w:r>
+      <w:r>
+        <w:instrText xml:space="preserve"> </w:instrText>
+      </w:r>
+      <w:r>
+        <w:rPr>
+          <w:rFonts w:hint="eastAsia"/>
+        </w:rPr>
+        <w:instrText xml:space="preserve">SEQ </w:instrText>
+      </w:r>
+      <w:r>
+        <w:rPr>
+          <w:rFonts w:hint="eastAsia"/>
+        </w:rPr>
+        <w:instrText>图</w:instrText>
+      </w:r>
+      <w:r>
+        <w:rPr>
+          <w:rFonts w:hint="eastAsia"/>
+        </w:rPr>
+        <w:instrText xml:space="preserve"> \* ARABIC \s 1</w:instrText>
+      </w:r>
+      <w:r>
+        <w:instrText xml:space="preserve"> </w:instrText>
+      </w:r>
+      <w:r>
+        <w:fldChar w:fldCharType="separate"/>
+      </w:r>
+      <w:r>
+        <w:rPr>
+          <w:noProof/>
+        </w:rPr>
+        <w:t>2</w:t>
+      </w:r>
+      <w:r>
+        <w:fldChar w:fldCharType="end"/>
+      </w:r>
+      <w:bookmarkEnd w:id="7"/>
+      <w:r>
+        <w:rPr>
+          <w:rFonts w:hint="eastAsia"/>
+        </w:rPr>
+        <w:t xml:space="preserve"> </w:t>
+      </w:r>
+      <w:r>
+        <w:rPr>
+          <w:rFonts w:hint="eastAsia"/>
+        </w:rPr>
+        <w:t>室内导航服务器架构</w:t>
+      </w:r>
+    </w:p>
+    <w:p>
+      <w:pPr>
         <w:pStyle w:val="3"/>
         <w:spacing w:before="240" w:after="120"/>
         <w:rPr>
@@ -605,13 +862,779 @@
         <w:rPr>
           <w:rFonts w:ascii="宋体" w:eastAsia="宋体" w:hAnsi="宋体" w:hint="eastAsia"/>
         </w:rPr>
-        <w:t>导航请求处理流程</w:t>
+        <w:t>导航请求处理</w:t>
       </w:r>
     </w:p>
     <w:p>
       <w:pPr>
-        <w:pStyle w:val="3"/>
-        <w:spacing w:before="240" w:after="120"/>
+        <w:pStyle w:val="4"/>
+        <w:spacing w:before="240" w:after="120" w:line="360" w:lineRule="auto"/>
+        <w:ind w:left="862" w:hanging="862"/>
+        <w:rPr>
+          <w:rFonts w:ascii="宋体" w:eastAsia="宋体" w:hAnsi="宋体" w:hint="eastAsia"/>
+        </w:rPr>
+      </w:pPr>
+      <w:r>
+        <w:rPr>
+          <w:rFonts w:ascii="宋体" w:eastAsia="宋体" w:hAnsi="宋体" w:hint="eastAsia"/>
+        </w:rPr>
+        <w:t>消息通信格式</w:t>
+      </w:r>
+    </w:p>
+    <w:p>
+      <w:pPr>
+        <w:pStyle w:val="a1"/>
+        <w:spacing w:line="360" w:lineRule="auto"/>
+        <w:ind w:firstLine="480"/>
+        <w:rPr>
+          <w:rFonts w:ascii="宋体" w:hAnsi="宋体" w:hint="eastAsia"/>
+        </w:rPr>
+      </w:pPr>
+      <w:r>
+        <w:rPr>
+          <w:rFonts w:ascii="宋体" w:hAnsi="宋体" w:hint="eastAsia"/>
+        </w:rPr>
+        <w:t>考虑到XML用于数据交换的可扩展性，本系统采用XML作为服务器和客户端之间的通信格式</w:t>
+      </w:r>
+      <w:r>
+        <w:rPr>
+          <w:rFonts w:ascii="宋体" w:hAnsi="宋体" w:hint="eastAsia"/>
+        </w:rPr>
+        <w:t>。</w:t>
+      </w:r>
+      <w:r>
+        <w:rPr>
+          <w:rFonts w:ascii="宋体" w:hAnsi="宋体" w:hint="eastAsia"/>
+        </w:rPr>
+        <w:t>由于本系统仅为用户提供了基础的导航服务，这里仅介绍客户端向服务器请求导航服务时，两者之间的数据通信格式。</w:t>
+      </w:r>
+      <w:r>
+        <w:rPr>
+          <w:rFonts w:ascii="宋体" w:hAnsi="宋体" w:hint="eastAsia"/>
+        </w:rPr>
+        <w:t>客户端</w:t>
+      </w:r>
+      <w:r>
+        <w:rPr>
+          <w:rFonts w:ascii="宋体" w:hAnsi="宋体" w:hint="eastAsia"/>
+        </w:rPr>
+        <w:t>发送给服务器的</w:t>
+      </w:r>
+      <w:r>
+        <w:rPr>
+          <w:rFonts w:ascii="宋体" w:hAnsi="宋体" w:hint="eastAsia"/>
+        </w:rPr>
+        <w:lastRenderedPageBreak/>
+        <w:t>服务请求格式如</w:t>
+      </w:r>
+      <w:r>
+        <w:rPr>
+          <w:rFonts w:ascii="宋体" w:hAnsi="宋体"/>
+        </w:rPr>
+        <w:fldChar w:fldCharType="begin"/>
+      </w:r>
+      <w:r>
+        <w:rPr>
+          <w:rFonts w:ascii="宋体" w:hAnsi="宋体"/>
+        </w:rPr>
+        <w:instrText xml:space="preserve"> </w:instrText>
+      </w:r>
+      <w:r>
+        <w:rPr>
+          <w:rFonts w:ascii="宋体" w:hAnsi="宋体" w:hint="eastAsia"/>
+        </w:rPr>
+        <w:instrText>REF _Ref375937544 \h</w:instrText>
+      </w:r>
+      <w:r>
+        <w:rPr>
+          <w:rFonts w:ascii="宋体" w:hAnsi="宋体"/>
+        </w:rPr>
+        <w:instrText xml:space="preserve"> </w:instrText>
+      </w:r>
+      <w:r>
+        <w:rPr>
+          <w:rFonts w:ascii="宋体" w:hAnsi="宋体"/>
+        </w:rPr>
+      </w:r>
+      <w:r>
+        <w:rPr>
+          <w:rFonts w:ascii="宋体" w:hAnsi="宋体"/>
+        </w:rPr>
+        <w:fldChar w:fldCharType="separate"/>
+      </w:r>
+      <w:r>
+        <w:rPr>
+          <w:rFonts w:hint="eastAsia"/>
+        </w:rPr>
+        <w:t>图</w:t>
+      </w:r>
+      <w:r>
+        <w:rPr>
+          <w:rFonts w:hint="eastAsia"/>
+        </w:rPr>
+        <w:t xml:space="preserve"> </w:t>
+      </w:r>
+      <w:r>
+        <w:rPr>
+          <w:noProof/>
+        </w:rPr>
+        <w:t>1</w:t>
+      </w:r>
+      <w:r>
+        <w:t>.</w:t>
+      </w:r>
+      <w:r>
+        <w:rPr>
+          <w:noProof/>
+        </w:rPr>
+        <w:t>3</w:t>
+      </w:r>
+      <w:r>
+        <w:rPr>
+          <w:rFonts w:ascii="宋体" w:hAnsi="宋体"/>
+        </w:rPr>
+        <w:fldChar w:fldCharType="end"/>
+      </w:r>
+      <w:r>
+        <w:rPr>
+          <w:rFonts w:ascii="宋体" w:hAnsi="宋体" w:hint="eastAsia"/>
+        </w:rPr>
+        <w:t>所示。</w:t>
+      </w:r>
+    </w:p>
+    <w:tbl>
+      <w:tblPr>
+        <w:tblStyle w:val="a6"/>
+        <w:tblW w:w="0" w:type="auto"/>
+        <w:tblBorders>
+          <w:top w:val="none" w:sz="0" w:space="0" w:color="auto"/>
+          <w:left w:val="none" w:sz="0" w:space="0" w:color="auto"/>
+          <w:bottom w:val="none" w:sz="0" w:space="0" w:color="auto"/>
+          <w:right w:val="none" w:sz="0" w:space="0" w:color="auto"/>
+          <w:insideH w:val="none" w:sz="0" w:space="0" w:color="auto"/>
+          <w:insideV w:val="none" w:sz="0" w:space="0" w:color="auto"/>
+        </w:tblBorders>
+        <w:tblLook w:val="04A0" w:firstRow="1" w:lastRow="0" w:firstColumn="1" w:lastColumn="0" w:noHBand="0" w:noVBand="1"/>
+      </w:tblPr>
+      <w:tblGrid>
+        <w:gridCol w:w="8606"/>
+      </w:tblGrid>
+      <w:tr>
+        <w:tc>
+          <w:tcPr>
+            <w:tcW w:w="8606" w:type="dxa"/>
+          </w:tcPr>
+          <w:tbl>
+            <w:tblPr>
+              <w:tblStyle w:val="a6"/>
+              <w:tblW w:w="0" w:type="auto"/>
+              <w:jc w:val="center"/>
+              <w:tblLook w:val="04A0" w:firstRow="1" w:lastRow="0" w:firstColumn="1" w:lastColumn="0" w:noHBand="0" w:noVBand="1"/>
+            </w:tblPr>
+            <w:tblGrid>
+              <w:gridCol w:w="7479"/>
+            </w:tblGrid>
+            <w:tr>
+              <w:trPr>
+                <w:jc w:val="center"/>
+              </w:trPr>
+              <w:tc>
+                <w:tcPr>
+                  <w:tcW w:w="7479" w:type="dxa"/>
+                </w:tcPr>
+                <w:p>
+                  <w:pPr>
+                    <w:pStyle w:val="a1"/>
+                    <w:spacing w:line="360" w:lineRule="auto"/>
+                    <w:ind w:firstLineChars="0" w:firstLine="0"/>
+                    <w:rPr>
+                      <w:rFonts w:ascii="宋体" w:hAnsi="宋体" w:hint="eastAsia"/>
+                    </w:rPr>
+                  </w:pPr>
+                  <w:proofErr w:type="gramStart"/>
+                  <w:r>
+                    <w:rPr>
+                      <w:rFonts w:ascii="宋体" w:hAnsi="宋体" w:hint="eastAsia"/>
+                    </w:rPr>
+                    <w:t>&lt;?xml</w:t>
+                  </w:r>
+                  <w:proofErr w:type="gramEnd"/>
+                  <w:r>
+                    <w:rPr>
+                      <w:rFonts w:ascii="宋体" w:hAnsi="宋体" w:hint="eastAsia"/>
+                    </w:rPr>
+                    <w:t xml:space="preserve"> version=</w:t>
+                  </w:r>
+                  <w:r>
+                    <w:rPr>
+                      <w:rFonts w:ascii="宋体" w:hAnsi="宋体"/>
+                    </w:rPr>
+                    <w:t>”</w:t>
+                  </w:r>
+                  <w:r>
+                    <w:rPr>
+                      <w:rFonts w:ascii="宋体" w:hAnsi="宋体" w:hint="eastAsia"/>
+                    </w:rPr>
+                    <w:t>1.0</w:t>
+                  </w:r>
+                  <w:r>
+                    <w:rPr>
+                      <w:rFonts w:ascii="宋体" w:hAnsi="宋体"/>
+                    </w:rPr>
+                    <w:t>”</w:t>
+                  </w:r>
+                  <w:r>
+                    <w:rPr>
+                      <w:rFonts w:ascii="宋体" w:hAnsi="宋体" w:hint="eastAsia"/>
+                    </w:rPr>
+                    <w:t xml:space="preserve"> encoding=</w:t>
+                  </w:r>
+                  <w:r>
+                    <w:rPr>
+                      <w:rFonts w:ascii="宋体" w:hAnsi="宋体"/>
+                    </w:rPr>
+                    <w:t>”</w:t>
+                  </w:r>
+                  <w:r>
+                    <w:rPr>
+                      <w:rFonts w:ascii="宋体" w:hAnsi="宋体" w:hint="eastAsia"/>
+                    </w:rPr>
+                    <w:t>UTF-8</w:t>
+                  </w:r>
+                  <w:r>
+                    <w:rPr>
+                      <w:rFonts w:ascii="宋体" w:hAnsi="宋体"/>
+                    </w:rPr>
+                    <w:t>”</w:t>
+                  </w:r>
+                  <w:r>
+                    <w:rPr>
+                      <w:rFonts w:ascii="宋体" w:hAnsi="宋体" w:hint="eastAsia"/>
+                    </w:rPr>
+                    <w:t>?&gt;</w:t>
+                  </w:r>
+                </w:p>
+                <w:p>
+                  <w:pPr>
+                    <w:pStyle w:val="a1"/>
+                    <w:spacing w:line="360" w:lineRule="auto"/>
+                    <w:ind w:firstLineChars="0" w:firstLine="0"/>
+                    <w:rPr>
+                      <w:rFonts w:ascii="宋体" w:hAnsi="宋体" w:hint="eastAsia"/>
+                    </w:rPr>
+                  </w:pPr>
+                  <w:r>
+                    <w:rPr>
+                      <w:rFonts w:ascii="宋体" w:hAnsi="宋体" w:hint="eastAsia"/>
+                    </w:rPr>
+                    <w:t>&lt;Message&gt;</w:t>
+                  </w:r>
+                </w:p>
+                <w:p>
+                  <w:pPr>
+                    <w:pStyle w:val="a1"/>
+                    <w:spacing w:line="360" w:lineRule="auto"/>
+                    <w:ind w:firstLineChars="0" w:firstLine="0"/>
+                    <w:rPr>
+                      <w:rFonts w:ascii="宋体" w:hAnsi="宋体" w:hint="eastAsia"/>
+                    </w:rPr>
+                  </w:pPr>
+                  <w:r>
+                    <w:rPr>
+                      <w:rFonts w:ascii="宋体" w:hAnsi="宋体"/>
+                    </w:rPr>
+                    <w:tab/>
+                  </w:r>
+                  <w:r>
+                    <w:rPr>
+                      <w:rFonts w:ascii="宋体" w:hAnsi="宋体" w:hint="eastAsia"/>
+                    </w:rPr>
+                    <w:t>&lt;</w:t>
+                  </w:r>
+                  <w:proofErr w:type="spellStart"/>
+                  <w:r>
+                    <w:rPr>
+                      <w:rFonts w:ascii="宋体" w:hAnsi="宋体" w:hint="eastAsia"/>
+                    </w:rPr>
+                    <w:t>MessageType</w:t>
+                  </w:r>
+                  <w:proofErr w:type="spellEnd"/>
+                  <w:r>
+                    <w:rPr>
+                      <w:rFonts w:ascii="宋体" w:hAnsi="宋体" w:hint="eastAsia"/>
+                    </w:rPr>
+                    <w:t>&gt;Navigation&lt;/</w:t>
+                  </w:r>
+                  <w:proofErr w:type="spellStart"/>
+                  <w:r>
+                    <w:rPr>
+                      <w:rFonts w:ascii="宋体" w:hAnsi="宋体" w:hint="eastAsia"/>
+                    </w:rPr>
+                    <w:t>MessageType</w:t>
+                  </w:r>
+                  <w:proofErr w:type="spellEnd"/>
+                  <w:r>
+                    <w:rPr>
+                      <w:rFonts w:ascii="宋体" w:hAnsi="宋体" w:hint="eastAsia"/>
+                    </w:rPr>
+                    <w:t>&gt;</w:t>
+                  </w:r>
+                </w:p>
+                <w:p>
+                  <w:pPr>
+                    <w:pStyle w:val="a1"/>
+                    <w:spacing w:line="360" w:lineRule="auto"/>
+                    <w:ind w:firstLineChars="0" w:firstLine="0"/>
+                    <w:rPr>
+                      <w:rFonts w:ascii="宋体" w:hAnsi="宋体" w:hint="eastAsia"/>
+                    </w:rPr>
+                  </w:pPr>
+                  <w:r>
+                    <w:rPr>
+                      <w:rFonts w:ascii="宋体" w:hAnsi="宋体"/>
+                    </w:rPr>
+                    <w:tab/>
+                  </w:r>
+                  <w:r>
+                    <w:rPr>
+                      <w:rFonts w:ascii="宋体" w:hAnsi="宋体" w:hint="eastAsia"/>
+                    </w:rPr>
+                    <w:t>&lt;Parameters&gt;</w:t>
+                  </w:r>
+                </w:p>
+                <w:p>
+                  <w:pPr>
+                    <w:pStyle w:val="a1"/>
+                    <w:spacing w:line="360" w:lineRule="auto"/>
+                    <w:ind w:firstLineChars="0" w:firstLine="0"/>
+                    <w:rPr>
+                      <w:rFonts w:ascii="宋体" w:hAnsi="宋体" w:hint="eastAsia"/>
+                    </w:rPr>
+                  </w:pPr>
+                  <w:r>
+                    <w:rPr>
+                      <w:rFonts w:ascii="宋体" w:hAnsi="宋体"/>
+                    </w:rPr>
+                    <w:tab/>
+                  </w:r>
+                  <w:r>
+                    <w:rPr>
+                      <w:rFonts w:ascii="宋体" w:hAnsi="宋体" w:hint="eastAsia"/>
+                    </w:rPr>
+                    <w:tab/>
+                    <w:t>&lt;!</w:t>
+                  </w:r>
+                  <w:r>
+                    <w:rPr>
+                      <w:rFonts w:ascii="宋体" w:hAnsi="宋体"/>
+                    </w:rPr>
+                    <w:t>—</w:t>
+                  </w:r>
+                  <w:r>
+                    <w:rPr>
+                      <w:rFonts w:ascii="宋体" w:hAnsi="宋体" w:hint="eastAsia"/>
+                    </w:rPr>
+                    <w:t>当前所在位置的NFC标签ID --&gt;</w:t>
+                  </w:r>
+                </w:p>
+                <w:p>
+                  <w:pPr>
+                    <w:pStyle w:val="a1"/>
+                    <w:spacing w:line="360" w:lineRule="auto"/>
+                    <w:ind w:firstLineChars="0" w:firstLine="0"/>
+                    <w:rPr>
+                      <w:rFonts w:ascii="宋体" w:hAnsi="宋体" w:hint="eastAsia"/>
+                    </w:rPr>
+                  </w:pPr>
+                  <w:r>
+                    <w:rPr>
+                      <w:rFonts w:ascii="宋体" w:hAnsi="宋体"/>
+                    </w:rPr>
+                    <w:tab/>
+                  </w:r>
+                  <w:r>
+                    <w:rPr>
+                      <w:rFonts w:ascii="宋体" w:hAnsi="宋体" w:hint="eastAsia"/>
+                    </w:rPr>
+                    <w:tab/>
+                    <w:t>&lt;</w:t>
+                  </w:r>
+                  <w:proofErr w:type="spellStart"/>
+                  <w:r>
+                    <w:rPr>
+                      <w:rFonts w:ascii="宋体" w:hAnsi="宋体" w:hint="eastAsia"/>
+                    </w:rPr>
+                    <w:t>StartPoint</w:t>
+                  </w:r>
+                  <w:proofErr w:type="spellEnd"/>
+                  <w:r>
+                    <w:rPr>
+                      <w:rFonts w:ascii="宋体" w:hAnsi="宋体" w:hint="eastAsia"/>
+                    </w:rPr>
+                    <w:t>&gt;1&lt;/</w:t>
+                  </w:r>
+                  <w:proofErr w:type="spellStart"/>
+                  <w:r>
+                    <w:rPr>
+                      <w:rFonts w:ascii="宋体" w:hAnsi="宋体" w:hint="eastAsia"/>
+                    </w:rPr>
+                    <w:t>StartPoint</w:t>
+                  </w:r>
+                  <w:proofErr w:type="spellEnd"/>
+                  <w:r>
+                    <w:rPr>
+                      <w:rFonts w:ascii="宋体" w:hAnsi="宋体" w:hint="eastAsia"/>
+                    </w:rPr>
+                    <w:t>&gt;</w:t>
+                  </w:r>
+                </w:p>
+                <w:p>
+                  <w:pPr>
+                    <w:pStyle w:val="a1"/>
+                    <w:spacing w:line="360" w:lineRule="auto"/>
+                    <w:ind w:firstLineChars="0" w:firstLine="0"/>
+                    <w:rPr>
+                      <w:rFonts w:ascii="宋体" w:hAnsi="宋体" w:hint="eastAsia"/>
+                    </w:rPr>
+                  </w:pPr>
+                  <w:r>
+                    <w:rPr>
+                      <w:rFonts w:ascii="宋体" w:hAnsi="宋体"/>
+                    </w:rPr>
+                    <w:tab/>
+                  </w:r>
+                  <w:r>
+                    <w:rPr>
+                      <w:rFonts w:ascii="宋体" w:hAnsi="宋体" w:hint="eastAsia"/>
+                    </w:rPr>
+                    <w:tab/>
+                    <w:t>&lt;Destination&gt;</w:t>
+                  </w:r>
+                </w:p>
+                <w:p>
+                  <w:pPr>
+                    <w:pStyle w:val="a1"/>
+                    <w:spacing w:line="360" w:lineRule="auto"/>
+                    <w:ind w:firstLineChars="0" w:firstLine="0"/>
+                    <w:rPr>
+                      <w:rFonts w:ascii="宋体" w:hAnsi="宋体" w:hint="eastAsia"/>
+                    </w:rPr>
+                  </w:pPr>
+                  <w:r>
+                    <w:rPr>
+                      <w:rFonts w:ascii="宋体" w:hAnsi="宋体"/>
+                    </w:rPr>
+                    <w:tab/>
+                  </w:r>
+                  <w:r>
+                    <w:rPr>
+                      <w:rFonts w:ascii="宋体" w:hAnsi="宋体" w:hint="eastAsia"/>
+                    </w:rPr>
+                    <w:tab/>
+                  </w:r>
+                  <w:r>
+                    <w:rPr>
+                      <w:rFonts w:ascii="宋体" w:hAnsi="宋体"/>
+                    </w:rPr>
+                    <w:tab/>
+                  </w:r>
+                  <w:r>
+                    <w:rPr>
+                      <w:rFonts w:ascii="宋体" w:hAnsi="宋体" w:hint="eastAsia"/>
+                    </w:rPr>
+                    <w:t>&lt;!</w:t>
+                  </w:r>
+                  <w:r>
+                    <w:rPr>
+                      <w:rFonts w:ascii="宋体" w:hAnsi="宋体"/>
+                    </w:rPr>
+                    <w:t>—</w:t>
+                  </w:r>
+                  <w:r>
+                    <w:rPr>
+                      <w:rFonts w:ascii="宋体" w:hAnsi="宋体" w:hint="eastAsia"/>
+                    </w:rPr>
+                    <w:t>目的地为303房间--&gt;</w:t>
+                  </w:r>
+                </w:p>
+                <w:p>
+                  <w:pPr>
+                    <w:pStyle w:val="a1"/>
+                    <w:spacing w:line="360" w:lineRule="auto"/>
+                    <w:ind w:firstLineChars="0" w:firstLine="0"/>
+                    <w:rPr>
+                      <w:rFonts w:ascii="宋体" w:hAnsi="宋体" w:hint="eastAsia"/>
+                    </w:rPr>
+                  </w:pPr>
+                  <w:r>
+                    <w:rPr>
+                      <w:rFonts w:ascii="宋体" w:hAnsi="宋体"/>
+                    </w:rPr>
+                    <w:tab/>
+                  </w:r>
+                  <w:r>
+                    <w:rPr>
+                      <w:rFonts w:ascii="宋体" w:hAnsi="宋体" w:hint="eastAsia"/>
+                    </w:rPr>
+                    <w:tab/>
+                  </w:r>
+                  <w:r>
+                    <w:rPr>
+                      <w:rFonts w:ascii="宋体" w:hAnsi="宋体"/>
+                    </w:rPr>
+                    <w:tab/>
+                  </w:r>
+                  <w:r>
+                    <w:rPr>
+                      <w:rFonts w:ascii="宋体" w:hAnsi="宋体" w:hint="eastAsia"/>
+                    </w:rPr>
+                    <w:t>&lt;</w:t>
+                  </w:r>
+                  <w:proofErr w:type="spellStart"/>
+                  <w:r>
+                    <w:rPr>
+                      <w:rFonts w:ascii="宋体" w:hAnsi="宋体" w:hint="eastAsia"/>
+                    </w:rPr>
+                    <w:t>RoomNumber</w:t>
+                  </w:r>
+                  <w:proofErr w:type="spellEnd"/>
+                  <w:r>
+                    <w:rPr>
+                      <w:rFonts w:ascii="宋体" w:hAnsi="宋体" w:hint="eastAsia"/>
+                    </w:rPr>
+                    <w:t>&gt;303&lt;/</w:t>
+                  </w:r>
+                  <w:proofErr w:type="spellStart"/>
+                  <w:r>
+                    <w:rPr>
+                      <w:rFonts w:ascii="宋体" w:hAnsi="宋体" w:hint="eastAsia"/>
+                    </w:rPr>
+                    <w:t>RoomNumber</w:t>
+                  </w:r>
+                  <w:proofErr w:type="spellEnd"/>
+                  <w:r>
+                    <w:rPr>
+                      <w:rFonts w:ascii="宋体" w:hAnsi="宋体" w:hint="eastAsia"/>
+                    </w:rPr>
+                    <w:t>&gt;</w:t>
+                  </w:r>
+                </w:p>
+                <w:p>
+                  <w:pPr>
+                    <w:pStyle w:val="a1"/>
+                    <w:spacing w:line="360" w:lineRule="auto"/>
+                    <w:ind w:firstLineChars="0" w:firstLine="0"/>
+                    <w:rPr>
+                      <w:rFonts w:ascii="宋体" w:hAnsi="宋体" w:hint="eastAsia"/>
+                    </w:rPr>
+                  </w:pPr>
+                  <w:r>
+                    <w:rPr>
+                      <w:rFonts w:ascii="宋体" w:hAnsi="宋体"/>
+                    </w:rPr>
+                    <w:tab/>
+                  </w:r>
+                  <w:r>
+                    <w:rPr>
+                      <w:rFonts w:ascii="宋体" w:hAnsi="宋体" w:hint="eastAsia"/>
+                    </w:rPr>
+                    <w:tab/>
+                    <w:t>&lt;/Destination&gt;</w:t>
+                  </w:r>
+                </w:p>
+                <w:p>
+                  <w:pPr>
+                    <w:pStyle w:val="a1"/>
+                    <w:spacing w:line="360" w:lineRule="auto"/>
+                    <w:ind w:firstLineChars="0" w:firstLine="0"/>
+                    <w:rPr>
+                      <w:rFonts w:ascii="宋体" w:hAnsi="宋体" w:hint="eastAsia"/>
+                    </w:rPr>
+                  </w:pPr>
+                  <w:r>
+                    <w:rPr>
+                      <w:rFonts w:ascii="宋体" w:hAnsi="宋体"/>
+                    </w:rPr>
+                    <w:tab/>
+                  </w:r>
+                  <w:r>
+                    <w:rPr>
+                      <w:rFonts w:ascii="宋体" w:hAnsi="宋体" w:hint="eastAsia"/>
+                    </w:rPr>
+                    <w:t>&lt;/Parameters&gt;</w:t>
+                  </w:r>
+                </w:p>
+                <w:p>
+                  <w:pPr>
+                    <w:pStyle w:val="a1"/>
+                    <w:keepNext/>
+                    <w:spacing w:line="360" w:lineRule="auto"/>
+                    <w:ind w:firstLineChars="0" w:firstLine="0"/>
+                    <w:rPr>
+                      <w:rFonts w:ascii="宋体" w:hAnsi="宋体" w:hint="eastAsia"/>
+                    </w:rPr>
+                  </w:pPr>
+                  <w:r>
+                    <w:rPr>
+                      <w:rFonts w:ascii="宋体" w:hAnsi="宋体" w:hint="eastAsia"/>
+                    </w:rPr>
+                    <w:t>&lt;/Message&gt;</w:t>
+                  </w:r>
+                </w:p>
+              </w:tc>
+            </w:tr>
+          </w:tbl>
+          <w:p>
+            <w:pPr>
+              <w:pStyle w:val="af0"/>
+              <w:rPr>
+                <w:rFonts w:ascii="宋体" w:hAnsi="宋体" w:hint="eastAsia"/>
+              </w:rPr>
+            </w:pPr>
+            <w:bookmarkStart w:id="8" w:name="_Ref375937544"/>
+            <w:r>
+              <w:rPr>
+                <w:rFonts w:hint="eastAsia"/>
+              </w:rPr>
+              <w:t>图</w:t>
+            </w:r>
+            <w:r>
+              <w:rPr>
+                <w:rFonts w:hint="eastAsia"/>
+              </w:rPr>
+              <w:t xml:space="preserve"> </w:t>
+            </w:r>
+            <w:r>
+              <w:fldChar w:fldCharType="begin"/>
+            </w:r>
+            <w:r>
+              <w:instrText xml:space="preserve"> </w:instrText>
+            </w:r>
+            <w:r>
+              <w:rPr>
+                <w:rFonts w:hint="eastAsia"/>
+              </w:rPr>
+              <w:instrText>STYLEREF 1 \s</w:instrText>
+            </w:r>
+            <w:r>
+              <w:instrText xml:space="preserve"> </w:instrText>
+            </w:r>
+            <w:r>
+              <w:fldChar w:fldCharType="separate"/>
+            </w:r>
+            <w:r>
+              <w:rPr>
+                <w:noProof/>
+              </w:rPr>
+              <w:t>1</w:t>
+            </w:r>
+            <w:r>
+              <w:fldChar w:fldCharType="end"/>
+            </w:r>
+            <w:r>
+              <w:t>.</w:t>
+            </w:r>
+            <w:r>
+              <w:fldChar w:fldCharType="begin"/>
+            </w:r>
+            <w:r>
+              <w:instrText xml:space="preserve"> </w:instrText>
+            </w:r>
+            <w:r>
+              <w:rPr>
+                <w:rFonts w:hint="eastAsia"/>
+              </w:rPr>
+              <w:instrText xml:space="preserve">SEQ </w:instrText>
+            </w:r>
+            <w:r>
+              <w:rPr>
+                <w:rFonts w:hint="eastAsia"/>
+              </w:rPr>
+              <w:instrText>图</w:instrText>
+            </w:r>
+            <w:r>
+              <w:rPr>
+                <w:rFonts w:hint="eastAsia"/>
+              </w:rPr>
+              <w:instrText xml:space="preserve"> \* ARABIC \s 1</w:instrText>
+            </w:r>
+            <w:r>
+              <w:instrText xml:space="preserve"> </w:instrText>
+            </w:r>
+            <w:r>
+              <w:fldChar w:fldCharType="separate"/>
+            </w:r>
+            <w:r>
+              <w:rPr>
+                <w:noProof/>
+              </w:rPr>
+              <w:t>3</w:t>
+            </w:r>
+            <w:r>
+              <w:fldChar w:fldCharType="end"/>
+            </w:r>
+            <w:bookmarkEnd w:id="8"/>
+            <w:r>
+              <w:rPr>
+                <w:rFonts w:hint="eastAsia"/>
+              </w:rPr>
+              <w:t xml:space="preserve"> </w:t>
+            </w:r>
+            <w:r>
+              <w:rPr>
+                <w:rFonts w:hint="eastAsia"/>
+              </w:rPr>
+              <w:t>客户端向服务器发送导航请求的数据格式</w:t>
+            </w:r>
+          </w:p>
+        </w:tc>
+      </w:tr>
+    </w:tbl>
+    <w:p>
+      <w:pPr>
+        <w:pStyle w:val="a1"/>
+        <w:spacing w:line="360" w:lineRule="auto"/>
+        <w:ind w:firstLineChars="0" w:firstLine="420"/>
+        <w:rPr>
+          <w:rFonts w:ascii="宋体" w:hAnsi="宋体" w:hint="eastAsia"/>
+        </w:rPr>
+      </w:pPr>
+      <w:r>
+        <w:rPr>
+          <w:rFonts w:ascii="宋体" w:hAnsi="宋体" w:hint="eastAsia"/>
+        </w:rPr>
+        <w:t>为简单起见，这里仅使用房间号作为目的地的索引，如需进一步完善系统，可将目的地其他相关信息关联到NFC标签，如对应房间的办公人员、负责人等。</w:t>
+      </w:r>
+    </w:p>
+    <w:p>
+      <w:pPr>
+        <w:pStyle w:val="a1"/>
+        <w:spacing w:line="360" w:lineRule="auto"/>
+        <w:ind w:firstLineChars="0" w:firstLine="420"/>
+        <w:rPr>
+          <w:rFonts w:ascii="宋体" w:hAnsi="宋体" w:hint="eastAsia"/>
+        </w:rPr>
+      </w:pPr>
+      <w:r>
+        <w:rPr>
+          <w:rFonts w:ascii="宋体" w:hAnsi="宋体" w:hint="eastAsia"/>
+        </w:rPr>
+        <w:t>在分析出用户的请求类型后，服务器对请求作相应的处理，如当服务器解析XML信息得到消息类型为“Navigation”时，服务器立即将相关参数传递给</w:t>
+      </w:r>
+      <w:r>
+        <w:rPr>
+          <w:rFonts w:ascii="宋体" w:hAnsi="宋体" w:hint="eastAsia"/>
+        </w:rPr>
+        <w:t>最优路径计算模块。</w:t>
+      </w:r>
+      <w:bookmarkStart w:id="9" w:name="_GoBack"/>
+      <w:bookmarkEnd w:id="9"/>
+    </w:p>
+    <w:p>
+      <w:pPr>
+        <w:pStyle w:val="4"/>
+        <w:spacing w:before="240" w:after="120" w:line="360" w:lineRule="auto"/>
+        <w:ind w:left="862" w:hanging="862"/>
         <w:rPr>
           <w:rFonts w:ascii="宋体" w:eastAsia="宋体" w:hAnsi="宋体"/>
         </w:rPr>
@@ -620,7 +1643,7 @@
         <w:rPr>
           <w:rFonts w:ascii="宋体" w:eastAsia="宋体" w:hAnsi="宋体" w:hint="eastAsia"/>
         </w:rPr>
-        <w:t>导航路径信息格式</w:t>
+        <w:t>导航请求处理流程</w:t>
       </w:r>
     </w:p>
     <w:p>
@@ -632,8 +1655,8 @@
           <w:rFonts w:ascii="宋体" w:eastAsia="宋体" w:hAnsi="宋体"/>
         </w:rPr>
       </w:pPr>
-      <w:bookmarkStart w:id="8" w:name="_Toc373869763"/>
-      <w:bookmarkStart w:id="9" w:name="_Toc373953856"/>
+      <w:bookmarkStart w:id="10" w:name="_Toc373869763"/>
+      <w:bookmarkStart w:id="11" w:name="_Toc373953856"/>
       <w:r>
         <w:rPr>
           <w:rFonts w:ascii="宋体" w:eastAsia="宋体" w:hAnsi="宋体" w:hint="eastAsia"/>
@@ -645,131 +1668,129 @@
           <w:rFonts w:ascii="宋体" w:eastAsia="宋体" w:hAnsi="宋体" w:hint="eastAsia"/>
         </w:rPr>
         <w:t>客户端实现</w:t>
-      </w:r>
-      <w:bookmarkEnd w:id="8"/>
-      <w:bookmarkEnd w:id="9"/>
-    </w:p>
-    <w:p>
-      <w:pPr>
-        <w:pStyle w:val="a1"/>
-        <w:spacing w:line="360" w:lineRule="auto"/>
-        <w:ind w:firstLine="480"/>
-        <w:rPr>
-          <w:rFonts w:ascii="宋体" w:hAnsi="宋体"/>
-        </w:rPr>
-      </w:pPr>
-      <w:r>
-        <w:rPr>
-          <w:rFonts w:ascii="宋体" w:hAnsi="宋体"/>
-        </w:rPr>
-        <w:t>阐述NFC的可行性</w:t>
-      </w:r>
-    </w:p>
-    <w:p>
-      <w:pPr>
-        <w:pStyle w:val="a1"/>
-        <w:ind w:firstLine="480"/>
-      </w:pPr>
-      <w:r>
-        <w:rPr>
-          <w:rFonts w:hint="eastAsia"/>
-        </w:rPr>
-        <w:t>论证</w:t>
-      </w:r>
-      <w:r>
-        <w:rPr>
-          <w:rFonts w:hint="eastAsia"/>
-        </w:rPr>
-        <w:t>NFC</w:t>
-      </w:r>
-      <w:r>
-        <w:rPr>
-          <w:rFonts w:hint="eastAsia"/>
-        </w:rPr>
-        <w:t>的可行性：主要从距离、</w:t>
-      </w:r>
-      <w:proofErr w:type="spellStart"/>
-      <w:r>
-        <w:rPr>
-          <w:rFonts w:hint="eastAsia"/>
-        </w:rPr>
-        <w:t>iWatch</w:t>
-      </w:r>
-      <w:proofErr w:type="spellEnd"/>
-      <w:r>
-        <w:rPr>
-          <w:rFonts w:hint="eastAsia"/>
-        </w:rPr>
-        <w:t>设备等方便考虑、</w:t>
-      </w:r>
-      <w:r>
-        <w:rPr>
-          <w:rFonts w:hint="eastAsia"/>
-        </w:rPr>
-        <w:t>NFC</w:t>
-      </w:r>
-      <w:r>
-        <w:rPr>
-          <w:rFonts w:hint="eastAsia"/>
-        </w:rPr>
-        <w:t>标签的突起设置</w:t>
-      </w:r>
-    </w:p>
-    <w:p>
-      <w:pPr>
-        <w:pStyle w:val="a1"/>
-        <w:ind w:firstLine="480"/>
-      </w:pPr>
-    </w:p>
-    <w:p>
-      <w:pPr>
-        <w:pStyle w:val="2"/>
-        <w:spacing w:before="240"/>
-        <w:ind w:left="578" w:hanging="578"/>
-        <w:rPr>
-          <w:rFonts w:ascii="宋体" w:eastAsia="宋体" w:hAnsi="宋体"/>
-        </w:rPr>
-      </w:pPr>
-      <w:bookmarkStart w:id="10" w:name="_Toc373869764"/>
-      <w:bookmarkStart w:id="11" w:name="_Toc373953857"/>
-      <w:r>
-        <w:rPr>
-          <w:rFonts w:ascii="宋体" w:eastAsia="宋体" w:hAnsi="宋体" w:hint="eastAsia"/>
-        </w:rPr>
-        <w:t>系统测试</w:t>
       </w:r>
       <w:bookmarkEnd w:id="10"/>
       <w:bookmarkEnd w:id="11"/>
     </w:p>
     <w:p>
       <w:pPr>
+        <w:pStyle w:val="a1"/>
+        <w:spacing w:line="360" w:lineRule="auto"/>
+        <w:ind w:firstLine="480"/>
+        <w:rPr>
+          <w:rFonts w:ascii="宋体" w:hAnsi="宋体"/>
+        </w:rPr>
+      </w:pPr>
+      <w:r>
+        <w:rPr>
+          <w:rFonts w:ascii="宋体" w:hAnsi="宋体"/>
+        </w:rPr>
+        <w:t>阐述NFC的可行性</w:t>
+      </w:r>
+    </w:p>
+    <w:p>
+      <w:pPr>
+        <w:pStyle w:val="a1"/>
+        <w:ind w:firstLine="480"/>
+      </w:pPr>
+      <w:r>
+        <w:rPr>
+          <w:rFonts w:hint="eastAsia"/>
+        </w:rPr>
+        <w:t>论证</w:t>
+      </w:r>
+      <w:r>
+        <w:rPr>
+          <w:rFonts w:hint="eastAsia"/>
+        </w:rPr>
+        <w:t>NFC</w:t>
+      </w:r>
+      <w:r>
+        <w:rPr>
+          <w:rFonts w:hint="eastAsia"/>
+        </w:rPr>
+        <w:t>的可行性：主要从距离、</w:t>
+      </w:r>
+      <w:proofErr w:type="spellStart"/>
+      <w:r>
+        <w:rPr>
+          <w:rFonts w:hint="eastAsia"/>
+        </w:rPr>
+        <w:t>iWatch</w:t>
+      </w:r>
+      <w:proofErr w:type="spellEnd"/>
+      <w:r>
+        <w:rPr>
+          <w:rFonts w:hint="eastAsia"/>
+        </w:rPr>
+        <w:t>设备等方便考虑、</w:t>
+      </w:r>
+      <w:r>
+        <w:rPr>
+          <w:rFonts w:hint="eastAsia"/>
+        </w:rPr>
+        <w:t>NFC</w:t>
+      </w:r>
+      <w:r>
+        <w:rPr>
+          <w:rFonts w:hint="eastAsia"/>
+        </w:rPr>
+        <w:t>标签的突起设置</w:t>
+      </w:r>
+    </w:p>
+    <w:p>
+      <w:pPr>
+        <w:pStyle w:val="a1"/>
+        <w:ind w:firstLine="480"/>
+      </w:pPr>
+    </w:p>
+    <w:p>
+      <w:pPr>
         <w:pStyle w:val="2"/>
         <w:spacing w:before="240"/>
         <w:ind w:left="578" w:hanging="578"/>
         <w:rPr>
+          <w:rFonts w:ascii="宋体" w:eastAsia="宋体" w:hAnsi="宋体"/>
+        </w:rPr>
+      </w:pPr>
+      <w:bookmarkStart w:id="12" w:name="_Toc373869764"/>
+      <w:bookmarkStart w:id="13" w:name="_Toc373953857"/>
+      <w:r>
+        <w:rPr>
           <w:rFonts w:ascii="宋体" w:eastAsia="宋体" w:hAnsi="宋体" w:hint="eastAsia"/>
         </w:rPr>
-      </w:pPr>
-      <w:bookmarkStart w:id="12" w:name="_Toc165262377"/>
-      <w:bookmarkStart w:id="13" w:name="_Toc373869765"/>
-      <w:bookmarkStart w:id="14" w:name="_Toc373953858"/>
-      <w:r>
-        <w:rPr>
-          <w:rFonts w:ascii="宋体" w:eastAsia="宋体" w:hAnsi="宋体" w:hint="eastAsia"/>
-        </w:rPr>
-        <w:t>本章小结</w:t>
+        <w:lastRenderedPageBreak/>
+        <w:t>系统测试</w:t>
       </w:r>
       <w:bookmarkEnd w:id="12"/>
       <w:bookmarkEnd w:id="13"/>
-      <w:bookmarkEnd w:id="14"/>
     </w:p>
     <w:p>
       <w:pPr>
+        <w:pStyle w:val="2"/>
+        <w:spacing w:before="240"/>
+        <w:ind w:left="578" w:hanging="578"/>
+        <w:rPr>
+          <w:rFonts w:ascii="宋体" w:eastAsia="宋体" w:hAnsi="宋体"/>
+        </w:rPr>
+      </w:pPr>
+      <w:bookmarkStart w:id="14" w:name="_Toc165262377"/>
+      <w:bookmarkStart w:id="15" w:name="_Toc373869765"/>
+      <w:bookmarkStart w:id="16" w:name="_Toc373953858"/>
+      <w:r>
+        <w:rPr>
+          <w:rFonts w:ascii="宋体" w:eastAsia="宋体" w:hAnsi="宋体" w:hint="eastAsia"/>
+        </w:rPr>
+        <w:t>本章小结</w:t>
+      </w:r>
+      <w:bookmarkEnd w:id="14"/>
+      <w:bookmarkEnd w:id="15"/>
+      <w:bookmarkEnd w:id="16"/>
+    </w:p>
+    <w:p>
+      <w:pPr>
         <w:pStyle w:val="a1"/>
         <w:ind w:firstLine="480"/>
-        <w:rPr>
-          <w:rFonts w:hint="eastAsia"/>
-        </w:rPr>
       </w:pPr>
     </w:p>
     <w:p>
@@ -781,10 +1802,10 @@
           <w:rFonts w:ascii="宋体" w:eastAsia="宋体" w:hAnsi="宋体"/>
         </w:rPr>
         <w:sectPr>
-          <w:headerReference w:type="even" r:id="rId11"/>
-          <w:headerReference w:type="default" r:id="rId12"/>
-          <w:footerReference w:type="even" r:id="rId13"/>
-          <w:footerReference w:type="default" r:id="rId14"/>
+          <w:headerReference w:type="even" r:id="rId13"/>
+          <w:headerReference w:type="default" r:id="rId14"/>
+          <w:footerReference w:type="even" r:id="rId15"/>
+          <w:footerReference w:type="default" r:id="rId16"/>
           <w:endnotePr>
             <w:numFmt w:val="decimal"/>
           </w:endnotePr>
@@ -809,9 +1830,9 @@
           <w:rFonts w:ascii="宋体" w:eastAsia="宋体" w:hAnsi="宋体"/>
         </w:rPr>
       </w:pPr>
-      <w:bookmarkStart w:id="15" w:name="_Toc165262394"/>
-      <w:bookmarkStart w:id="16" w:name="_Toc373869773"/>
-      <w:bookmarkStart w:id="17" w:name="_Toc373953866"/>
+      <w:bookmarkStart w:id="17" w:name="_Toc165262394"/>
+      <w:bookmarkStart w:id="18" w:name="_Toc373869773"/>
+      <w:bookmarkStart w:id="19" w:name="_Toc373953866"/>
       <w:r>
         <w:rPr>
           <w:rFonts w:ascii="宋体" w:eastAsia="宋体" w:hAnsi="宋体" w:hint="eastAsia"/>
@@ -819,14 +1840,15 @@
         <w:lastRenderedPageBreak/>
         <w:t>参考文献</w:t>
       </w:r>
-      <w:bookmarkEnd w:id="15"/>
-      <w:bookmarkEnd w:id="16"/>
       <w:bookmarkEnd w:id="17"/>
+      <w:bookmarkEnd w:id="18"/>
+      <w:bookmarkEnd w:id="19"/>
     </w:p>
     <w:p>
       <w:pPr>
-        <w:spacing w:line="300" w:lineRule="auto"/>
-        <w:jc w:val="center"/>
+        <w:rPr>
+          <w:rFonts w:ascii="宋体" w:hAnsi="宋体"/>
+        </w:rPr>
       </w:pPr>
     </w:p>
     <w:p>
@@ -835,24 +1857,62 @@
           <w:rFonts w:ascii="宋体" w:hAnsi="宋体"/>
         </w:rPr>
       </w:pPr>
-      <w:r>
+    </w:p>
+    <w:p>
+      <w:pPr>
+        <w:pStyle w:val="EndNoteBibliography"/>
+      </w:pPr>
+      <w:r>
+        <w:rPr>
+          <w:rFonts w:ascii="宋体" w:hAnsi="宋体"/>
+        </w:rPr>
         <w:fldChar w:fldCharType="begin"/>
       </w:r>
       <w:r>
+        <w:rPr>
+          <w:rFonts w:ascii="宋体" w:hAnsi="宋体"/>
+        </w:rPr>
         <w:instrText xml:space="preserve"> ADDIN EN.REFLIST </w:instrText>
       </w:r>
       <w:r>
+        <w:rPr>
+          <w:rFonts w:ascii="宋体" w:hAnsi="宋体"/>
+        </w:rPr>
+        <w:fldChar w:fldCharType="separate"/>
+      </w:r>
+      <w:bookmarkStart w:id="20" w:name="_ENREF_1"/>
+      <w:r>
+        <w:t>[1]</w:t>
+      </w:r>
+      <w:r>
+        <w:rPr>
+          <w:rFonts w:ascii="System" w:eastAsia="System"/>
+        </w:rPr>
+        <w:t xml:space="preserve"> </w:t>
+      </w:r>
+      <w:r>
+        <w:t>Johnson R, Helm R, Vlissides J, et al. Design Patterns: Elements of Reusable Object-Oriented Software[M].  Addison-Wesley Professional, 1995.</w:t>
+      </w:r>
+      <w:bookmarkEnd w:id="20"/>
+    </w:p>
+    <w:p>
+      <w:pPr>
+        <w:rPr>
+          <w:rFonts w:ascii="宋体" w:hAnsi="宋体"/>
+        </w:rPr>
+      </w:pPr>
+      <w:r>
+        <w:rPr>
+          <w:rFonts w:ascii="宋体" w:hAnsi="宋体"/>
+        </w:rPr>
         <w:fldChar w:fldCharType="end"/>
-      </w:r>
-      <w:r>
-        <w:t xml:space="preserve"> </w:t>
       </w:r>
     </w:p>
     <w:sectPr>
-      <w:headerReference w:type="even" r:id="rId15"/>
-      <w:headerReference w:type="default" r:id="rId16"/>
-      <w:footerReference w:type="even" r:id="rId17"/>
-      <w:footerReference w:type="default" r:id="rId18"/>
+      <w:headerReference w:type="even" r:id="rId17"/>
+      <w:headerReference w:type="default" r:id="rId18"/>
+      <w:footerReference w:type="even" r:id="rId19"/>
+      <w:footerReference w:type="default" r:id="rId20"/>
       <w:endnotePr>
         <w:numFmt w:val="decimal"/>
       </w:endnotePr>
@@ -956,7 +2016,7 @@
         <w:rStyle w:val="af6"/>
         <w:noProof/>
       </w:rPr>
-      <w:t>2</w:t>
+      <w:t>3</w:t>
     </w:r>
     <w:r>
       <w:rPr>
@@ -1040,7 +2100,7 @@
         <w:rStyle w:val="af6"/>
         <w:noProof/>
       </w:rPr>
-      <w:t>3</w:t>
+      <w:t>5</w:t>
     </w:r>
     <w:r>
       <w:rPr>
@@ -2465,6 +3525,18 @@
     <w:abstractNumId w:val="16"/>
   </w:num>
   <w:num w:numId="46">
+    <w:abstractNumId w:val="16"/>
+  </w:num>
+  <w:num w:numId="47">
+    <w:abstractNumId w:val="16"/>
+  </w:num>
+  <w:num w:numId="48">
+    <w:abstractNumId w:val="16"/>
+  </w:num>
+  <w:num w:numId="49">
+    <w:abstractNumId w:val="16"/>
+  </w:num>
+  <w:num w:numId="50">
     <w:abstractNumId w:val="16"/>
   </w:num>
   <w:numIdMacAtCleanup w:val="3"/>
@@ -4597,7 +5669,7 @@
 </file>
 
 <file path=customXml/itemProps1.xml><?xml version="1.0" encoding="utf-8"?>
-<ds:datastoreItem xmlns:ds="http://schemas.openxmlformats.org/officeDocument/2006/customXml" ds:itemID="{073A5D54-2FC7-4E91-8E55-35AFA2EE5801}">
+<ds:datastoreItem xmlns:ds="http://schemas.openxmlformats.org/officeDocument/2006/customXml" ds:itemID="{DC90E3F3-D36D-4C1C-A268-F6A4D6E8D718}">
   <ds:schemaRefs>
     <ds:schemaRef ds:uri="http://schemas.openxmlformats.org/officeDocument/2006/bibliography"/>
   </ds:schemaRefs>

</xml_diff>

<commit_message>
accomplish Chapter 5 basicly. To be completed...
</commit_message>
<xml_diff>
--- a/Chapter5.docx
+++ b/Chapter5.docx
@@ -222,7 +222,7 @@
           <v:shape id="_x0000_i1025" type="#_x0000_t75" style="width:419.25pt;height:154.5pt" o:ole="">
             <v:imagedata r:id="rId9" o:title=""/>
           </v:shape>
-          <o:OLEObject Type="Embed" ProgID="Visio.Drawing.11" ShapeID="_x0000_i1025" DrawAspect="Content" ObjectID="_1449680562" r:id="rId10"/>
+          <o:OLEObject Type="Embed" ProgID="Visio.Drawing.11" ShapeID="_x0000_i1025" DrawAspect="Content" ObjectID="_1449754097" r:id="rId10"/>
         </w:object>
       </w:r>
     </w:p>
@@ -743,7 +743,7 @@
           <v:shape id="_x0000_i1026" type="#_x0000_t75" style="width:377.25pt;height:287.25pt" o:ole="">
             <v:imagedata r:id="rId11" o:title=""/>
           </v:shape>
-          <o:OLEObject Type="Embed" ProgID="Visio.Drawing.11" ShapeID="_x0000_i1026" DrawAspect="Content" ObjectID="_1449680563" r:id="rId12"/>
+          <o:OLEObject Type="Embed" ProgID="Visio.Drawing.11" ShapeID="_x0000_i1026" DrawAspect="Content" ObjectID="_1449754098" r:id="rId12"/>
         </w:object>
       </w:r>
     </w:p>
@@ -855,7 +855,7 @@
         <w:pStyle w:val="3"/>
         <w:spacing w:before="240" w:after="120"/>
         <w:rPr>
-          <w:rFonts w:ascii="宋体" w:eastAsia="宋体" w:hAnsi="宋体" w:hint="eastAsia"/>
+          <w:rFonts w:ascii="宋体" w:eastAsia="宋体" w:hAnsi="宋体"/>
         </w:rPr>
       </w:pPr>
       <w:r>
@@ -871,14 +871,14 @@
         <w:spacing w:before="240" w:after="120" w:line="360" w:lineRule="auto"/>
         <w:ind w:left="862" w:hanging="862"/>
         <w:rPr>
+          <w:rFonts w:ascii="宋体" w:eastAsia="宋体" w:hAnsi="宋体"/>
+        </w:rPr>
+      </w:pPr>
+      <w:r>
+        <w:rPr>
           <w:rFonts w:ascii="宋体" w:eastAsia="宋体" w:hAnsi="宋体" w:hint="eastAsia"/>
         </w:rPr>
-      </w:pPr>
-      <w:r>
-        <w:rPr>
-          <w:rFonts w:ascii="宋体" w:eastAsia="宋体" w:hAnsi="宋体" w:hint="eastAsia"/>
-        </w:rPr>
-        <w:t>消息通信格式</w:t>
+        <w:t>导航请求处理流程</w:t>
       </w:r>
     </w:p>
     <w:p>
@@ -894,6 +894,250 @@
         <w:rPr>
           <w:rFonts w:ascii="宋体" w:hAnsi="宋体" w:hint="eastAsia"/>
         </w:rPr>
+        <w:t>为实现服务器的可扩展性，</w:t>
+      </w:r>
+      <w:r>
+        <w:rPr>
+          <w:rFonts w:ascii="宋体" w:hAnsi="宋体" w:hint="eastAsia"/>
+        </w:rPr>
+        <w:t>每次客户端的网络请求都会指明请求类型。对于导航请求，服务器的</w:t>
+      </w:r>
+      <w:r>
+        <w:rPr>
+          <w:rFonts w:ascii="宋体" w:hAnsi="宋体" w:hint="eastAsia"/>
+        </w:rPr>
+        <w:t>具体</w:t>
+      </w:r>
+      <w:r>
+        <w:rPr>
+          <w:rFonts w:ascii="宋体" w:hAnsi="宋体" w:hint="eastAsia"/>
+        </w:rPr>
+        <w:t>处理流程如</w:t>
+      </w:r>
+      <w:r>
+        <w:rPr>
+          <w:rFonts w:ascii="宋体" w:hAnsi="宋体"/>
+        </w:rPr>
+        <w:fldChar w:fldCharType="begin"/>
+      </w:r>
+      <w:r>
+        <w:rPr>
+          <w:rFonts w:ascii="宋体" w:hAnsi="宋体"/>
+        </w:rPr>
+        <w:instrText xml:space="preserve"> </w:instrText>
+      </w:r>
+      <w:r>
+        <w:rPr>
+          <w:rFonts w:ascii="宋体" w:hAnsi="宋体" w:hint="eastAsia"/>
+        </w:rPr>
+        <w:instrText>REF _Ref375987400 \h</w:instrText>
+      </w:r>
+      <w:r>
+        <w:rPr>
+          <w:rFonts w:ascii="宋体" w:hAnsi="宋体"/>
+        </w:rPr>
+        <w:instrText xml:space="preserve"> </w:instrText>
+      </w:r>
+      <w:r>
+        <w:rPr>
+          <w:rFonts w:ascii="宋体" w:hAnsi="宋体"/>
+        </w:rPr>
+      </w:r>
+      <w:r>
+        <w:rPr>
+          <w:rFonts w:ascii="宋体" w:hAnsi="宋体"/>
+        </w:rPr>
+        <w:fldChar w:fldCharType="separate"/>
+      </w:r>
+      <w:r>
+        <w:rPr>
+          <w:rFonts w:hint="eastAsia"/>
+        </w:rPr>
+        <w:t>图</w:t>
+      </w:r>
+      <w:r>
+        <w:rPr>
+          <w:rFonts w:hint="eastAsia"/>
+        </w:rPr>
+        <w:t xml:space="preserve"> </w:t>
+      </w:r>
+      <w:r>
+        <w:rPr>
+          <w:noProof/>
+        </w:rPr>
+        <w:t>1</w:t>
+      </w:r>
+      <w:r>
+        <w:t>.</w:t>
+      </w:r>
+      <w:r>
+        <w:rPr>
+          <w:noProof/>
+        </w:rPr>
+        <w:t>3</w:t>
+      </w:r>
+      <w:r>
+        <w:rPr>
+          <w:rFonts w:ascii="宋体" w:hAnsi="宋体"/>
+        </w:rPr>
+        <w:fldChar w:fldCharType="end"/>
+      </w:r>
+      <w:r>
+        <w:rPr>
+          <w:rFonts w:ascii="宋体" w:hAnsi="宋体" w:hint="eastAsia"/>
+        </w:rPr>
+        <w:t>所示。</w:t>
+      </w:r>
+    </w:p>
+    <w:p>
+      <w:pPr>
+        <w:pStyle w:val="a1"/>
+        <w:keepNext/>
+        <w:spacing w:line="360" w:lineRule="auto"/>
+        <w:ind w:firstLineChars="0" w:firstLine="0"/>
+        <w:jc w:val="center"/>
+      </w:pPr>
+      <w:r>
+        <w:object w:dxaOrig="6080" w:dyaOrig="8531">
+          <v:shape id="_x0000_i1027" type="#_x0000_t75" style="width:303.75pt;height:426.75pt" o:ole="">
+            <v:imagedata r:id="rId13" o:title=""/>
+          </v:shape>
+          <o:OLEObject Type="Embed" ProgID="Visio.Drawing.11" ShapeID="_x0000_i1027" DrawAspect="Content" ObjectID="_1449754099" r:id="rId14"/>
+        </w:object>
+      </w:r>
+    </w:p>
+    <w:p>
+      <w:pPr>
+        <w:pStyle w:val="af0"/>
+        <w:rPr>
+          <w:rFonts w:ascii="宋体" w:hAnsi="宋体" w:hint="eastAsia"/>
+        </w:rPr>
+      </w:pPr>
+      <w:bookmarkStart w:id="8" w:name="_Ref375987400"/>
+      <w:r>
+        <w:rPr>
+          <w:rFonts w:hint="eastAsia"/>
+        </w:rPr>
+        <w:t>图</w:t>
+      </w:r>
+      <w:r>
+        <w:rPr>
+          <w:rFonts w:hint="eastAsia"/>
+        </w:rPr>
+        <w:t xml:space="preserve"> </w:t>
+      </w:r>
+      <w:r>
+        <w:fldChar w:fldCharType="begin"/>
+      </w:r>
+      <w:r>
+        <w:instrText xml:space="preserve"> </w:instrText>
+      </w:r>
+      <w:r>
+        <w:rPr>
+          <w:rFonts w:hint="eastAsia"/>
+        </w:rPr>
+        <w:instrText>STYLEREF 1 \s</w:instrText>
+      </w:r>
+      <w:r>
+        <w:instrText xml:space="preserve"> </w:instrText>
+      </w:r>
+      <w:r>
+        <w:fldChar w:fldCharType="separate"/>
+      </w:r>
+      <w:r>
+        <w:rPr>
+          <w:noProof/>
+        </w:rPr>
+        <w:t>1</w:t>
+      </w:r>
+      <w:r>
+        <w:fldChar w:fldCharType="end"/>
+      </w:r>
+      <w:r>
+        <w:t>.</w:t>
+      </w:r>
+      <w:r>
+        <w:fldChar w:fldCharType="begin"/>
+      </w:r>
+      <w:r>
+        <w:instrText xml:space="preserve"> </w:instrText>
+      </w:r>
+      <w:r>
+        <w:rPr>
+          <w:rFonts w:hint="eastAsia"/>
+        </w:rPr>
+        <w:instrText xml:space="preserve">SEQ </w:instrText>
+      </w:r>
+      <w:r>
+        <w:rPr>
+          <w:rFonts w:hint="eastAsia"/>
+        </w:rPr>
+        <w:instrText>图</w:instrText>
+      </w:r>
+      <w:r>
+        <w:rPr>
+          <w:rFonts w:hint="eastAsia"/>
+        </w:rPr>
+        <w:instrText xml:space="preserve"> \* ARABIC \s 1</w:instrText>
+      </w:r>
+      <w:r>
+        <w:instrText xml:space="preserve"> </w:instrText>
+      </w:r>
+      <w:r>
+        <w:fldChar w:fldCharType="separate"/>
+      </w:r>
+      <w:r>
+        <w:rPr>
+          <w:noProof/>
+        </w:rPr>
+        <w:t>3</w:t>
+      </w:r>
+      <w:r>
+        <w:fldChar w:fldCharType="end"/>
+      </w:r>
+      <w:bookmarkEnd w:id="8"/>
+      <w:r>
+        <w:rPr>
+          <w:rFonts w:hint="eastAsia"/>
+        </w:rPr>
+        <w:t xml:space="preserve"> </w:t>
+      </w:r>
+      <w:r>
+        <w:rPr>
+          <w:rFonts w:hint="eastAsia"/>
+        </w:rPr>
+        <w:t>服务器的导航处理流程图</w:t>
+      </w:r>
+    </w:p>
+    <w:p>
+      <w:pPr>
+        <w:pStyle w:val="4"/>
+        <w:spacing w:before="240" w:after="120" w:line="360" w:lineRule="auto"/>
+        <w:ind w:left="862" w:hanging="862"/>
+        <w:rPr>
+          <w:rFonts w:ascii="宋体" w:eastAsia="宋体" w:hAnsi="宋体"/>
+        </w:rPr>
+      </w:pPr>
+      <w:r>
+        <w:rPr>
+          <w:rFonts w:ascii="宋体" w:eastAsia="宋体" w:hAnsi="宋体" w:hint="eastAsia"/>
+        </w:rPr>
+        <w:t>消息通信格式</w:t>
+      </w:r>
+    </w:p>
+    <w:p>
+      <w:pPr>
+        <w:pStyle w:val="a1"/>
+        <w:spacing w:line="360" w:lineRule="auto"/>
+        <w:ind w:firstLine="480"/>
+        <w:rPr>
+          <w:rFonts w:ascii="宋体" w:hAnsi="宋体"/>
+        </w:rPr>
+      </w:pPr>
+      <w:r>
+        <w:rPr>
+          <w:rFonts w:ascii="宋体" w:hAnsi="宋体" w:hint="eastAsia"/>
+        </w:rPr>
         <w:t>考虑到XML用于数据交换的可扩展性，本系统采用XML作为服务器和客户端之间的通信格式</w:t>
       </w:r>
       <w:r>
@@ -918,14 +1162,7 @@
         <w:rPr>
           <w:rFonts w:ascii="宋体" w:hAnsi="宋体" w:hint="eastAsia"/>
         </w:rPr>
-        <w:t>发送给服务器的</w:t>
-      </w:r>
-      <w:r>
-        <w:rPr>
-          <w:rFonts w:ascii="宋体" w:hAnsi="宋体" w:hint="eastAsia"/>
-        </w:rPr>
-        <w:lastRenderedPageBreak/>
-        <w:t>服务请求格式如</w:t>
+        <w:t>发送给服务器的服务请求格式如</w:t>
       </w:r>
       <w:r>
         <w:rPr>
@@ -1036,6 +1273,7 @@
             </w:tblGrid>
             <w:tr>
               <w:trPr>
+                <w:cantSplit/>
                 <w:jc w:val="center"/>
               </w:trPr>
               <w:tc>
@@ -1048,70 +1286,23 @@
                     <w:spacing w:line="360" w:lineRule="auto"/>
                     <w:ind w:firstLineChars="0" w:firstLine="0"/>
                     <w:rPr>
-                      <w:rFonts w:ascii="宋体" w:hAnsi="宋体" w:hint="eastAsia"/>
+                      <w:rFonts w:ascii="Courier New" w:hAnsi="Courier New" w:cs="Courier New"/>
                     </w:rPr>
                   </w:pPr>
                   <w:proofErr w:type="gramStart"/>
                   <w:r>
                     <w:rPr>
-                      <w:rFonts w:ascii="宋体" w:hAnsi="宋体" w:hint="eastAsia"/>
-                    </w:rPr>
+                      <w:rFonts w:ascii="Courier New" w:hAnsi="Courier New" w:cs="Courier New"/>
+                    </w:rPr>
+                    <w:lastRenderedPageBreak/>
                     <w:t>&lt;?xml</w:t>
                   </w:r>
                   <w:proofErr w:type="gramEnd"/>
                   <w:r>
                     <w:rPr>
-                      <w:rFonts w:ascii="宋体" w:hAnsi="宋体" w:hint="eastAsia"/>
-                    </w:rPr>
-                    <w:t xml:space="preserve"> version=</w:t>
-                  </w:r>
-                  <w:r>
-                    <w:rPr>
-                      <w:rFonts w:ascii="宋体" w:hAnsi="宋体"/>
-                    </w:rPr>
-                    <w:t>”</w:t>
-                  </w:r>
-                  <w:r>
-                    <w:rPr>
-                      <w:rFonts w:ascii="宋体" w:hAnsi="宋体" w:hint="eastAsia"/>
-                    </w:rPr>
-                    <w:t>1.0</w:t>
-                  </w:r>
-                  <w:r>
-                    <w:rPr>
-                      <w:rFonts w:ascii="宋体" w:hAnsi="宋体"/>
-                    </w:rPr>
-                    <w:t>”</w:t>
-                  </w:r>
-                  <w:r>
-                    <w:rPr>
-                      <w:rFonts w:ascii="宋体" w:hAnsi="宋体" w:hint="eastAsia"/>
-                    </w:rPr>
-                    <w:t xml:space="preserve"> encoding=</w:t>
-                  </w:r>
-                  <w:r>
-                    <w:rPr>
-                      <w:rFonts w:ascii="宋体" w:hAnsi="宋体"/>
-                    </w:rPr>
-                    <w:t>”</w:t>
-                  </w:r>
-                  <w:r>
-                    <w:rPr>
-                      <w:rFonts w:ascii="宋体" w:hAnsi="宋体" w:hint="eastAsia"/>
-                    </w:rPr>
-                    <w:t>UTF-8</w:t>
-                  </w:r>
-                  <w:r>
-                    <w:rPr>
-                      <w:rFonts w:ascii="宋体" w:hAnsi="宋体"/>
-                    </w:rPr>
-                    <w:t>”</w:t>
-                  </w:r>
-                  <w:r>
-                    <w:rPr>
-                      <w:rFonts w:ascii="宋体" w:hAnsi="宋体" w:hint="eastAsia"/>
-                    </w:rPr>
-                    <w:t>?&gt;</w:t>
+                      <w:rFonts w:ascii="Courier New" w:hAnsi="Courier New" w:cs="Courier New"/>
+                    </w:rPr>
+                    <w:t xml:space="preserve"> version=”1.0” encoding=”UTF-8”?&gt;</w:t>
                   </w:r>
                 </w:p>
                 <w:p>
@@ -1120,12 +1311,12 @@
                     <w:spacing w:line="360" w:lineRule="auto"/>
                     <w:ind w:firstLineChars="0" w:firstLine="0"/>
                     <w:rPr>
-                      <w:rFonts w:ascii="宋体" w:hAnsi="宋体" w:hint="eastAsia"/>
+                      <w:rFonts w:ascii="Courier New" w:hAnsi="Courier New" w:cs="Courier New"/>
                     </w:rPr>
                   </w:pPr>
                   <w:r>
                     <w:rPr>
-                      <w:rFonts w:ascii="宋体" w:hAnsi="宋体" w:hint="eastAsia"/>
+                      <w:rFonts w:ascii="Courier New" w:hAnsi="Courier New" w:cs="Courier New"/>
                     </w:rPr>
                     <w:t>&lt;Message&gt;</w:t>
                   </w:r>
@@ -1136,46 +1327,41 @@
                     <w:spacing w:line="360" w:lineRule="auto"/>
                     <w:ind w:firstLineChars="0" w:firstLine="0"/>
                     <w:rPr>
-                      <w:rFonts w:ascii="宋体" w:hAnsi="宋体" w:hint="eastAsia"/>
+                      <w:rFonts w:ascii="Courier New" w:hAnsi="Courier New" w:cs="Courier New"/>
                     </w:rPr>
                   </w:pPr>
                   <w:r>
                     <w:rPr>
-                      <w:rFonts w:ascii="宋体" w:hAnsi="宋体"/>
+                      <w:rFonts w:ascii="Courier New" w:hAnsi="Courier New" w:cs="Courier New"/>
                     </w:rPr>
                     <w:tab/>
-                  </w:r>
-                  <w:r>
-                    <w:rPr>
-                      <w:rFonts w:ascii="宋体" w:hAnsi="宋体" w:hint="eastAsia"/>
-                    </w:rPr>
                     <w:t>&lt;</w:t>
                   </w:r>
                   <w:proofErr w:type="spellStart"/>
                   <w:r>
                     <w:rPr>
-                      <w:rFonts w:ascii="宋体" w:hAnsi="宋体" w:hint="eastAsia"/>
+                      <w:rFonts w:ascii="Courier New" w:hAnsi="Courier New" w:cs="Courier New"/>
                     </w:rPr>
                     <w:t>MessageType</w:t>
                   </w:r>
                   <w:proofErr w:type="spellEnd"/>
                   <w:r>
                     <w:rPr>
-                      <w:rFonts w:ascii="宋体" w:hAnsi="宋体" w:hint="eastAsia"/>
+                      <w:rFonts w:ascii="Courier New" w:hAnsi="Courier New" w:cs="Courier New"/>
                     </w:rPr>
                     <w:t>&gt;Navigation&lt;/</w:t>
                   </w:r>
                   <w:proofErr w:type="spellStart"/>
                   <w:r>
                     <w:rPr>
-                      <w:rFonts w:ascii="宋体" w:hAnsi="宋体" w:hint="eastAsia"/>
+                      <w:rFonts w:ascii="Courier New" w:hAnsi="Courier New" w:cs="Courier New"/>
                     </w:rPr>
                     <w:t>MessageType</w:t>
                   </w:r>
                   <w:proofErr w:type="spellEnd"/>
                   <w:r>
                     <w:rPr>
-                      <w:rFonts w:ascii="宋体" w:hAnsi="宋体" w:hint="eastAsia"/>
+                      <w:rFonts w:ascii="Courier New" w:hAnsi="Courier New" w:cs="Courier New"/>
                     </w:rPr>
                     <w:t>&gt;</w:t>
                   </w:r>
@@ -1186,19 +1372,14 @@
                     <w:spacing w:line="360" w:lineRule="auto"/>
                     <w:ind w:firstLineChars="0" w:firstLine="0"/>
                     <w:rPr>
-                      <w:rFonts w:ascii="宋体" w:hAnsi="宋体" w:hint="eastAsia"/>
+                      <w:rFonts w:ascii="Courier New" w:hAnsi="Courier New" w:cs="Courier New"/>
                     </w:rPr>
                   </w:pPr>
                   <w:r>
                     <w:rPr>
-                      <w:rFonts w:ascii="宋体" w:hAnsi="宋体"/>
+                      <w:rFonts w:ascii="Courier New" w:hAnsi="Courier New" w:cs="Courier New"/>
                     </w:rPr>
                     <w:tab/>
-                  </w:r>
-                  <w:r>
-                    <w:rPr>
-                      <w:rFonts w:ascii="宋体" w:hAnsi="宋体" w:hint="eastAsia"/>
-                    </w:rPr>
                     <w:t>&lt;Parameters&gt;</w:t>
                   </w:r>
                 </w:p>
@@ -1208,33 +1389,51 @@
                     <w:spacing w:line="360" w:lineRule="auto"/>
                     <w:ind w:firstLineChars="0" w:firstLine="0"/>
                     <w:rPr>
-                      <w:rFonts w:ascii="宋体" w:hAnsi="宋体" w:hint="eastAsia"/>
+                      <w:rFonts w:ascii="Courier New" w:hAnsi="Courier New" w:cs="Courier New"/>
                     </w:rPr>
                   </w:pPr>
                   <w:r>
                     <w:rPr>
-                      <w:rFonts w:ascii="宋体" w:hAnsi="宋体"/>
+                      <w:rFonts w:ascii="Courier New" w:hAnsi="Courier New" w:cs="Courier New"/>
                     </w:rPr>
                     <w:tab/>
                   </w:r>
                   <w:r>
                     <w:rPr>
-                      <w:rFonts w:ascii="宋体" w:hAnsi="宋体" w:hint="eastAsia"/>
+                      <w:rFonts w:ascii="Courier New" w:hAnsi="Courier New" w:cs="Courier New"/>
                     </w:rPr>
                     <w:tab/>
                     <w:t>&lt;!</w:t>
                   </w:r>
                   <w:r>
                     <w:rPr>
-                      <w:rFonts w:ascii="宋体" w:hAnsi="宋体"/>
-                    </w:rPr>
-                    <w:t>—</w:t>
-                  </w:r>
-                  <w:r>
-                    <w:rPr>
-                      <w:rFonts w:ascii="宋体" w:hAnsi="宋体" w:hint="eastAsia"/>
-                    </w:rPr>
-                    <w:t>当前所在位置的NFC标签ID --&gt;</w:t>
+                      <w:rFonts w:ascii="Courier New" w:hAnsi="Courier New" w:cs="Courier New" w:hint="eastAsia"/>
+                    </w:rPr>
+                    <w:t>--</w:t>
+                  </w:r>
+                  <w:r>
+                    <w:rPr>
+                      <w:rFonts w:ascii="Courier New" w:hAnsi="Courier New" w:cs="Courier New"/>
+                    </w:rPr>
+                    <w:t>当前所在位置的</w:t>
+                  </w:r>
+                  <w:r>
+                    <w:rPr>
+                      <w:rFonts w:ascii="Courier New" w:hAnsi="Courier New" w:cs="Courier New"/>
+                    </w:rPr>
+                    <w:t>NFC</w:t>
+                  </w:r>
+                  <w:r>
+                    <w:rPr>
+                      <w:rFonts w:ascii="Courier New" w:hAnsi="Courier New" w:cs="Courier New"/>
+                    </w:rPr>
+                    <w:t>标签</w:t>
+                  </w:r>
+                  <w:r>
+                    <w:rPr>
+                      <w:rFonts w:ascii="Courier New" w:hAnsi="Courier New" w:cs="Courier New"/>
+                    </w:rPr>
+                    <w:t>ID --&gt;</w:t>
                   </w:r>
                 </w:p>
                 <w:p>
@@ -1243,18 +1442,18 @@
                     <w:spacing w:line="360" w:lineRule="auto"/>
                     <w:ind w:firstLineChars="0" w:firstLine="0"/>
                     <w:rPr>
-                      <w:rFonts w:ascii="宋体" w:hAnsi="宋体" w:hint="eastAsia"/>
+                      <w:rFonts w:ascii="Courier New" w:hAnsi="Courier New" w:cs="Courier New"/>
                     </w:rPr>
                   </w:pPr>
                   <w:r>
                     <w:rPr>
-                      <w:rFonts w:ascii="宋体" w:hAnsi="宋体"/>
+                      <w:rFonts w:ascii="Courier New" w:hAnsi="Courier New" w:cs="Courier New"/>
                     </w:rPr>
                     <w:tab/>
                   </w:r>
                   <w:r>
                     <w:rPr>
-                      <w:rFonts w:ascii="宋体" w:hAnsi="宋体" w:hint="eastAsia"/>
+                      <w:rFonts w:ascii="Courier New" w:hAnsi="Courier New" w:cs="Courier New"/>
                     </w:rPr>
                     <w:tab/>
                     <w:t>&lt;</w:t>
@@ -1262,28 +1461,28 @@
                   <w:proofErr w:type="spellStart"/>
                   <w:r>
                     <w:rPr>
-                      <w:rFonts w:ascii="宋体" w:hAnsi="宋体" w:hint="eastAsia"/>
+                      <w:rFonts w:ascii="Courier New" w:hAnsi="Courier New" w:cs="Courier New"/>
                     </w:rPr>
                     <w:t>StartPoint</w:t>
                   </w:r>
                   <w:proofErr w:type="spellEnd"/>
                   <w:r>
                     <w:rPr>
-                      <w:rFonts w:ascii="宋体" w:hAnsi="宋体" w:hint="eastAsia"/>
+                      <w:rFonts w:ascii="Courier New" w:hAnsi="Courier New" w:cs="Courier New"/>
                     </w:rPr>
                     <w:t>&gt;1&lt;/</w:t>
                   </w:r>
                   <w:proofErr w:type="spellStart"/>
                   <w:r>
                     <w:rPr>
-                      <w:rFonts w:ascii="宋体" w:hAnsi="宋体" w:hint="eastAsia"/>
+                      <w:rFonts w:ascii="Courier New" w:hAnsi="Courier New" w:cs="Courier New"/>
                     </w:rPr>
                     <w:t>StartPoint</w:t>
                   </w:r>
                   <w:proofErr w:type="spellEnd"/>
                   <w:r>
                     <w:rPr>
-                      <w:rFonts w:ascii="宋体" w:hAnsi="宋体" w:hint="eastAsia"/>
+                      <w:rFonts w:ascii="Courier New" w:hAnsi="Courier New" w:cs="Courier New"/>
                     </w:rPr>
                     <w:t>&gt;</w:t>
                   </w:r>
@@ -1294,18 +1493,18 @@
                     <w:spacing w:line="360" w:lineRule="auto"/>
                     <w:ind w:firstLineChars="0" w:firstLine="0"/>
                     <w:rPr>
-                      <w:rFonts w:ascii="宋体" w:hAnsi="宋体" w:hint="eastAsia"/>
+                      <w:rFonts w:ascii="Courier New" w:hAnsi="Courier New" w:cs="Courier New"/>
                     </w:rPr>
                   </w:pPr>
                   <w:r>
                     <w:rPr>
-                      <w:rFonts w:ascii="宋体" w:hAnsi="宋体"/>
+                      <w:rFonts w:ascii="Courier New" w:hAnsi="Courier New" w:cs="Courier New"/>
                     </w:rPr>
                     <w:tab/>
                   </w:r>
                   <w:r>
                     <w:rPr>
-                      <w:rFonts w:ascii="宋体" w:hAnsi="宋体" w:hint="eastAsia"/>
+                      <w:rFonts w:ascii="Courier New" w:hAnsi="Courier New" w:cs="Courier New"/>
                     </w:rPr>
                     <w:tab/>
                     <w:t>&lt;Destination&gt;</w:t>
@@ -1317,44 +1516,57 @@
                     <w:spacing w:line="360" w:lineRule="auto"/>
                     <w:ind w:firstLineChars="0" w:firstLine="0"/>
                     <w:rPr>
-                      <w:rFonts w:ascii="宋体" w:hAnsi="宋体" w:hint="eastAsia"/>
+                      <w:rFonts w:ascii="Courier New" w:hAnsi="Courier New" w:cs="Courier New"/>
                     </w:rPr>
                   </w:pPr>
                   <w:r>
                     <w:rPr>
-                      <w:rFonts w:ascii="宋体" w:hAnsi="宋体"/>
+                      <w:rFonts w:ascii="Courier New" w:hAnsi="Courier New" w:cs="Courier New"/>
                     </w:rPr>
                     <w:tab/>
                   </w:r>
                   <w:r>
                     <w:rPr>
-                      <w:rFonts w:ascii="宋体" w:hAnsi="宋体" w:hint="eastAsia"/>
+                      <w:rFonts w:ascii="Courier New" w:hAnsi="Courier New" w:cs="Courier New"/>
                     </w:rPr>
                     <w:tab/>
                   </w:r>
                   <w:r>
                     <w:rPr>
-                      <w:rFonts w:ascii="宋体" w:hAnsi="宋体"/>
+                      <w:rFonts w:ascii="Courier New" w:hAnsi="Courier New" w:cs="Courier New"/>
                     </w:rPr>
                     <w:tab/>
-                  </w:r>
-                  <w:r>
-                    <w:rPr>
-                      <w:rFonts w:ascii="宋体" w:hAnsi="宋体" w:hint="eastAsia"/>
-                    </w:rPr>
                     <w:t>&lt;!</w:t>
                   </w:r>
                   <w:r>
                     <w:rPr>
-                      <w:rFonts w:ascii="宋体" w:hAnsi="宋体"/>
-                    </w:rPr>
-                    <w:t>—</w:t>
-                  </w:r>
-                  <w:r>
-                    <w:rPr>
-                      <w:rFonts w:ascii="宋体" w:hAnsi="宋体" w:hint="eastAsia"/>
-                    </w:rPr>
-                    <w:t>目的地为303房间--&gt;</w:t>
+                      <w:rFonts w:ascii="Courier New" w:hAnsi="Courier New" w:cs="Courier New" w:hint="eastAsia"/>
+                    </w:rPr>
+                    <w:t>--</w:t>
+                  </w:r>
+                  <w:r>
+                    <w:rPr>
+                      <w:rFonts w:ascii="Courier New" w:hAnsi="Courier New" w:cs="Courier New"/>
+                    </w:rPr>
+                    <w:t>目的地为</w:t>
+                  </w:r>
+                  <w:r>
+                    <w:rPr>
+                      <w:rFonts w:ascii="Courier New" w:hAnsi="Courier New" w:cs="Courier New"/>
+                    </w:rPr>
+                    <w:t>303</w:t>
+                  </w:r>
+                  <w:r>
+                    <w:rPr>
+                      <w:rFonts w:ascii="Courier New" w:hAnsi="Courier New" w:cs="Courier New"/>
+                    </w:rPr>
+                    <w:t>房间</w:t>
+                  </w:r>
+                  <w:r>
+                    <w:rPr>
+                      <w:rFonts w:ascii="Courier New" w:hAnsi="Courier New" w:cs="Courier New"/>
+                    </w:rPr>
+                    <w:t>--&gt;</w:t>
                   </w:r>
                 </w:p>
                 <w:p>
@@ -1363,58 +1575,53 @@
                     <w:spacing w:line="360" w:lineRule="auto"/>
                     <w:ind w:firstLineChars="0" w:firstLine="0"/>
                     <w:rPr>
-                      <w:rFonts w:ascii="宋体" w:hAnsi="宋体" w:hint="eastAsia"/>
+                      <w:rFonts w:ascii="Courier New" w:hAnsi="Courier New" w:cs="Courier New"/>
                     </w:rPr>
                   </w:pPr>
                   <w:r>
                     <w:rPr>
-                      <w:rFonts w:ascii="宋体" w:hAnsi="宋体"/>
+                      <w:rFonts w:ascii="Courier New" w:hAnsi="Courier New" w:cs="Courier New"/>
                     </w:rPr>
                     <w:tab/>
                   </w:r>
                   <w:r>
                     <w:rPr>
-                      <w:rFonts w:ascii="宋体" w:hAnsi="宋体" w:hint="eastAsia"/>
+                      <w:rFonts w:ascii="Courier New" w:hAnsi="Courier New" w:cs="Courier New"/>
                     </w:rPr>
                     <w:tab/>
                   </w:r>
                   <w:r>
                     <w:rPr>
-                      <w:rFonts w:ascii="宋体" w:hAnsi="宋体"/>
+                      <w:rFonts w:ascii="Courier New" w:hAnsi="Courier New" w:cs="Courier New"/>
                     </w:rPr>
                     <w:tab/>
-                  </w:r>
-                  <w:r>
-                    <w:rPr>
-                      <w:rFonts w:ascii="宋体" w:hAnsi="宋体" w:hint="eastAsia"/>
-                    </w:rPr>
                     <w:t>&lt;</w:t>
                   </w:r>
                   <w:proofErr w:type="spellStart"/>
                   <w:r>
                     <w:rPr>
-                      <w:rFonts w:ascii="宋体" w:hAnsi="宋体" w:hint="eastAsia"/>
+                      <w:rFonts w:ascii="Courier New" w:hAnsi="Courier New" w:cs="Courier New"/>
                     </w:rPr>
                     <w:t>RoomNumber</w:t>
                   </w:r>
                   <w:proofErr w:type="spellEnd"/>
                   <w:r>
                     <w:rPr>
-                      <w:rFonts w:ascii="宋体" w:hAnsi="宋体" w:hint="eastAsia"/>
+                      <w:rFonts w:ascii="Courier New" w:hAnsi="Courier New" w:cs="Courier New"/>
                     </w:rPr>
                     <w:t>&gt;303&lt;/</w:t>
                   </w:r>
                   <w:proofErr w:type="spellStart"/>
                   <w:r>
                     <w:rPr>
-                      <w:rFonts w:ascii="宋体" w:hAnsi="宋体" w:hint="eastAsia"/>
+                      <w:rFonts w:ascii="Courier New" w:hAnsi="Courier New" w:cs="Courier New"/>
                     </w:rPr>
                     <w:t>RoomNumber</w:t>
                   </w:r>
                   <w:proofErr w:type="spellEnd"/>
                   <w:r>
                     <w:rPr>
-                      <w:rFonts w:ascii="宋体" w:hAnsi="宋体" w:hint="eastAsia"/>
+                      <w:rFonts w:ascii="Courier New" w:hAnsi="Courier New" w:cs="Courier New"/>
                     </w:rPr>
                     <w:t>&gt;</w:t>
                   </w:r>
@@ -1425,18 +1632,18 @@
                     <w:spacing w:line="360" w:lineRule="auto"/>
                     <w:ind w:firstLineChars="0" w:firstLine="0"/>
                     <w:rPr>
-                      <w:rFonts w:ascii="宋体" w:hAnsi="宋体" w:hint="eastAsia"/>
+                      <w:rFonts w:ascii="Courier New" w:hAnsi="Courier New" w:cs="Courier New"/>
                     </w:rPr>
                   </w:pPr>
                   <w:r>
                     <w:rPr>
-                      <w:rFonts w:ascii="宋体" w:hAnsi="宋体"/>
+                      <w:rFonts w:ascii="Courier New" w:hAnsi="Courier New" w:cs="Courier New"/>
                     </w:rPr>
                     <w:tab/>
                   </w:r>
                   <w:r>
                     <w:rPr>
-                      <w:rFonts w:ascii="宋体" w:hAnsi="宋体" w:hint="eastAsia"/>
+                      <w:rFonts w:ascii="Courier New" w:hAnsi="Courier New" w:cs="Courier New"/>
                     </w:rPr>
                     <w:tab/>
                     <w:t>&lt;/Destination&gt;</w:t>
@@ -1448,19 +1655,14 @@
                     <w:spacing w:line="360" w:lineRule="auto"/>
                     <w:ind w:firstLineChars="0" w:firstLine="0"/>
                     <w:rPr>
-                      <w:rFonts w:ascii="宋体" w:hAnsi="宋体" w:hint="eastAsia"/>
+                      <w:rFonts w:ascii="Courier New" w:hAnsi="Courier New" w:cs="Courier New"/>
                     </w:rPr>
                   </w:pPr>
                   <w:r>
                     <w:rPr>
-                      <w:rFonts w:ascii="宋体" w:hAnsi="宋体"/>
+                      <w:rFonts w:ascii="Courier New" w:hAnsi="Courier New" w:cs="Courier New"/>
                     </w:rPr>
                     <w:tab/>
-                  </w:r>
-                  <w:r>
-                    <w:rPr>
-                      <w:rFonts w:ascii="宋体" w:hAnsi="宋体" w:hint="eastAsia"/>
-                    </w:rPr>
                     <w:t>&lt;/Parameters&gt;</w:t>
                   </w:r>
                 </w:p>
@@ -1471,12 +1673,12 @@
                     <w:spacing w:line="360" w:lineRule="auto"/>
                     <w:ind w:firstLineChars="0" w:firstLine="0"/>
                     <w:rPr>
-                      <w:rFonts w:ascii="宋体" w:hAnsi="宋体" w:hint="eastAsia"/>
+                      <w:rFonts w:ascii="宋体" w:hAnsi="宋体"/>
                     </w:rPr>
                   </w:pPr>
                   <w:r>
                     <w:rPr>
-                      <w:rFonts w:ascii="宋体" w:hAnsi="宋体" w:hint="eastAsia"/>
+                      <w:rFonts w:ascii="Courier New" w:hAnsi="Courier New" w:cs="Courier New"/>
                     </w:rPr>
                     <w:t>&lt;/Message&gt;</w:t>
                   </w:r>
@@ -1488,10 +1690,10 @@
             <w:pPr>
               <w:pStyle w:val="af0"/>
               <w:rPr>
-                <w:rFonts w:ascii="宋体" w:hAnsi="宋体" w:hint="eastAsia"/>
+                <w:rFonts w:ascii="宋体" w:hAnsi="宋体"/>
               </w:rPr>
             </w:pPr>
-            <w:bookmarkStart w:id="8" w:name="_Ref375937544"/>
+            <w:bookmarkStart w:id="9" w:name="_Ref375937544"/>
             <w:r>
               <w:rPr>
                 <w:rFonts w:hint="eastAsia"/>
@@ -1568,12 +1770,12 @@
               <w:rPr>
                 <w:noProof/>
               </w:rPr>
-              <w:t>3</w:t>
+              <w:t>4</w:t>
             </w:r>
             <w:r>
               <w:fldChar w:fldCharType="end"/>
             </w:r>
-            <w:bookmarkEnd w:id="8"/>
+            <w:bookmarkEnd w:id="9"/>
             <w:r>
               <w:rPr>
                 <w:rFonts w:hint="eastAsia"/>
@@ -1596,7 +1798,7 @@
         <w:spacing w:line="360" w:lineRule="auto"/>
         <w:ind w:firstLineChars="0" w:firstLine="420"/>
         <w:rPr>
-          <w:rFonts w:ascii="宋体" w:hAnsi="宋体" w:hint="eastAsia"/>
+          <w:rFonts w:ascii="宋体" w:hAnsi="宋体"/>
         </w:rPr>
       </w:pPr>
       <w:r>
@@ -1625,25 +1827,1452 @@
         <w:rPr>
           <w:rFonts w:ascii="宋体" w:hAnsi="宋体" w:hint="eastAsia"/>
         </w:rPr>
-        <w:t>最优路径计算模块。</w:t>
-      </w:r>
-      <w:bookmarkStart w:id="9" w:name="_GoBack"/>
-      <w:bookmarkEnd w:id="9"/>
+        <w:t>最优路径计算模块，该模块将计算结果以如</w:t>
+      </w:r>
+      <w:r>
+        <w:rPr>
+          <w:rFonts w:ascii="宋体" w:hAnsi="宋体"/>
+        </w:rPr>
+        <w:fldChar w:fldCharType="begin"/>
+      </w:r>
+      <w:r>
+        <w:rPr>
+          <w:rFonts w:ascii="宋体" w:hAnsi="宋体"/>
+        </w:rPr>
+        <w:instrText xml:space="preserve"> </w:instrText>
+      </w:r>
+      <w:r>
+        <w:rPr>
+          <w:rFonts w:ascii="宋体" w:hAnsi="宋体" w:hint="eastAsia"/>
+        </w:rPr>
+        <w:instrText>REF _Ref375984869 \h</w:instrText>
+      </w:r>
+      <w:r>
+        <w:rPr>
+          <w:rFonts w:ascii="宋体" w:hAnsi="宋体"/>
+        </w:rPr>
+        <w:instrText xml:space="preserve"> </w:instrText>
+      </w:r>
+      <w:r>
+        <w:rPr>
+          <w:rFonts w:ascii="宋体" w:hAnsi="宋体"/>
+        </w:rPr>
+      </w:r>
+      <w:r>
+        <w:rPr>
+          <w:rFonts w:ascii="宋体" w:hAnsi="宋体"/>
+        </w:rPr>
+        <w:fldChar w:fldCharType="separate"/>
+      </w:r>
+      <w:r>
+        <w:rPr>
+          <w:rFonts w:hint="eastAsia"/>
+        </w:rPr>
+        <w:t>图</w:t>
+      </w:r>
+      <w:r>
+        <w:rPr>
+          <w:rFonts w:hint="eastAsia"/>
+        </w:rPr>
+        <w:t xml:space="preserve"> </w:t>
+      </w:r>
+      <w:r>
+        <w:rPr>
+          <w:noProof/>
+        </w:rPr>
+        <w:t>1</w:t>
+      </w:r>
+      <w:r>
+        <w:t>.</w:t>
+      </w:r>
+      <w:r>
+        <w:rPr>
+          <w:noProof/>
+        </w:rPr>
+        <w:t>4</w:t>
+      </w:r>
+      <w:r>
+        <w:rPr>
+          <w:rFonts w:ascii="宋体" w:hAnsi="宋体"/>
+        </w:rPr>
+        <w:fldChar w:fldCharType="end"/>
+      </w:r>
+      <w:r>
+        <w:rPr>
+          <w:rFonts w:ascii="宋体" w:hAnsi="宋体" w:hint="eastAsia"/>
+        </w:rPr>
+        <w:t>所示格式返回给客户端。</w:t>
+      </w:r>
+    </w:p>
+    <w:tbl>
+      <w:tblPr>
+        <w:tblStyle w:val="a6"/>
+        <w:tblW w:w="0" w:type="auto"/>
+        <w:tblBorders>
+          <w:top w:val="none" w:sz="0" w:space="0" w:color="auto"/>
+          <w:left w:val="none" w:sz="0" w:space="0" w:color="auto"/>
+          <w:bottom w:val="none" w:sz="0" w:space="0" w:color="auto"/>
+          <w:right w:val="none" w:sz="0" w:space="0" w:color="auto"/>
+          <w:insideH w:val="none" w:sz="0" w:space="0" w:color="auto"/>
+          <w:insideV w:val="none" w:sz="0" w:space="0" w:color="auto"/>
+        </w:tblBorders>
+        <w:tblLook w:val="04A0" w:firstRow="1" w:lastRow="0" w:firstColumn="1" w:lastColumn="0" w:noHBand="0" w:noVBand="1"/>
+      </w:tblPr>
+      <w:tblGrid>
+        <w:gridCol w:w="8606"/>
+      </w:tblGrid>
+      <w:tr>
+        <w:trPr>
+          <w:cantSplit/>
+        </w:trPr>
+        <w:tc>
+          <w:tcPr>
+            <w:tcW w:w="8606" w:type="dxa"/>
+          </w:tcPr>
+          <w:tbl>
+            <w:tblPr>
+              <w:tblStyle w:val="a6"/>
+              <w:tblW w:w="0" w:type="auto"/>
+              <w:jc w:val="center"/>
+              <w:tblLook w:val="04A0" w:firstRow="1" w:lastRow="0" w:firstColumn="1" w:lastColumn="0" w:noHBand="0" w:noVBand="1"/>
+            </w:tblPr>
+            <w:tblGrid>
+              <w:gridCol w:w="7479"/>
+            </w:tblGrid>
+            <w:tr>
+              <w:trPr>
+                <w:jc w:val="center"/>
+              </w:trPr>
+              <w:tc>
+                <w:tcPr>
+                  <w:tcW w:w="7479" w:type="dxa"/>
+                </w:tcPr>
+                <w:p>
+                  <w:pPr>
+                    <w:pStyle w:val="a1"/>
+                    <w:spacing w:line="360" w:lineRule="auto"/>
+                    <w:ind w:firstLineChars="0" w:firstLine="0"/>
+                    <w:rPr>
+                      <w:rFonts w:ascii="Courier New" w:hAnsi="Courier New" w:cs="Courier New"/>
+                    </w:rPr>
+                  </w:pPr>
+                  <w:proofErr w:type="gramStart"/>
+                  <w:r>
+                    <w:rPr>
+                      <w:rFonts w:ascii="Courier New" w:hAnsi="Courier New" w:cs="Courier New"/>
+                    </w:rPr>
+                    <w:lastRenderedPageBreak/>
+                    <w:t>&lt;?xml</w:t>
+                  </w:r>
+                  <w:proofErr w:type="gramEnd"/>
+                  <w:r>
+                    <w:rPr>
+                      <w:rFonts w:ascii="Courier New" w:hAnsi="Courier New" w:cs="Courier New"/>
+                    </w:rPr>
+                    <w:t xml:space="preserve"> version=”1.0” encoding=”UTF-8”?&gt;</w:t>
+                  </w:r>
+                </w:p>
+                <w:p>
+                  <w:pPr>
+                    <w:pStyle w:val="a1"/>
+                    <w:spacing w:line="360" w:lineRule="auto"/>
+                    <w:ind w:firstLineChars="0" w:firstLine="0"/>
+                    <w:rPr>
+                      <w:rFonts w:ascii="Courier New" w:hAnsi="Courier New" w:cs="Courier New"/>
+                    </w:rPr>
+                  </w:pPr>
+                  <w:r>
+                    <w:rPr>
+                      <w:rFonts w:ascii="Courier New" w:hAnsi="Courier New" w:cs="Courier New"/>
+                    </w:rPr>
+                    <w:t>&lt;Message&gt;</w:t>
+                  </w:r>
+                </w:p>
+                <w:p>
+                  <w:pPr>
+                    <w:pStyle w:val="a1"/>
+                    <w:spacing w:line="360" w:lineRule="auto"/>
+                    <w:ind w:firstLineChars="0" w:firstLine="0"/>
+                    <w:rPr>
+                      <w:rFonts w:ascii="Courier New" w:hAnsi="Courier New" w:cs="Courier New"/>
+                    </w:rPr>
+                  </w:pPr>
+                  <w:r>
+                    <w:rPr>
+                      <w:rFonts w:ascii="Courier New" w:hAnsi="Courier New" w:cs="Courier New"/>
+                    </w:rPr>
+                    <w:tab/>
+                    <w:t>&lt;</w:t>
+                  </w:r>
+                  <w:proofErr w:type="spellStart"/>
+                  <w:r>
+                    <w:rPr>
+                      <w:rFonts w:ascii="Courier New" w:hAnsi="Courier New" w:cs="Courier New"/>
+                    </w:rPr>
+                    <w:t>MessageType</w:t>
+                  </w:r>
+                  <w:proofErr w:type="spellEnd"/>
+                  <w:r>
+                    <w:rPr>
+                      <w:rFonts w:ascii="Courier New" w:hAnsi="Courier New" w:cs="Courier New"/>
+                    </w:rPr>
+                    <w:t>&gt;</w:t>
+                  </w:r>
+                  <w:proofErr w:type="spellStart"/>
+                  <w:r>
+                    <w:rPr>
+                      <w:rFonts w:ascii="Courier New" w:hAnsi="Courier New" w:cs="Courier New"/>
+                    </w:rPr>
+                    <w:t>Navigation</w:t>
+                  </w:r>
+                  <w:r>
+                    <w:rPr>
+                      <w:rFonts w:ascii="Courier New" w:hAnsi="Courier New" w:cs="Courier New" w:hint="eastAsia"/>
+                    </w:rPr>
+                    <w:t>Result</w:t>
+                  </w:r>
+                  <w:proofErr w:type="spellEnd"/>
+                  <w:r>
+                    <w:rPr>
+                      <w:rFonts w:ascii="Courier New" w:hAnsi="Courier New" w:cs="Courier New"/>
+                    </w:rPr>
+                    <w:t>&lt;/</w:t>
+                  </w:r>
+                  <w:proofErr w:type="spellStart"/>
+                  <w:r>
+                    <w:rPr>
+                      <w:rFonts w:ascii="Courier New" w:hAnsi="Courier New" w:cs="Courier New"/>
+                    </w:rPr>
+                    <w:t>MessageType</w:t>
+                  </w:r>
+                  <w:proofErr w:type="spellEnd"/>
+                  <w:r>
+                    <w:rPr>
+                      <w:rFonts w:ascii="Courier New" w:hAnsi="Courier New" w:cs="Courier New"/>
+                    </w:rPr>
+                    <w:t>&gt;</w:t>
+                  </w:r>
+                </w:p>
+                <w:p>
+                  <w:pPr>
+                    <w:pStyle w:val="a1"/>
+                    <w:spacing w:line="360" w:lineRule="auto"/>
+                    <w:ind w:firstLineChars="0" w:firstLine="0"/>
+                    <w:rPr>
+                      <w:rFonts w:ascii="Courier New" w:hAnsi="Courier New" w:cs="Courier New" w:hint="eastAsia"/>
+                    </w:rPr>
+                  </w:pPr>
+                  <w:r>
+                    <w:rPr>
+                      <w:rFonts w:ascii="Courier New" w:hAnsi="Courier New" w:cs="Courier New"/>
+                    </w:rPr>
+                    <w:tab/>
+                    <w:t>&lt;Parameters&gt;</w:t>
+                  </w:r>
+                </w:p>
+                <w:p>
+                  <w:pPr>
+                    <w:pStyle w:val="a1"/>
+                    <w:spacing w:line="360" w:lineRule="auto"/>
+                    <w:ind w:firstLineChars="0" w:firstLine="0"/>
+                    <w:rPr>
+                      <w:rFonts w:ascii="Courier New" w:hAnsi="Courier New" w:cs="Courier New" w:hint="eastAsia"/>
+                    </w:rPr>
+                  </w:pPr>
+                  <w:r>
+                    <w:rPr>
+                      <w:rFonts w:ascii="Courier New" w:hAnsi="Courier New" w:cs="Courier New"/>
+                    </w:rPr>
+                    <w:tab/>
+                  </w:r>
+                  <w:r>
+                    <w:rPr>
+                      <w:rFonts w:ascii="Courier New" w:hAnsi="Courier New" w:cs="Courier New" w:hint="eastAsia"/>
+                    </w:rPr>
+                    <w:tab/>
+                    <w:t>&lt;Segments&gt;</w:t>
+                  </w:r>
+                </w:p>
+                <w:p>
+                  <w:pPr>
+                    <w:pStyle w:val="a1"/>
+                    <w:spacing w:line="360" w:lineRule="auto"/>
+                    <w:ind w:firstLineChars="0" w:firstLine="0"/>
+                    <w:rPr>
+                      <w:rFonts w:ascii="Courier New" w:hAnsi="Courier New" w:cs="Courier New" w:hint="eastAsia"/>
+                    </w:rPr>
+                  </w:pPr>
+                  <w:r>
+                    <w:rPr>
+                      <w:rFonts w:ascii="Courier New" w:hAnsi="Courier New" w:cs="Courier New"/>
+                    </w:rPr>
+                    <w:tab/>
+                  </w:r>
+                  <w:r>
+                    <w:rPr>
+                      <w:rFonts w:ascii="Courier New" w:hAnsi="Courier New" w:cs="Courier New" w:hint="eastAsia"/>
+                    </w:rPr>
+                    <w:tab/>
+                  </w:r>
+                  <w:r>
+                    <w:rPr>
+                      <w:rFonts w:ascii="Courier New" w:hAnsi="Courier New" w:cs="Courier New"/>
+                    </w:rPr>
+                    <w:tab/>
+                  </w:r>
+                  <w:r>
+                    <w:rPr>
+                      <w:rFonts w:ascii="Courier New" w:hAnsi="Courier New" w:cs="Courier New" w:hint="eastAsia"/>
+                    </w:rPr>
+                    <w:t>&lt;Segment&gt;</w:t>
+                  </w:r>
+                </w:p>
+                <w:p>
+                  <w:pPr>
+                    <w:pStyle w:val="a1"/>
+                    <w:spacing w:line="360" w:lineRule="auto"/>
+                    <w:ind w:firstLineChars="0" w:firstLine="0"/>
+                    <w:rPr>
+                      <w:rFonts w:ascii="Courier New" w:hAnsi="Courier New" w:cs="Courier New" w:hint="eastAsia"/>
+                    </w:rPr>
+                  </w:pPr>
+                  <w:r>
+                    <w:rPr>
+                      <w:rFonts w:ascii="Courier New" w:hAnsi="Courier New" w:cs="Courier New"/>
+                    </w:rPr>
+                    <w:tab/>
+                  </w:r>
+                  <w:r>
+                    <w:rPr>
+                      <w:rFonts w:ascii="Courier New" w:hAnsi="Courier New" w:cs="Courier New" w:hint="eastAsia"/>
+                    </w:rPr>
+                    <w:tab/>
+                  </w:r>
+                  <w:r>
+                    <w:rPr>
+                      <w:rFonts w:ascii="Courier New" w:hAnsi="Courier New" w:cs="Courier New"/>
+                    </w:rPr>
+                    <w:tab/>
+                  </w:r>
+                  <w:r>
+                    <w:rPr>
+                      <w:rFonts w:ascii="Courier New" w:hAnsi="Courier New" w:cs="Courier New" w:hint="eastAsia"/>
+                    </w:rPr>
+                    <w:tab/>
+                    <w:t>&lt;!</w:t>
+                  </w:r>
+                  <w:r>
+                    <w:rPr>
+                      <w:rFonts w:ascii="Courier New" w:hAnsi="Courier New" w:cs="Courier New"/>
+                    </w:rPr>
+                    <w:t>—</w:t>
+                  </w:r>
+                  <w:r>
+                    <w:rPr>
+                      <w:rFonts w:ascii="Courier New" w:hAnsi="Courier New" w:cs="Courier New" w:hint="eastAsia"/>
+                    </w:rPr>
+                    <w:t>路段起点坐标</w:t>
+                  </w:r>
+                  <w:r>
+                    <w:rPr>
+                      <w:rFonts w:ascii="Courier New" w:hAnsi="Courier New" w:cs="Courier New" w:hint="eastAsia"/>
+                    </w:rPr>
+                    <w:t>--&gt;</w:t>
+                  </w:r>
+                </w:p>
+                <w:p>
+                  <w:pPr>
+                    <w:pStyle w:val="a1"/>
+                    <w:spacing w:line="360" w:lineRule="auto"/>
+                    <w:ind w:firstLineChars="0" w:firstLine="0"/>
+                    <w:rPr>
+                      <w:rFonts w:ascii="Courier New" w:hAnsi="Courier New" w:cs="Courier New" w:hint="eastAsia"/>
+                    </w:rPr>
+                  </w:pPr>
+                  <w:r>
+                    <w:rPr>
+                      <w:rFonts w:ascii="Courier New" w:hAnsi="Courier New" w:cs="Courier New"/>
+                    </w:rPr>
+                    <w:tab/>
+                  </w:r>
+                  <w:r>
+                    <w:rPr>
+                      <w:rFonts w:ascii="Courier New" w:hAnsi="Courier New" w:cs="Courier New" w:hint="eastAsia"/>
+                    </w:rPr>
+                    <w:tab/>
+                  </w:r>
+                  <w:r>
+                    <w:rPr>
+                      <w:rFonts w:ascii="Courier New" w:hAnsi="Courier New" w:cs="Courier New"/>
+                    </w:rPr>
+                    <w:tab/>
+                  </w:r>
+                  <w:r>
+                    <w:rPr>
+                      <w:rFonts w:ascii="Courier New" w:hAnsi="Courier New" w:cs="Courier New" w:hint="eastAsia"/>
+                    </w:rPr>
+                    <w:tab/>
+                    <w:t>&lt;Start&gt;&lt;x&gt;10.0&lt;/x&gt;&lt;y&gt;10.0&lt;/y&gt;&lt;/Start&gt;</w:t>
+                  </w:r>
+                </w:p>
+                <w:p>
+                  <w:pPr>
+                    <w:pStyle w:val="a1"/>
+                    <w:spacing w:line="360" w:lineRule="auto"/>
+                    <w:ind w:firstLineChars="0" w:firstLine="0"/>
+                    <w:rPr>
+                      <w:rFonts w:ascii="Courier New" w:hAnsi="Courier New" w:cs="Courier New" w:hint="eastAsia"/>
+                    </w:rPr>
+                  </w:pPr>
+                  <w:r>
+                    <w:rPr>
+                      <w:rFonts w:ascii="Courier New" w:hAnsi="Courier New" w:cs="Courier New"/>
+                    </w:rPr>
+                    <w:tab/>
+                  </w:r>
+                  <w:r>
+                    <w:rPr>
+                      <w:rFonts w:ascii="Courier New" w:hAnsi="Courier New" w:cs="Courier New" w:hint="eastAsia"/>
+                    </w:rPr>
+                    <w:tab/>
+                  </w:r>
+                  <w:r>
+                    <w:rPr>
+                      <w:rFonts w:ascii="Courier New" w:hAnsi="Courier New" w:cs="Courier New"/>
+                    </w:rPr>
+                    <w:tab/>
+                  </w:r>
+                  <w:r>
+                    <w:rPr>
+                      <w:rFonts w:ascii="Courier New" w:hAnsi="Courier New" w:cs="Courier New" w:hint="eastAsia"/>
+                    </w:rPr>
+                    <w:tab/>
+                    <w:t>&lt;!</w:t>
+                  </w:r>
+                  <w:r>
+                    <w:rPr>
+                      <w:rFonts w:ascii="Courier New" w:hAnsi="Courier New" w:cs="Courier New"/>
+                    </w:rPr>
+                    <w:t>—</w:t>
+                  </w:r>
+                  <w:r>
+                    <w:rPr>
+                      <w:rFonts w:ascii="Courier New" w:hAnsi="Courier New" w:cs="Courier New" w:hint="eastAsia"/>
+                    </w:rPr>
+                    <w:t>路段终点坐标</w:t>
+                  </w:r>
+                  <w:r>
+                    <w:rPr>
+                      <w:rFonts w:ascii="Courier New" w:hAnsi="Courier New" w:cs="Courier New" w:hint="eastAsia"/>
+                    </w:rPr>
+                    <w:t>--&gt;</w:t>
+                  </w:r>
+                </w:p>
+                <w:p>
+                  <w:pPr>
+                    <w:pStyle w:val="a1"/>
+                    <w:spacing w:line="360" w:lineRule="auto"/>
+                    <w:ind w:firstLineChars="0" w:firstLine="0"/>
+                    <w:rPr>
+                      <w:rFonts w:ascii="Courier New" w:hAnsi="Courier New" w:cs="Courier New" w:hint="eastAsia"/>
+                    </w:rPr>
+                  </w:pPr>
+                  <w:r>
+                    <w:rPr>
+                      <w:rFonts w:ascii="Courier New" w:hAnsi="Courier New" w:cs="Courier New"/>
+                    </w:rPr>
+                    <w:tab/>
+                  </w:r>
+                  <w:r>
+                    <w:rPr>
+                      <w:rFonts w:ascii="Courier New" w:hAnsi="Courier New" w:cs="Courier New" w:hint="eastAsia"/>
+                    </w:rPr>
+                    <w:tab/>
+                  </w:r>
+                  <w:r>
+                    <w:rPr>
+                      <w:rFonts w:ascii="Courier New" w:hAnsi="Courier New" w:cs="Courier New"/>
+                    </w:rPr>
+                    <w:tab/>
+                  </w:r>
+                  <w:r>
+                    <w:rPr>
+                      <w:rFonts w:ascii="Courier New" w:hAnsi="Courier New" w:cs="Courier New" w:hint="eastAsia"/>
+                    </w:rPr>
+                    <w:tab/>
+                    <w:t>&lt;End&gt;&lt;x&gt;10.0&lt;/x&gt;&lt;y&gt;20.0&lt;/y&gt;&lt;/End&gt;</w:t>
+                  </w:r>
+                </w:p>
+                <w:p>
+                  <w:pPr>
+                    <w:pStyle w:val="a1"/>
+                    <w:spacing w:line="360" w:lineRule="auto"/>
+                    <w:ind w:firstLineChars="0" w:firstLine="0"/>
+                    <w:rPr>
+                      <w:rFonts w:ascii="Courier New" w:hAnsi="Courier New" w:cs="Courier New" w:hint="eastAsia"/>
+                    </w:rPr>
+                  </w:pPr>
+                  <w:r>
+                    <w:rPr>
+                      <w:rFonts w:ascii="Courier New" w:hAnsi="Courier New" w:cs="Courier New"/>
+                    </w:rPr>
+                    <w:tab/>
+                  </w:r>
+                  <w:r>
+                    <w:rPr>
+                      <w:rFonts w:ascii="Courier New" w:hAnsi="Courier New" w:cs="Courier New" w:hint="eastAsia"/>
+                    </w:rPr>
+                    <w:tab/>
+                  </w:r>
+                  <w:r>
+                    <w:rPr>
+                      <w:rFonts w:ascii="Courier New" w:hAnsi="Courier New" w:cs="Courier New"/>
+                    </w:rPr>
+                    <w:tab/>
+                  </w:r>
+                  <w:r>
+                    <w:rPr>
+                      <w:rFonts w:ascii="Courier New" w:hAnsi="Courier New" w:cs="Courier New" w:hint="eastAsia"/>
+                    </w:rPr>
+                    <w:tab/>
+                    <w:t>&lt;</w:t>
+                  </w:r>
+                  <w:r>
+                    <w:rPr>
+                      <w:rFonts w:ascii="Courier New" w:hAnsi="Courier New" w:cs="Courier New" w:hint="eastAsia"/>
+                    </w:rPr>
+                    <w:t>!</w:t>
+                  </w:r>
+                  <w:r>
+                    <w:rPr>
+                      <w:rFonts w:ascii="Courier New" w:hAnsi="Courier New" w:cs="Courier New"/>
+                    </w:rPr>
+                    <w:t>—</w:t>
+                  </w:r>
+                  <w:r>
+                    <w:rPr>
+                      <w:rFonts w:ascii="Courier New" w:hAnsi="Courier New" w:cs="Courier New" w:hint="eastAsia"/>
+                    </w:rPr>
+                    <w:t>路段是否沿墙</w:t>
+                  </w:r>
+                  <w:r>
+                    <w:rPr>
+                      <w:rFonts w:ascii="Courier New" w:hAnsi="Courier New" w:cs="Courier New" w:hint="eastAsia"/>
+                    </w:rPr>
+                    <w:t>--</w:t>
+                  </w:r>
+                  <w:r>
+                    <w:rPr>
+                      <w:rFonts w:ascii="Courier New" w:hAnsi="Courier New" w:cs="Courier New" w:hint="eastAsia"/>
+                    </w:rPr>
+                    <w:t>&gt;</w:t>
+                  </w:r>
+                </w:p>
+                <w:p>
+                  <w:pPr>
+                    <w:pStyle w:val="a1"/>
+                    <w:spacing w:line="360" w:lineRule="auto"/>
+                    <w:ind w:firstLineChars="0" w:firstLine="0"/>
+                    <w:rPr>
+                      <w:rFonts w:ascii="Courier New" w:hAnsi="Courier New" w:cs="Courier New" w:hint="eastAsia"/>
+                    </w:rPr>
+                  </w:pPr>
+                  <w:r>
+                    <w:rPr>
+                      <w:rFonts w:ascii="Courier New" w:hAnsi="Courier New" w:cs="Courier New"/>
+                    </w:rPr>
+                    <w:tab/>
+                  </w:r>
+                  <w:r>
+                    <w:rPr>
+                      <w:rFonts w:ascii="Courier New" w:hAnsi="Courier New" w:cs="Courier New" w:hint="eastAsia"/>
+                    </w:rPr>
+                    <w:tab/>
+                  </w:r>
+                  <w:r>
+                    <w:rPr>
+                      <w:rFonts w:ascii="Courier New" w:hAnsi="Courier New" w:cs="Courier New"/>
+                    </w:rPr>
+                    <w:tab/>
+                  </w:r>
+                  <w:r>
+                    <w:rPr>
+                      <w:rFonts w:ascii="Courier New" w:hAnsi="Courier New" w:cs="Courier New" w:hint="eastAsia"/>
+                    </w:rPr>
+                    <w:tab/>
+                    <w:t>&lt;</w:t>
+                  </w:r>
+                  <w:proofErr w:type="spellStart"/>
+                  <w:r>
+                    <w:rPr>
+                      <w:rFonts w:ascii="Courier New" w:hAnsi="Courier New" w:cs="Courier New" w:hint="eastAsia"/>
+                    </w:rPr>
+                    <w:t>Along</w:t>
+                  </w:r>
+                  <w:r>
+                    <w:rPr>
+                      <w:rFonts w:ascii="Courier New" w:hAnsi="Courier New" w:cs="Courier New" w:hint="eastAsia"/>
+                    </w:rPr>
+                    <w:t>With</w:t>
+                  </w:r>
+                  <w:r>
+                    <w:rPr>
+                      <w:rFonts w:ascii="Courier New" w:hAnsi="Courier New" w:cs="Courier New" w:hint="eastAsia"/>
+                    </w:rPr>
+                    <w:t>Wall</w:t>
+                  </w:r>
+                  <w:proofErr w:type="spellEnd"/>
+                  <w:r>
+                    <w:rPr>
+                      <w:rFonts w:ascii="Courier New" w:hAnsi="Courier New" w:cs="Courier New" w:hint="eastAsia"/>
+                    </w:rPr>
+                    <w:t>&gt;yes&lt;</w:t>
+                  </w:r>
+                  <w:r>
+                    <w:rPr>
+                      <w:rFonts w:ascii="Courier New" w:hAnsi="Courier New" w:cs="Courier New" w:hint="eastAsia"/>
+                    </w:rPr>
+                    <w:t>/</w:t>
+                  </w:r>
+                  <w:proofErr w:type="spellStart"/>
+                  <w:r>
+                    <w:rPr>
+                      <w:rFonts w:ascii="Courier New" w:hAnsi="Courier New" w:cs="Courier New" w:hint="eastAsia"/>
+                    </w:rPr>
+                    <w:t>Along</w:t>
+                  </w:r>
+                  <w:r>
+                    <w:rPr>
+                      <w:rFonts w:ascii="Courier New" w:hAnsi="Courier New" w:cs="Courier New" w:hint="eastAsia"/>
+                    </w:rPr>
+                    <w:t>With</w:t>
+                  </w:r>
+                  <w:r>
+                    <w:rPr>
+                      <w:rFonts w:ascii="Courier New" w:hAnsi="Courier New" w:cs="Courier New" w:hint="eastAsia"/>
+                    </w:rPr>
+                    <w:t>Wall</w:t>
+                  </w:r>
+                  <w:proofErr w:type="spellEnd"/>
+                  <w:r>
+                    <w:rPr>
+                      <w:rFonts w:ascii="Courier New" w:hAnsi="Courier New" w:cs="Courier New" w:hint="eastAsia"/>
+                    </w:rPr>
+                    <w:t>&gt;</w:t>
+                  </w:r>
+                </w:p>
+                <w:p>
+                  <w:pPr>
+                    <w:pStyle w:val="a1"/>
+                    <w:spacing w:line="360" w:lineRule="auto"/>
+                    <w:ind w:firstLineChars="0" w:firstLine="0"/>
+                    <w:rPr>
+                      <w:rFonts w:ascii="Courier New" w:hAnsi="Courier New" w:cs="Courier New" w:hint="eastAsia"/>
+                    </w:rPr>
+                  </w:pPr>
+                  <w:r>
+                    <w:rPr>
+                      <w:rFonts w:ascii="Courier New" w:hAnsi="Courier New" w:cs="Courier New"/>
+                    </w:rPr>
+                    <w:tab/>
+                  </w:r>
+                  <w:r>
+                    <w:rPr>
+                      <w:rFonts w:ascii="Courier New" w:hAnsi="Courier New" w:cs="Courier New" w:hint="eastAsia"/>
+                    </w:rPr>
+                    <w:tab/>
+                  </w:r>
+                  <w:r>
+                    <w:rPr>
+                      <w:rFonts w:ascii="Courier New" w:hAnsi="Courier New" w:cs="Courier New"/>
+                    </w:rPr>
+                    <w:tab/>
+                  </w:r>
+                  <w:r>
+                    <w:rPr>
+                      <w:rFonts w:ascii="Courier New" w:hAnsi="Courier New" w:cs="Courier New" w:hint="eastAsia"/>
+                    </w:rPr>
+                    <w:t>&lt;/Segment&gt;</w:t>
+                  </w:r>
+                </w:p>
+                <w:p>
+                  <w:pPr>
+                    <w:pStyle w:val="a1"/>
+                    <w:spacing w:line="360" w:lineRule="auto"/>
+                    <w:ind w:firstLineChars="0" w:firstLine="0"/>
+                    <w:rPr>
+                      <w:rFonts w:ascii="Courier New" w:hAnsi="Courier New" w:cs="Courier New" w:hint="eastAsia"/>
+                    </w:rPr>
+                  </w:pPr>
+                  <w:r>
+                    <w:rPr>
+                      <w:rFonts w:ascii="Courier New" w:hAnsi="Courier New" w:cs="Courier New"/>
+                    </w:rPr>
+                    <w:tab/>
+                  </w:r>
+                  <w:r>
+                    <w:rPr>
+                      <w:rFonts w:ascii="Courier New" w:hAnsi="Courier New" w:cs="Courier New" w:hint="eastAsia"/>
+                    </w:rPr>
+                    <w:tab/>
+                  </w:r>
+                  <w:r>
+                    <w:rPr>
+                      <w:rFonts w:ascii="Courier New" w:hAnsi="Courier New" w:cs="Courier New"/>
+                    </w:rPr>
+                    <w:tab/>
+                  </w:r>
+                  <w:r>
+                    <w:rPr>
+                      <w:rFonts w:ascii="Courier New" w:hAnsi="Courier New" w:cs="Courier New" w:hint="eastAsia"/>
+                    </w:rPr>
+                    <w:t>&lt;!</w:t>
+                  </w:r>
+                  <w:r>
+                    <w:rPr>
+                      <w:rFonts w:ascii="Courier New" w:hAnsi="Courier New" w:cs="Courier New"/>
+                    </w:rPr>
+                    <w:t>—</w:t>
+                  </w:r>
+                  <w:r>
+                    <w:rPr>
+                      <w:rFonts w:ascii="Courier New" w:hAnsi="Courier New" w:cs="Courier New" w:hint="eastAsia"/>
+                    </w:rPr>
+                    <w:t>导航结果一般由多条路段构成</w:t>
+                  </w:r>
+                  <w:r>
+                    <w:rPr>
+                      <w:rFonts w:ascii="Courier New" w:hAnsi="Courier New" w:cs="Courier New" w:hint="eastAsia"/>
+                    </w:rPr>
+                    <w:t>--&gt;</w:t>
+                  </w:r>
+                </w:p>
+                <w:p>
+                  <w:pPr>
+                    <w:pStyle w:val="a1"/>
+                    <w:spacing w:line="360" w:lineRule="auto"/>
+                    <w:ind w:firstLineChars="0" w:firstLine="0"/>
+                    <w:rPr>
+                      <w:rFonts w:ascii="Courier New" w:hAnsi="Courier New" w:cs="Courier New" w:hint="eastAsia"/>
+                    </w:rPr>
+                  </w:pPr>
+                  <w:r>
+                    <w:rPr>
+                      <w:rFonts w:ascii="Courier New" w:hAnsi="Courier New" w:cs="Courier New"/>
+                    </w:rPr>
+                    <w:tab/>
+                  </w:r>
+                  <w:r>
+                    <w:rPr>
+                      <w:rFonts w:ascii="Courier New" w:hAnsi="Courier New" w:cs="Courier New" w:hint="eastAsia"/>
+                    </w:rPr>
+                    <w:tab/>
+                  </w:r>
+                  <w:r>
+                    <w:rPr>
+                      <w:rFonts w:ascii="Courier New" w:hAnsi="Courier New" w:cs="Courier New"/>
+                    </w:rPr>
+                    <w:tab/>
+                  </w:r>
+                  <w:r>
+                    <w:rPr>
+                      <w:rFonts w:ascii="Courier New" w:hAnsi="Courier New" w:cs="Courier New" w:hint="eastAsia"/>
+                    </w:rPr>
+                    <w:t>…</w:t>
+                  </w:r>
+                </w:p>
+                <w:p>
+                  <w:pPr>
+                    <w:pStyle w:val="a1"/>
+                    <w:spacing w:line="360" w:lineRule="auto"/>
+                    <w:ind w:firstLineChars="0" w:firstLine="0"/>
+                    <w:rPr>
+                      <w:rFonts w:ascii="Courier New" w:hAnsi="Courier New" w:cs="Courier New"/>
+                    </w:rPr>
+                  </w:pPr>
+                  <w:r>
+                    <w:rPr>
+                      <w:rFonts w:ascii="Courier New" w:hAnsi="Courier New" w:cs="Courier New"/>
+                    </w:rPr>
+                    <w:tab/>
+                  </w:r>
+                  <w:r>
+                    <w:rPr>
+                      <w:rFonts w:ascii="Courier New" w:hAnsi="Courier New" w:cs="Courier New" w:hint="eastAsia"/>
+                    </w:rPr>
+                    <w:tab/>
+                    <w:t>&lt;/Segments&gt;</w:t>
+                  </w:r>
+                </w:p>
+                <w:p>
+                  <w:pPr>
+                    <w:pStyle w:val="a1"/>
+                    <w:spacing w:line="360" w:lineRule="auto"/>
+                    <w:ind w:firstLineChars="0" w:firstLine="0"/>
+                    <w:rPr>
+                      <w:rFonts w:ascii="Courier New" w:hAnsi="Courier New" w:cs="Courier New"/>
+                    </w:rPr>
+                  </w:pPr>
+                  <w:r>
+                    <w:rPr>
+                      <w:rFonts w:ascii="Courier New" w:hAnsi="Courier New" w:cs="Courier New"/>
+                    </w:rPr>
+                    <w:tab/>
+                    <w:t>&lt;/Parameters&gt;</w:t>
+                  </w:r>
+                </w:p>
+                <w:p>
+                  <w:pPr>
+                    <w:pStyle w:val="a1"/>
+                    <w:keepNext/>
+                    <w:spacing w:line="360" w:lineRule="auto"/>
+                    <w:ind w:firstLineChars="0" w:firstLine="0"/>
+                    <w:rPr>
+                      <w:rFonts w:ascii="宋体" w:hAnsi="宋体"/>
+                    </w:rPr>
+                  </w:pPr>
+                  <w:r>
+                    <w:rPr>
+                      <w:rFonts w:ascii="Courier New" w:hAnsi="Courier New" w:cs="Courier New"/>
+                    </w:rPr>
+                    <w:t>&lt;/Message&gt;</w:t>
+                  </w:r>
+                </w:p>
+              </w:tc>
+            </w:tr>
+          </w:tbl>
+          <w:p>
+            <w:pPr>
+              <w:pStyle w:val="af0"/>
+              <w:rPr>
+                <w:rFonts w:ascii="宋体" w:hAnsi="宋体"/>
+              </w:rPr>
+            </w:pPr>
+            <w:bookmarkStart w:id="10" w:name="_Ref375984869"/>
+            <w:r>
+              <w:rPr>
+                <w:rFonts w:hint="eastAsia"/>
+              </w:rPr>
+              <w:t>图</w:t>
+            </w:r>
+            <w:r>
+              <w:rPr>
+                <w:rFonts w:hint="eastAsia"/>
+              </w:rPr>
+              <w:t xml:space="preserve"> </w:t>
+            </w:r>
+            <w:r>
+              <w:fldChar w:fldCharType="begin"/>
+            </w:r>
+            <w:r>
+              <w:instrText xml:space="preserve"> </w:instrText>
+            </w:r>
+            <w:r>
+              <w:rPr>
+                <w:rFonts w:hint="eastAsia"/>
+              </w:rPr>
+              <w:instrText>STYLEREF 1 \s</w:instrText>
+            </w:r>
+            <w:r>
+              <w:instrText xml:space="preserve"> </w:instrText>
+            </w:r>
+            <w:r>
+              <w:fldChar w:fldCharType="separate"/>
+            </w:r>
+            <w:r>
+              <w:rPr>
+                <w:noProof/>
+              </w:rPr>
+              <w:t>1</w:t>
+            </w:r>
+            <w:r>
+              <w:fldChar w:fldCharType="end"/>
+            </w:r>
+            <w:r>
+              <w:t>.</w:t>
+            </w:r>
+            <w:r>
+              <w:fldChar w:fldCharType="begin"/>
+            </w:r>
+            <w:r>
+              <w:instrText xml:space="preserve"> </w:instrText>
+            </w:r>
+            <w:r>
+              <w:rPr>
+                <w:rFonts w:hint="eastAsia"/>
+              </w:rPr>
+              <w:instrText xml:space="preserve">SEQ </w:instrText>
+            </w:r>
+            <w:r>
+              <w:rPr>
+                <w:rFonts w:hint="eastAsia"/>
+              </w:rPr>
+              <w:instrText>图</w:instrText>
+            </w:r>
+            <w:r>
+              <w:rPr>
+                <w:rFonts w:hint="eastAsia"/>
+              </w:rPr>
+              <w:instrText xml:space="preserve"> \* ARABIC \s 1</w:instrText>
+            </w:r>
+            <w:r>
+              <w:instrText xml:space="preserve"> </w:instrText>
+            </w:r>
+            <w:r>
+              <w:fldChar w:fldCharType="separate"/>
+            </w:r>
+            <w:r>
+              <w:rPr>
+                <w:noProof/>
+              </w:rPr>
+              <w:t>5</w:t>
+            </w:r>
+            <w:r>
+              <w:fldChar w:fldCharType="end"/>
+            </w:r>
+            <w:bookmarkEnd w:id="10"/>
+            <w:r>
+              <w:rPr>
+                <w:rFonts w:hint="eastAsia"/>
+              </w:rPr>
+              <w:t xml:space="preserve"> </w:t>
+            </w:r>
+            <w:r>
+              <w:rPr>
+                <w:rFonts w:hint="eastAsia"/>
+              </w:rPr>
+              <w:t>服务器向客户端</w:t>
+            </w:r>
+            <w:r>
+              <w:rPr>
+                <w:rFonts w:hint="eastAsia"/>
+              </w:rPr>
+              <w:t>发送导航结果</w:t>
+            </w:r>
+            <w:r>
+              <w:rPr>
+                <w:rFonts w:hint="eastAsia"/>
+              </w:rPr>
+              <w:t>的数据格式</w:t>
+            </w:r>
+          </w:p>
+        </w:tc>
+      </w:tr>
+    </w:tbl>
+    <w:p>
+      <w:pPr>
+        <w:pStyle w:val="2"/>
+        <w:spacing w:before="240"/>
+        <w:ind w:left="578" w:hanging="578"/>
+        <w:rPr>
+          <w:rFonts w:ascii="宋体" w:eastAsia="宋体" w:hAnsi="宋体"/>
+        </w:rPr>
+      </w:pPr>
+      <w:bookmarkStart w:id="11" w:name="_Toc373869763"/>
+      <w:bookmarkStart w:id="12" w:name="_Toc373953856"/>
+      <w:r>
+        <w:rPr>
+          <w:rFonts w:ascii="宋体" w:eastAsia="宋体" w:hAnsi="宋体" w:hint="eastAsia"/>
+        </w:rPr>
+        <w:t>Android</w:t>
+      </w:r>
+      <w:r>
+        <w:rPr>
+          <w:rFonts w:ascii="宋体" w:eastAsia="宋体" w:hAnsi="宋体" w:hint="eastAsia"/>
+        </w:rPr>
+        <w:t>客户端实现</w:t>
+      </w:r>
+      <w:bookmarkEnd w:id="11"/>
+      <w:bookmarkEnd w:id="12"/>
     </w:p>
     <w:p>
       <w:pPr>
-        <w:pStyle w:val="4"/>
-        <w:spacing w:before="240" w:after="120" w:line="360" w:lineRule="auto"/>
-        <w:ind w:left="862" w:hanging="862"/>
-        <w:rPr>
-          <w:rFonts w:ascii="宋体" w:eastAsia="宋体" w:hAnsi="宋体"/>
+        <w:pStyle w:val="3"/>
+        <w:spacing w:before="240" w:after="120"/>
+        <w:rPr>
+          <w:rFonts w:ascii="宋体" w:eastAsia="宋体" w:hAnsi="宋体" w:hint="eastAsia"/>
         </w:rPr>
       </w:pPr>
       <w:r>
         <w:rPr>
           <w:rFonts w:ascii="宋体" w:eastAsia="宋体" w:hAnsi="宋体" w:hint="eastAsia"/>
         </w:rPr>
-        <w:t>导航请求处理流程</w:t>
+        <w:t>客户端架构</w:t>
+      </w:r>
+    </w:p>
+    <w:p>
+      <w:pPr>
+        <w:pStyle w:val="a1"/>
+        <w:spacing w:line="360" w:lineRule="auto"/>
+        <w:ind w:firstLine="480"/>
+        <w:rPr>
+          <w:rFonts w:ascii="宋体" w:hAnsi="宋体" w:hint="eastAsia"/>
+        </w:rPr>
+      </w:pPr>
+      <w:r>
+        <w:rPr>
+          <w:rFonts w:ascii="宋体" w:hAnsi="宋体" w:hint="eastAsia"/>
+        </w:rPr>
+        <w:t>本系统的客户端采用Java语言编写，在Android平台上开发，具体的客户端架构如</w:t>
+      </w:r>
+      <w:r>
+        <w:rPr>
+          <w:rFonts w:ascii="宋体" w:hAnsi="宋体"/>
+        </w:rPr>
+        <w:fldChar w:fldCharType="begin"/>
+      </w:r>
+      <w:r>
+        <w:rPr>
+          <w:rFonts w:ascii="宋体" w:hAnsi="宋体"/>
+        </w:rPr>
+        <w:instrText xml:space="preserve"> </w:instrText>
+      </w:r>
+      <w:r>
+        <w:rPr>
+          <w:rFonts w:ascii="宋体" w:hAnsi="宋体" w:hint="eastAsia"/>
+        </w:rPr>
+        <w:instrText>REF _Ref375990945 \h</w:instrText>
+      </w:r>
+      <w:r>
+        <w:rPr>
+          <w:rFonts w:ascii="宋体" w:hAnsi="宋体"/>
+        </w:rPr>
+        <w:instrText xml:space="preserve"> </w:instrText>
+      </w:r>
+      <w:r>
+        <w:rPr>
+          <w:rFonts w:ascii="宋体" w:hAnsi="宋体"/>
+        </w:rPr>
+      </w:r>
+      <w:r>
+        <w:rPr>
+          <w:rFonts w:ascii="宋体" w:hAnsi="宋体"/>
+        </w:rPr>
+        <w:fldChar w:fldCharType="separate"/>
+      </w:r>
+      <w:r>
+        <w:rPr>
+          <w:rFonts w:hint="eastAsia"/>
+        </w:rPr>
+        <w:t>图</w:t>
+      </w:r>
+      <w:r>
+        <w:rPr>
+          <w:rFonts w:hint="eastAsia"/>
+        </w:rPr>
+        <w:t xml:space="preserve"> </w:t>
+      </w:r>
+      <w:r>
+        <w:rPr>
+          <w:noProof/>
+        </w:rPr>
+        <w:t>1</w:t>
+      </w:r>
+      <w:r>
+        <w:t>.</w:t>
+      </w:r>
+      <w:r>
+        <w:rPr>
+          <w:noProof/>
+        </w:rPr>
+        <w:t>6</w:t>
+      </w:r>
+      <w:r>
+        <w:rPr>
+          <w:rFonts w:ascii="宋体" w:hAnsi="宋体"/>
+        </w:rPr>
+        <w:fldChar w:fldCharType="end"/>
+      </w:r>
+      <w:r>
+        <w:rPr>
+          <w:rFonts w:ascii="宋体" w:hAnsi="宋体" w:hint="eastAsia"/>
+        </w:rPr>
+        <w:t>所示。</w:t>
+      </w:r>
+    </w:p>
+    <w:p>
+      <w:pPr>
+        <w:pStyle w:val="a1"/>
+        <w:keepNext/>
+        <w:spacing w:line="360" w:lineRule="auto"/>
+        <w:ind w:firstLineChars="0" w:firstLine="0"/>
+        <w:jc w:val="center"/>
+      </w:pPr>
+      <w:r>
+        <w:object w:dxaOrig="8153" w:dyaOrig="4864">
+          <v:shape id="_x0000_i1028" type="#_x0000_t75" style="width:408pt;height:243pt" o:ole="">
+            <v:imagedata r:id="rId15" o:title=""/>
+          </v:shape>
+          <o:OLEObject Type="Embed" ProgID="Visio.Drawing.11" ShapeID="_x0000_i1028" DrawAspect="Content" ObjectID="_1449754100" r:id="rId16"/>
+        </w:object>
+      </w:r>
+    </w:p>
+    <w:p>
+      <w:pPr>
+        <w:pStyle w:val="af0"/>
+        <w:rPr>
+          <w:rFonts w:hint="eastAsia"/>
+        </w:rPr>
+      </w:pPr>
+      <w:bookmarkStart w:id="13" w:name="_Ref375990945"/>
+      <w:r>
+        <w:rPr>
+          <w:rFonts w:hint="eastAsia"/>
+        </w:rPr>
+        <w:t>图</w:t>
+      </w:r>
+      <w:r>
+        <w:rPr>
+          <w:rFonts w:hint="eastAsia"/>
+        </w:rPr>
+        <w:t xml:space="preserve"> </w:t>
+      </w:r>
+      <w:r>
+        <w:fldChar w:fldCharType="begin"/>
+      </w:r>
+      <w:r>
+        <w:instrText xml:space="preserve"> </w:instrText>
+      </w:r>
+      <w:r>
+        <w:rPr>
+          <w:rFonts w:hint="eastAsia"/>
+        </w:rPr>
+        <w:instrText>STYLEREF 1 \s</w:instrText>
+      </w:r>
+      <w:r>
+        <w:instrText xml:space="preserve"> </w:instrText>
+      </w:r>
+      <w:r>
+        <w:fldChar w:fldCharType="separate"/>
+      </w:r>
+      <w:r>
+        <w:rPr>
+          <w:noProof/>
+        </w:rPr>
+        <w:t>1</w:t>
+      </w:r>
+      <w:r>
+        <w:fldChar w:fldCharType="end"/>
+      </w:r>
+      <w:r>
+        <w:t>.</w:t>
+      </w:r>
+      <w:r>
+        <w:fldChar w:fldCharType="begin"/>
+      </w:r>
+      <w:r>
+        <w:instrText xml:space="preserve"> </w:instrText>
+      </w:r>
+      <w:r>
+        <w:rPr>
+          <w:rFonts w:hint="eastAsia"/>
+        </w:rPr>
+        <w:instrText xml:space="preserve">SEQ </w:instrText>
+      </w:r>
+      <w:r>
+        <w:rPr>
+          <w:rFonts w:hint="eastAsia"/>
+        </w:rPr>
+        <w:instrText>图</w:instrText>
+      </w:r>
+      <w:r>
+        <w:rPr>
+          <w:rFonts w:hint="eastAsia"/>
+        </w:rPr>
+        <w:instrText xml:space="preserve"> \* ARABIC \s 1</w:instrText>
+      </w:r>
+      <w:r>
+        <w:instrText xml:space="preserve"> </w:instrText>
+      </w:r>
+      <w:r>
+        <w:fldChar w:fldCharType="separate"/>
+      </w:r>
+      <w:r>
+        <w:rPr>
+          <w:noProof/>
+        </w:rPr>
+        <w:t>6</w:t>
+      </w:r>
+      <w:r>
+        <w:fldChar w:fldCharType="end"/>
+      </w:r>
+      <w:bookmarkEnd w:id="13"/>
+      <w:r>
+        <w:rPr>
+          <w:rFonts w:hint="eastAsia"/>
+        </w:rPr>
+        <w:t xml:space="preserve"> </w:t>
+      </w:r>
+      <w:r>
+        <w:rPr>
+          <w:rFonts w:hint="eastAsia"/>
+        </w:rPr>
+        <w:t>导航客户端架构</w:t>
+      </w:r>
+    </w:p>
+    <w:p>
+      <w:pPr>
+        <w:pStyle w:val="a1"/>
+        <w:spacing w:line="360" w:lineRule="auto"/>
+        <w:ind w:firstLine="480"/>
+        <w:rPr>
+          <w:rFonts w:ascii="宋体" w:hAnsi="宋体" w:hint="eastAsia"/>
+        </w:rPr>
+      </w:pPr>
+      <w:r>
+        <w:rPr>
+          <w:rFonts w:ascii="宋体" w:hAnsi="宋体" w:hint="eastAsia"/>
+        </w:rPr>
+        <w:t>其中，上层UI模块控制除电子罗盘外的所有模块；网络请求模块负责统一发送客户端的所有网络请求，并对得到的最优路径信息进行缓存以避免重复请求网络造成流量的浪费；</w:t>
+      </w:r>
+      <w:r>
+        <w:rPr>
+          <w:rFonts w:ascii="宋体" w:hAnsi="宋体" w:hint="eastAsia"/>
+        </w:rPr>
+        <w:t>NFC标签读取模块实现读取NFC节点的信息，并与语音提示模块通信以告知用户当前位置信息；目的地信息设置模块保存用户输入的目的地相关信息，避免用户重复输入；语音提示模块除了负责告知用户当前位置信息外，还用于提示从网络请求模块返回的所有导航信息</w:t>
+      </w:r>
+      <w:r>
+        <w:rPr>
+          <w:rFonts w:ascii="宋体" w:hAnsi="宋体" w:hint="eastAsia"/>
+        </w:rPr>
+        <w:t>，包括转弯的角度、前方路径是否沿墙、前方节点是否是电梯等</w:t>
+      </w:r>
+      <w:r>
+        <w:rPr>
+          <w:rFonts w:ascii="宋体" w:hAnsi="宋体" w:hint="eastAsia"/>
+        </w:rPr>
+        <w:t>；电子罗盘模块帮助用户在行进的过程中确定行进方向的变化。</w:t>
+      </w:r>
+    </w:p>
+    <w:p>
+      <w:pPr>
+        <w:pStyle w:val="3"/>
+        <w:spacing w:before="240" w:after="120"/>
+        <w:rPr>
+          <w:rFonts w:ascii="宋体" w:eastAsia="宋体" w:hAnsi="宋体" w:hint="eastAsia"/>
+        </w:rPr>
+      </w:pPr>
+      <w:r>
+        <w:rPr>
+          <w:rFonts w:ascii="宋体" w:eastAsia="宋体" w:hAnsi="宋体" w:hint="eastAsia"/>
+        </w:rPr>
+        <w:t>客户端状态转换</w:t>
+      </w:r>
+    </w:p>
+    <w:p>
+      <w:pPr>
+        <w:pStyle w:val="a1"/>
+        <w:spacing w:line="360" w:lineRule="auto"/>
+        <w:ind w:firstLine="480"/>
+        <w:rPr>
+          <w:rFonts w:ascii="宋体" w:hAnsi="宋体" w:hint="eastAsia"/>
+        </w:rPr>
+      </w:pPr>
+      <w:r>
+        <w:rPr>
+          <w:rFonts w:ascii="宋体" w:hAnsi="宋体" w:hint="eastAsia"/>
+        </w:rPr>
+        <w:t>客户端实现可分为两大部分：一是导航的初始化部分，包括客户端与服务器约定导航系统使用的坐标系、用户输入目的地并发送导航请求、客户端接收经服务器计算返回的最优路径等过程；二是客户端通过语音提示指导用户到达目的地。</w:t>
+      </w:r>
+      <w:r>
+        <w:rPr>
+          <w:rFonts w:ascii="宋体" w:hAnsi="宋体" w:hint="eastAsia"/>
+        </w:rPr>
+        <w:t>整个客户端的状态转换如</w:t>
+      </w:r>
+      <w:r>
+        <w:rPr>
+          <w:rFonts w:ascii="宋体" w:hAnsi="宋体"/>
+        </w:rPr>
+        <w:fldChar w:fldCharType="begin"/>
+      </w:r>
+      <w:r>
+        <w:rPr>
+          <w:rFonts w:ascii="宋体" w:hAnsi="宋体"/>
+        </w:rPr>
+        <w:instrText xml:space="preserve"> </w:instrText>
+      </w:r>
+      <w:r>
+        <w:rPr>
+          <w:rFonts w:ascii="宋体" w:hAnsi="宋体" w:hint="eastAsia"/>
+        </w:rPr>
+        <w:instrText>REF _Ref376010069 \h</w:instrText>
+      </w:r>
+      <w:r>
+        <w:rPr>
+          <w:rFonts w:ascii="宋体" w:hAnsi="宋体"/>
+        </w:rPr>
+        <w:instrText xml:space="preserve"> </w:instrText>
+      </w:r>
+      <w:r>
+        <w:rPr>
+          <w:rFonts w:ascii="宋体" w:hAnsi="宋体"/>
+        </w:rPr>
+      </w:r>
+      <w:r>
+        <w:rPr>
+          <w:rFonts w:ascii="宋体" w:hAnsi="宋体"/>
+        </w:rPr>
+        <w:fldChar w:fldCharType="separate"/>
+      </w:r>
+      <w:r>
+        <w:rPr>
+          <w:rFonts w:hint="eastAsia"/>
+        </w:rPr>
+        <w:t>图</w:t>
+      </w:r>
+      <w:r>
+        <w:rPr>
+          <w:rFonts w:hint="eastAsia"/>
+        </w:rPr>
+        <w:t xml:space="preserve"> </w:t>
+      </w:r>
+      <w:r>
+        <w:rPr>
+          <w:noProof/>
+        </w:rPr>
+        <w:t>1</w:t>
+      </w:r>
+      <w:r>
+        <w:t>.</w:t>
+      </w:r>
+      <w:r>
+        <w:rPr>
+          <w:noProof/>
+        </w:rPr>
+        <w:t>7</w:t>
+      </w:r>
+      <w:r>
+        <w:rPr>
+          <w:rFonts w:ascii="宋体" w:hAnsi="宋体"/>
+        </w:rPr>
+        <w:fldChar w:fldCharType="end"/>
+      </w:r>
+      <w:r>
+        <w:rPr>
+          <w:rFonts w:ascii="宋体" w:hAnsi="宋体" w:hint="eastAsia"/>
+        </w:rPr>
+        <w:t>所示。</w:t>
+      </w:r>
+    </w:p>
+    <w:p>
+      <w:pPr>
+        <w:pStyle w:val="a1"/>
+        <w:keepNext/>
+        <w:spacing w:line="360" w:lineRule="auto"/>
+        <w:ind w:firstLineChars="0" w:firstLine="0"/>
+        <w:jc w:val="center"/>
+      </w:pPr>
+      <w:r>
+        <w:object w:dxaOrig="14332" w:dyaOrig="10251">
+          <v:shape id="_x0000_i1029" type="#_x0000_t75" style="width:417pt;height:298.5pt" o:ole="">
+            <v:imagedata r:id="rId17" o:title=""/>
+          </v:shape>
+          <o:OLEObject Type="Embed" ProgID="Visio.Drawing.11" ShapeID="_x0000_i1029" DrawAspect="Content" ObjectID="_1449754101" r:id="rId18"/>
+        </w:object>
+      </w:r>
+    </w:p>
+    <w:p>
+      <w:pPr>
+        <w:pStyle w:val="af0"/>
+        <w:rPr>
+          <w:rFonts w:ascii="宋体" w:hAnsi="宋体" w:hint="eastAsia"/>
+        </w:rPr>
+      </w:pPr>
+      <w:bookmarkStart w:id="14" w:name="_Ref376010069"/>
+      <w:r>
+        <w:rPr>
+          <w:rFonts w:hint="eastAsia"/>
+        </w:rPr>
+        <w:t>图</w:t>
+      </w:r>
+      <w:r>
+        <w:rPr>
+          <w:rFonts w:hint="eastAsia"/>
+        </w:rPr>
+        <w:t xml:space="preserve"> </w:t>
+      </w:r>
+      <w:r>
+        <w:fldChar w:fldCharType="begin"/>
+      </w:r>
+      <w:r>
+        <w:instrText xml:space="preserve"> </w:instrText>
+      </w:r>
+      <w:r>
+        <w:rPr>
+          <w:rFonts w:hint="eastAsia"/>
+        </w:rPr>
+        <w:instrText>STYLEREF 1 \s</w:instrText>
+      </w:r>
+      <w:r>
+        <w:instrText xml:space="preserve"> </w:instrText>
+      </w:r>
+      <w:r>
+        <w:fldChar w:fldCharType="separate"/>
+      </w:r>
+      <w:r>
+        <w:rPr>
+          <w:noProof/>
+        </w:rPr>
+        <w:t>1</w:t>
+      </w:r>
+      <w:r>
+        <w:fldChar w:fldCharType="end"/>
+      </w:r>
+      <w:r>
+        <w:t>.</w:t>
+      </w:r>
+      <w:r>
+        <w:fldChar w:fldCharType="begin"/>
+      </w:r>
+      <w:r>
+        <w:instrText xml:space="preserve"> </w:instrText>
+      </w:r>
+      <w:r>
+        <w:rPr>
+          <w:rFonts w:hint="eastAsia"/>
+        </w:rPr>
+        <w:instrText xml:space="preserve">SEQ </w:instrText>
+      </w:r>
+      <w:r>
+        <w:rPr>
+          <w:rFonts w:hint="eastAsia"/>
+        </w:rPr>
+        <w:instrText>图</w:instrText>
+      </w:r>
+      <w:r>
+        <w:rPr>
+          <w:rFonts w:hint="eastAsia"/>
+        </w:rPr>
+        <w:instrText xml:space="preserve"> \* ARABIC \s 1</w:instrText>
+      </w:r>
+      <w:r>
+        <w:instrText xml:space="preserve"> </w:instrText>
+      </w:r>
+      <w:r>
+        <w:fldChar w:fldCharType="separate"/>
+      </w:r>
+      <w:r>
+        <w:rPr>
+          <w:noProof/>
+        </w:rPr>
+        <w:t>7</w:t>
+      </w:r>
+      <w:r>
+        <w:fldChar w:fldCharType="end"/>
+      </w:r>
+      <w:bookmarkEnd w:id="14"/>
+      <w:r>
+        <w:rPr>
+          <w:rFonts w:hint="eastAsia"/>
+        </w:rPr>
+        <w:t xml:space="preserve"> </w:t>
+      </w:r>
+      <w:r>
+        <w:rPr>
+          <w:rFonts w:hint="eastAsia"/>
+        </w:rPr>
+        <w:t>导航客户端状态转换图</w:t>
       </w:r>
     </w:p>
     <w:p>
@@ -1652,25 +3281,52 @@
         <w:spacing w:before="240"/>
         <w:ind w:left="578" w:hanging="578"/>
         <w:rPr>
-          <w:rFonts w:ascii="宋体" w:eastAsia="宋体" w:hAnsi="宋体"/>
+          <w:rFonts w:ascii="宋体" w:eastAsia="宋体" w:hAnsi="宋体" w:hint="eastAsia"/>
         </w:rPr>
       </w:pPr>
-      <w:bookmarkStart w:id="10" w:name="_Toc373869763"/>
-      <w:bookmarkStart w:id="11" w:name="_Toc373953856"/>
+      <w:bookmarkStart w:id="15" w:name="_Toc373869764"/>
+      <w:bookmarkStart w:id="16" w:name="_Toc373953857"/>
       <w:r>
         <w:rPr>
           <w:rFonts w:ascii="宋体" w:eastAsia="宋体" w:hAnsi="宋体" w:hint="eastAsia"/>
         </w:rPr>
-        <w:t>Android</w:t>
+        <w:t>室内导航</w:t>
       </w:r>
       <w:r>
         <w:rPr>
           <w:rFonts w:ascii="宋体" w:eastAsia="宋体" w:hAnsi="宋体" w:hint="eastAsia"/>
         </w:rPr>
-        <w:t>客户端实现</w:t>
-      </w:r>
-      <w:bookmarkEnd w:id="10"/>
-      <w:bookmarkEnd w:id="11"/>
+        <w:t>系统</w:t>
+      </w:r>
+      <w:bookmarkEnd w:id="15"/>
+      <w:bookmarkEnd w:id="16"/>
+      <w:r>
+        <w:rPr>
+          <w:rFonts w:ascii="宋体" w:eastAsia="宋体" w:hAnsi="宋体" w:hint="eastAsia"/>
+        </w:rPr>
+        <w:t>部署</w:t>
+      </w:r>
+      <w:r>
+        <w:rPr>
+          <w:rFonts w:ascii="宋体" w:eastAsia="宋体" w:hAnsi="宋体" w:hint="eastAsia"/>
+        </w:rPr>
+        <w:t>以及效果展示</w:t>
+      </w:r>
+    </w:p>
+    <w:p>
+      <w:pPr>
+        <w:pStyle w:val="3"/>
+        <w:spacing w:before="240" w:after="120"/>
+        <w:rPr>
+          <w:rFonts w:ascii="宋体" w:eastAsia="宋体" w:hAnsi="宋体" w:hint="eastAsia"/>
+        </w:rPr>
+      </w:pPr>
+      <w:r>
+        <w:rPr>
+          <w:rFonts w:ascii="宋体" w:eastAsia="宋体" w:hAnsi="宋体" w:hint="eastAsia"/>
+        </w:rPr>
+        <w:t>系统部署</w:t>
+      </w:r>
     </w:p>
     <w:p>
       <w:pPr>
@@ -1678,64 +3334,114 @@
         <w:spacing w:line="360" w:lineRule="auto"/>
         <w:ind w:firstLine="480"/>
         <w:rPr>
-          <w:rFonts w:ascii="宋体" w:hAnsi="宋体"/>
+          <w:rFonts w:ascii="宋体" w:hAnsi="宋体" w:hint="eastAsia"/>
         </w:rPr>
       </w:pPr>
       <w:r>
         <w:rPr>
-          <w:rFonts w:ascii="宋体" w:hAnsi="宋体"/>
-        </w:rPr>
-        <w:t>阐述NFC的可行性</w:t>
+          <w:rFonts w:ascii="宋体" w:hAnsi="宋体" w:hint="eastAsia"/>
+        </w:rPr>
+        <w:t>为了进一步验证该系统的可用性，在曹光彪主楼进行了NFC节点网络的部署</w:t>
+      </w:r>
+      <w:r>
+        <w:rPr>
+          <w:rFonts w:ascii="宋体" w:hAnsi="宋体" w:hint="eastAsia"/>
+        </w:rPr>
+        <w:t>（如所示）</w:t>
+      </w:r>
+      <w:r>
+        <w:rPr>
+          <w:rFonts w:ascii="宋体" w:hAnsi="宋体" w:hint="eastAsia"/>
+        </w:rPr>
+        <w:t>，由于无法获得该建筑的CAD设计图，本文对对应的室内地图数据进行了手动设置</w:t>
+      </w:r>
+      <w:r>
+        <w:rPr>
+          <w:rFonts w:ascii="宋体" w:hAnsi="宋体" w:hint="eastAsia"/>
+        </w:rPr>
+        <w:t>。</w:t>
+      </w:r>
+    </w:p>
+    <w:p>
+      <w:pPr>
+        <w:pStyle w:val="3"/>
+        <w:spacing w:before="240" w:after="120"/>
+        <w:rPr>
+          <w:rFonts w:ascii="宋体" w:eastAsia="宋体" w:hAnsi="宋体" w:hint="eastAsia"/>
+        </w:rPr>
+      </w:pPr>
+      <w:r>
+        <w:rPr>
+          <w:rFonts w:ascii="宋体" w:eastAsia="宋体" w:hAnsi="宋体" w:hint="eastAsia"/>
+        </w:rPr>
+        <w:t>系统参数</w:t>
+      </w:r>
+    </w:p>
+    <w:p>
+      <w:pPr>
+        <w:pStyle w:val="a1"/>
+        <w:spacing w:line="360" w:lineRule="auto"/>
+        <w:ind w:firstLine="480"/>
+        <w:rPr>
+          <w:rFonts w:ascii="宋体" w:hAnsi="宋体" w:hint="eastAsia"/>
+        </w:rPr>
+      </w:pPr>
+      <w:r>
+        <w:rPr>
+          <w:rFonts w:ascii="宋体" w:hAnsi="宋体" w:hint="eastAsia"/>
+        </w:rPr>
+        <w:t>本系统的服务器、客户端及所处的网络环境等相关参数如所示。</w:t>
       </w:r>
     </w:p>
     <w:p>
       <w:pPr>
         <w:pStyle w:val="a1"/>
         <w:ind w:firstLine="480"/>
+        <w:rPr>
+          <w:rFonts w:hint="eastAsia"/>
+        </w:rPr>
       </w:pPr>
-      <w:r>
-        <w:rPr>
-          <w:rFonts w:hint="eastAsia"/>
-        </w:rPr>
-        <w:t>论证</w:t>
-      </w:r>
-      <w:r>
-        <w:rPr>
-          <w:rFonts w:hint="eastAsia"/>
-        </w:rPr>
-        <w:t>NFC</w:t>
-      </w:r>
-      <w:r>
-        <w:rPr>
-          <w:rFonts w:hint="eastAsia"/>
-        </w:rPr>
-        <w:t>的可行性：主要从距离、</w:t>
-      </w:r>
-      <w:proofErr w:type="spellStart"/>
-      <w:r>
-        <w:rPr>
-          <w:rFonts w:hint="eastAsia"/>
-        </w:rPr>
-        <w:t>iWatch</w:t>
-      </w:r>
-      <w:proofErr w:type="spellEnd"/>
-      <w:r>
-        <w:rPr>
-          <w:rFonts w:hint="eastAsia"/>
-        </w:rPr>
-        <w:t>设备等方便考虑、</w:t>
-      </w:r>
-      <w:r>
-        <w:rPr>
-          <w:rFonts w:hint="eastAsia"/>
-        </w:rPr>
-        <w:t>NFC</w:t>
-      </w:r>
-      <w:r>
-        <w:rPr>
-          <w:rFonts w:hint="eastAsia"/>
-        </w:rPr>
-        <w:t>标签的突起设置</w:t>
+    </w:p>
+    <w:p>
+      <w:pPr>
+        <w:pStyle w:val="3"/>
+        <w:spacing w:before="240" w:after="120"/>
+        <w:rPr>
+          <w:rFonts w:ascii="宋体" w:eastAsia="宋体" w:hAnsi="宋体" w:hint="eastAsia"/>
+        </w:rPr>
+      </w:pPr>
+      <w:r>
+        <w:rPr>
+          <w:rFonts w:ascii="宋体" w:eastAsia="宋体" w:hAnsi="宋体" w:hint="eastAsia"/>
+        </w:rPr>
+        <w:t>效果展示</w:t>
+      </w:r>
+    </w:p>
+    <w:p>
+      <w:pPr>
+        <w:pStyle w:val="a1"/>
+        <w:ind w:firstLine="480"/>
+        <w:rPr>
+          <w:rFonts w:hint="eastAsia"/>
+        </w:rPr>
+      </w:pPr>
+      <w:r>
+        <w:rPr>
+          <w:rFonts w:hint="eastAsia"/>
+        </w:rPr>
+        <w:t>Android</w:t>
+      </w:r>
+      <w:r>
+        <w:rPr>
+          <w:rFonts w:hint="eastAsia"/>
+        </w:rPr>
+        <w:t>客户端截图</w:t>
+      </w:r>
+      <w:r>
+        <w:rPr>
+          <w:rFonts w:hint="eastAsia"/>
+        </w:rPr>
+        <w:t>如所示。</w:t>
       </w:r>
     </w:p>
     <w:p>
@@ -1753,59 +3459,79 @@
           <w:rFonts w:ascii="宋体" w:eastAsia="宋体" w:hAnsi="宋体"/>
         </w:rPr>
       </w:pPr>
-      <w:bookmarkStart w:id="12" w:name="_Toc373869764"/>
-      <w:bookmarkStart w:id="13" w:name="_Toc373953857"/>
+      <w:bookmarkStart w:id="17" w:name="_Toc165262377"/>
+      <w:bookmarkStart w:id="18" w:name="_Toc373869765"/>
+      <w:bookmarkStart w:id="19" w:name="_Toc373953858"/>
       <w:r>
         <w:rPr>
           <w:rFonts w:ascii="宋体" w:eastAsia="宋体" w:hAnsi="宋体" w:hint="eastAsia"/>
         </w:rPr>
         <w:lastRenderedPageBreak/>
-        <w:t>系统测试</w:t>
-      </w:r>
-      <w:bookmarkEnd w:id="12"/>
-      <w:bookmarkEnd w:id="13"/>
+        <w:t>本章小结</w:t>
+      </w:r>
+      <w:bookmarkEnd w:id="17"/>
+      <w:bookmarkEnd w:id="18"/>
+      <w:bookmarkEnd w:id="19"/>
     </w:p>
     <w:p>
       <w:pPr>
-        <w:pStyle w:val="2"/>
-        <w:spacing w:before="240"/>
-        <w:ind w:left="578" w:hanging="578"/>
-        <w:rPr>
-          <w:rFonts w:ascii="宋体" w:eastAsia="宋体" w:hAnsi="宋体"/>
+        <w:pStyle w:val="a1"/>
+        <w:spacing w:line="360" w:lineRule="auto"/>
+        <w:ind w:firstLine="480"/>
+        <w:rPr>
+          <w:rFonts w:ascii="宋体" w:hAnsi="宋体" w:hint="eastAsia"/>
         </w:rPr>
       </w:pPr>
-      <w:bookmarkStart w:id="14" w:name="_Toc165262377"/>
-      <w:bookmarkStart w:id="15" w:name="_Toc373869765"/>
-      <w:bookmarkStart w:id="16" w:name="_Toc373953858"/>
-      <w:r>
+      <w:r>
+        <w:rPr>
+          <w:rFonts w:ascii="宋体" w:hAnsi="宋体" w:hint="eastAsia"/>
+        </w:rPr>
+        <w:t>本章在</w:t>
+      </w:r>
+      <w:r>
+        <w:rPr>
+          <w:rFonts w:ascii="宋体" w:hAnsi="宋体" w:hint="eastAsia"/>
+        </w:rPr>
+        <w:t>前面两章的基础上，详细介绍了面向视力残疾人的室内导航系统的实现细节。首先</w:t>
+      </w:r>
+      <w:r>
+        <w:rPr>
+          <w:rFonts w:ascii="宋体" w:hAnsi="宋体" w:hint="eastAsia"/>
+        </w:rPr>
+        <w:t>介绍了系统的整体架构及涉及的模块间的关系，然而分别说明了导航服务器与客户端的具体实现。最后，给出了系统的</w:t>
+      </w:r>
+      <w:r>
+        <w:rPr>
+          <w:rFonts w:ascii="宋体" w:hAnsi="宋体" w:hint="eastAsia"/>
+        </w:rPr>
+        <w:t>部署环境及实际的使用效果展示。</w:t>
+      </w:r>
+      <w:bookmarkStart w:id="20" w:name="_GoBack"/>
+      <w:bookmarkEnd w:id="20"/>
+    </w:p>
+    <w:p>
+      <w:pPr>
+        <w:pStyle w:val="4"/>
+        <w:numPr>
+          <w:ilvl w:val="0"/>
+          <w:numId w:val="0"/>
+        </w:numPr>
+        <w:spacing w:before="240" w:after="120" w:line="360" w:lineRule="auto"/>
+        <w:ind w:left="864" w:hanging="864"/>
         <w:rPr>
           <w:rFonts w:ascii="宋体" w:eastAsia="宋体" w:hAnsi="宋体" w:hint="eastAsia"/>
         </w:rPr>
-        <w:t>本章小结</w:t>
-      </w:r>
-      <w:bookmarkEnd w:id="14"/>
-      <w:bookmarkEnd w:id="15"/>
-      <w:bookmarkEnd w:id="16"/>
+      </w:pPr>
     </w:p>
     <w:p>
       <w:pPr>
         <w:pStyle w:val="a1"/>
         <w:ind w:firstLine="480"/>
-      </w:pPr>
-    </w:p>
-    <w:p>
-      <w:pPr>
-        <w:pStyle w:val="4"/>
-        <w:spacing w:before="240" w:after="120" w:line="360" w:lineRule="auto"/>
-        <w:ind w:left="862" w:hanging="862"/>
-        <w:rPr>
-          <w:rFonts w:ascii="宋体" w:eastAsia="宋体" w:hAnsi="宋体"/>
-        </w:rPr>
         <w:sectPr>
-          <w:headerReference w:type="even" r:id="rId13"/>
-          <w:headerReference w:type="default" r:id="rId14"/>
-          <w:footerReference w:type="even" r:id="rId15"/>
-          <w:footerReference w:type="default" r:id="rId16"/>
+          <w:headerReference w:type="even" r:id="rId19"/>
+          <w:headerReference w:type="default" r:id="rId20"/>
+          <w:footerReference w:type="even" r:id="rId21"/>
+          <w:footerReference w:type="default" r:id="rId22"/>
           <w:endnotePr>
             <w:numFmt w:val="decimal"/>
           </w:endnotePr>
@@ -1815,12 +3541,6 @@
           <w:docGrid w:linePitch="360" w:charSpace="1861"/>
         </w:sectPr>
       </w:pPr>
-      <w:r>
-        <w:rPr>
-          <w:rFonts w:ascii="宋体" w:eastAsia="宋体" w:hAnsi="宋体" w:hint="eastAsia"/>
-        </w:rPr>
-        <w:t xml:space="preserve"> </w:t>
-      </w:r>
     </w:p>
     <w:p>
       <w:pPr>
@@ -1830,9 +3550,9 @@
           <w:rFonts w:ascii="宋体" w:eastAsia="宋体" w:hAnsi="宋体"/>
         </w:rPr>
       </w:pPr>
-      <w:bookmarkStart w:id="17" w:name="_Toc165262394"/>
-      <w:bookmarkStart w:id="18" w:name="_Toc373869773"/>
-      <w:bookmarkStart w:id="19" w:name="_Toc373953866"/>
+      <w:bookmarkStart w:id="21" w:name="_Toc165262394"/>
+      <w:bookmarkStart w:id="22" w:name="_Toc373869773"/>
+      <w:bookmarkStart w:id="23" w:name="_Toc373953866"/>
       <w:r>
         <w:rPr>
           <w:rFonts w:ascii="宋体" w:eastAsia="宋体" w:hAnsi="宋体" w:hint="eastAsia"/>
@@ -1840,9 +3560,9 @@
         <w:lastRenderedPageBreak/>
         <w:t>参考文献</w:t>
       </w:r>
-      <w:bookmarkEnd w:id="17"/>
-      <w:bookmarkEnd w:id="18"/>
-      <w:bookmarkEnd w:id="19"/>
+      <w:bookmarkEnd w:id="21"/>
+      <w:bookmarkEnd w:id="22"/>
+      <w:bookmarkEnd w:id="23"/>
     </w:p>
     <w:p>
       <w:pPr>
@@ -1880,7 +3600,7 @@
         </w:rPr>
         <w:fldChar w:fldCharType="separate"/>
       </w:r>
-      <w:bookmarkStart w:id="20" w:name="_ENREF_1"/>
+      <w:bookmarkStart w:id="24" w:name="_ENREF_1"/>
       <w:r>
         <w:t>[1]</w:t>
       </w:r>
@@ -1893,7 +3613,7 @@
       <w:r>
         <w:t>Johnson R, Helm R, Vlissides J, et al. Design Patterns: Elements of Reusable Object-Oriented Software[M].  Addison-Wesley Professional, 1995.</w:t>
       </w:r>
-      <w:bookmarkEnd w:id="20"/>
+      <w:bookmarkEnd w:id="24"/>
     </w:p>
     <w:p>
       <w:pPr>
@@ -1909,10 +3629,10 @@
       </w:r>
     </w:p>
     <w:sectPr>
-      <w:headerReference w:type="even" r:id="rId17"/>
-      <w:headerReference w:type="default" r:id="rId18"/>
-      <w:footerReference w:type="even" r:id="rId19"/>
-      <w:footerReference w:type="default" r:id="rId20"/>
+      <w:headerReference w:type="even" r:id="rId23"/>
+      <w:headerReference w:type="default" r:id="rId24"/>
+      <w:footerReference w:type="even" r:id="rId25"/>
+      <w:footerReference w:type="default" r:id="rId26"/>
       <w:endnotePr>
         <w:numFmt w:val="decimal"/>
       </w:endnotePr>
@@ -2016,7 +3736,7 @@
         <w:rStyle w:val="af6"/>
         <w:noProof/>
       </w:rPr>
-      <w:t>3</w:t>
+      <w:t>8</w:t>
     </w:r>
     <w:r>
       <w:rPr>
@@ -2100,7 +3820,7 @@
         <w:rStyle w:val="af6"/>
         <w:noProof/>
       </w:rPr>
-      <w:t>5</w:t>
+      <w:t>9</w:t>
     </w:r>
     <w:r>
       <w:rPr>
@@ -2485,775 +4205,6 @@
 <file path=word/numbering.xml><?xml version="1.0" encoding="utf-8"?>
 <w:numbering xmlns:wpc="http://schemas.microsoft.com/office/word/2010/wordprocessingCanvas" xmlns:mc="http://schemas.openxmlformats.org/markup-compatibility/2006" xmlns:o="urn:schemas-microsoft-com:office:office" xmlns:r="http://schemas.openxmlformats.org/officeDocument/2006/relationships" xmlns:m="http://schemas.openxmlformats.org/officeDocument/2006/math" xmlns:v="urn:schemas-microsoft-com:vml" xmlns:wp14="http://schemas.microsoft.com/office/word/2010/wordprocessingDrawing" xmlns:wp="http://schemas.openxmlformats.org/drawingml/2006/wordprocessingDrawing" xmlns:w10="urn:schemas-microsoft-com:office:word" xmlns:w="http://schemas.openxmlformats.org/wordprocessingml/2006/main" xmlns:w14="http://schemas.microsoft.com/office/word/2010/wordml" xmlns:wpg="http://schemas.microsoft.com/office/word/2010/wordprocessingGroup" xmlns:wpi="http://schemas.microsoft.com/office/word/2010/wordprocessingInk" xmlns:wne="http://schemas.microsoft.com/office/word/2006/wordml" xmlns:wps="http://schemas.microsoft.com/office/word/2010/wordprocessingShape" mc:Ignorable="w14 wp14">
   <w:abstractNum w:abstractNumId="0">
-    <w:nsid w:val="FFFFFF7C"/>
-    <w:multiLevelType w:val="singleLevel"/>
-    <w:tmpl w:val="3DFC57BC"/>
-    <w:lvl w:ilvl="0">
-      <w:start w:val="1"/>
-      <w:numFmt w:val="decimal"/>
-      <w:lvlText w:val="%1."/>
-      <w:lvlJc w:val="left"/>
-      <w:pPr>
-        <w:tabs>
-          <w:tab w:val="num" w:pos="2040"/>
-        </w:tabs>
-        <w:ind w:leftChars="800" w:left="2040" w:hangingChars="200" w:hanging="360"/>
-      </w:pPr>
-    </w:lvl>
-  </w:abstractNum>
-  <w:abstractNum w:abstractNumId="1">
-    <w:nsid w:val="FFFFFF7D"/>
-    <w:multiLevelType w:val="singleLevel"/>
-    <w:tmpl w:val="C494FB94"/>
-    <w:lvl w:ilvl="0">
-      <w:start w:val="1"/>
-      <w:numFmt w:val="decimal"/>
-      <w:lvlText w:val="%1."/>
-      <w:lvlJc w:val="left"/>
-      <w:pPr>
-        <w:tabs>
-          <w:tab w:val="num" w:pos="1620"/>
-        </w:tabs>
-        <w:ind w:leftChars="600" w:left="1620" w:hangingChars="200" w:hanging="360"/>
-      </w:pPr>
-    </w:lvl>
-  </w:abstractNum>
-  <w:abstractNum w:abstractNumId="2">
-    <w:nsid w:val="FFFFFF7E"/>
-    <w:multiLevelType w:val="singleLevel"/>
-    <w:tmpl w:val="7024928E"/>
-    <w:lvl w:ilvl="0">
-      <w:start w:val="1"/>
-      <w:numFmt w:val="decimal"/>
-      <w:lvlText w:val="%1."/>
-      <w:lvlJc w:val="left"/>
-      <w:pPr>
-        <w:tabs>
-          <w:tab w:val="num" w:pos="1200"/>
-        </w:tabs>
-        <w:ind w:leftChars="400" w:left="1200" w:hangingChars="200" w:hanging="360"/>
-      </w:pPr>
-    </w:lvl>
-  </w:abstractNum>
-  <w:abstractNum w:abstractNumId="3">
-    <w:nsid w:val="FFFFFF7F"/>
-    <w:multiLevelType w:val="singleLevel"/>
-    <w:tmpl w:val="8D3EE8B0"/>
-    <w:lvl w:ilvl="0">
-      <w:start w:val="1"/>
-      <w:numFmt w:val="decimal"/>
-      <w:lvlText w:val="%1."/>
-      <w:lvlJc w:val="left"/>
-      <w:pPr>
-        <w:tabs>
-          <w:tab w:val="num" w:pos="780"/>
-        </w:tabs>
-        <w:ind w:leftChars="200" w:left="780" w:hangingChars="200" w:hanging="360"/>
-      </w:pPr>
-    </w:lvl>
-  </w:abstractNum>
-  <w:abstractNum w:abstractNumId="4">
-    <w:nsid w:val="FFFFFF80"/>
-    <w:multiLevelType w:val="singleLevel"/>
-    <w:tmpl w:val="8156573E"/>
-    <w:lvl w:ilvl="0">
-      <w:start w:val="1"/>
-      <w:numFmt w:val="bullet"/>
-      <w:lvlText w:val=""/>
-      <w:lvlJc w:val="left"/>
-      <w:pPr>
-        <w:tabs>
-          <w:tab w:val="num" w:pos="2040"/>
-        </w:tabs>
-        <w:ind w:leftChars="800" w:left="2040" w:hangingChars="200" w:hanging="360"/>
-      </w:pPr>
-      <w:rPr>
-        <w:rFonts w:ascii="Wingdings" w:hAnsi="Wingdings" w:hint="default"/>
-      </w:rPr>
-    </w:lvl>
-  </w:abstractNum>
-  <w:abstractNum w:abstractNumId="5">
-    <w:nsid w:val="FFFFFF81"/>
-    <w:multiLevelType w:val="singleLevel"/>
-    <w:tmpl w:val="A89CE6B6"/>
-    <w:lvl w:ilvl="0">
-      <w:start w:val="1"/>
-      <w:numFmt w:val="bullet"/>
-      <w:lvlText w:val=""/>
-      <w:lvlJc w:val="left"/>
-      <w:pPr>
-        <w:tabs>
-          <w:tab w:val="num" w:pos="1620"/>
-        </w:tabs>
-        <w:ind w:leftChars="600" w:left="1620" w:hangingChars="200" w:hanging="360"/>
-      </w:pPr>
-      <w:rPr>
-        <w:rFonts w:ascii="Wingdings" w:hAnsi="Wingdings" w:hint="default"/>
-      </w:rPr>
-    </w:lvl>
-  </w:abstractNum>
-  <w:abstractNum w:abstractNumId="6">
-    <w:nsid w:val="FFFFFF82"/>
-    <w:multiLevelType w:val="singleLevel"/>
-    <w:tmpl w:val="5A6A012E"/>
-    <w:lvl w:ilvl="0">
-      <w:start w:val="1"/>
-      <w:numFmt w:val="bullet"/>
-      <w:lvlText w:val=""/>
-      <w:lvlJc w:val="left"/>
-      <w:pPr>
-        <w:tabs>
-          <w:tab w:val="num" w:pos="1200"/>
-        </w:tabs>
-        <w:ind w:leftChars="400" w:left="1200" w:hangingChars="200" w:hanging="360"/>
-      </w:pPr>
-      <w:rPr>
-        <w:rFonts w:ascii="Wingdings" w:hAnsi="Wingdings" w:hint="default"/>
-      </w:rPr>
-    </w:lvl>
-  </w:abstractNum>
-  <w:abstractNum w:abstractNumId="7">
-    <w:nsid w:val="FFFFFF83"/>
-    <w:multiLevelType w:val="singleLevel"/>
-    <w:tmpl w:val="F7AAE07A"/>
-    <w:lvl w:ilvl="0">
-      <w:start w:val="1"/>
-      <w:numFmt w:val="bullet"/>
-      <w:lvlText w:val=""/>
-      <w:lvlJc w:val="left"/>
-      <w:pPr>
-        <w:tabs>
-          <w:tab w:val="num" w:pos="780"/>
-        </w:tabs>
-        <w:ind w:leftChars="200" w:left="780" w:hangingChars="200" w:hanging="360"/>
-      </w:pPr>
-      <w:rPr>
-        <w:rFonts w:ascii="Wingdings" w:hAnsi="Wingdings" w:hint="default"/>
-      </w:rPr>
-    </w:lvl>
-  </w:abstractNum>
-  <w:abstractNum w:abstractNumId="8">
-    <w:nsid w:val="FFFFFF88"/>
-    <w:multiLevelType w:val="singleLevel"/>
-    <w:tmpl w:val="E9B43C3C"/>
-    <w:lvl w:ilvl="0">
-      <w:start w:val="1"/>
-      <w:numFmt w:val="decimal"/>
-      <w:lvlText w:val="%1."/>
-      <w:lvlJc w:val="left"/>
-      <w:pPr>
-        <w:tabs>
-          <w:tab w:val="num" w:pos="360"/>
-        </w:tabs>
-        <w:ind w:left="360" w:hangingChars="200" w:hanging="360"/>
-      </w:pPr>
-    </w:lvl>
-  </w:abstractNum>
-  <w:abstractNum w:abstractNumId="9">
-    <w:nsid w:val="FFFFFF89"/>
-    <w:multiLevelType w:val="singleLevel"/>
-    <w:tmpl w:val="5D84FBCA"/>
-    <w:lvl w:ilvl="0">
-      <w:start w:val="1"/>
-      <w:numFmt w:val="bullet"/>
-      <w:lvlText w:val=""/>
-      <w:lvlJc w:val="left"/>
-      <w:pPr>
-        <w:tabs>
-          <w:tab w:val="num" w:pos="360"/>
-        </w:tabs>
-        <w:ind w:left="360" w:hangingChars="200" w:hanging="360"/>
-      </w:pPr>
-      <w:rPr>
-        <w:rFonts w:ascii="Wingdings" w:hAnsi="Wingdings" w:hint="default"/>
-      </w:rPr>
-    </w:lvl>
-  </w:abstractNum>
-  <w:abstractNum w:abstractNumId="10">
-    <w:nsid w:val="06551448"/>
-    <w:multiLevelType w:val="multilevel"/>
-    <w:tmpl w:val="38A47746"/>
-    <w:lvl w:ilvl="0">
-      <w:start w:val="1"/>
-      <w:numFmt w:val="decimal"/>
-      <w:suff w:val="space"/>
-      <w:lvlText w:val="第%1章"/>
-      <w:lvlJc w:val="left"/>
-      <w:pPr>
-        <w:ind w:left="420" w:hanging="420"/>
-      </w:pPr>
-      <w:rPr>
-        <w:rFonts w:hint="eastAsia"/>
-      </w:rPr>
-    </w:lvl>
-    <w:lvl w:ilvl="1">
-      <w:start w:val="1"/>
-      <w:numFmt w:val="decimal"/>
-      <w:suff w:val="space"/>
-      <w:lvlText w:val="%1.%2"/>
-      <w:lvlJc w:val="left"/>
-      <w:pPr>
-        <w:ind w:left="840" w:hanging="420"/>
-      </w:pPr>
-      <w:rPr>
-        <w:rFonts w:hint="eastAsia"/>
-      </w:rPr>
-    </w:lvl>
-    <w:lvl w:ilvl="2">
-      <w:start w:val="1"/>
-      <w:numFmt w:val="decimal"/>
-      <w:lvlText w:val="%1.%2.%3"/>
-      <w:lvlJc w:val="left"/>
-      <w:pPr>
-        <w:ind w:left="1260" w:hanging="420"/>
-      </w:pPr>
-      <w:rPr>
-        <w:rFonts w:hint="eastAsia"/>
-      </w:rPr>
-    </w:lvl>
-    <w:lvl w:ilvl="3">
-      <w:start w:val="1"/>
-      <w:numFmt w:val="decimal"/>
-      <w:lvlText w:val="%1.%2.%3.%4"/>
-      <w:lvlJc w:val="left"/>
-      <w:pPr>
-        <w:ind w:left="1680" w:hanging="420"/>
-      </w:pPr>
-      <w:rPr>
-        <w:rFonts w:hint="eastAsia"/>
-      </w:rPr>
-    </w:lvl>
-    <w:lvl w:ilvl="4">
-      <w:start w:val="1"/>
-      <w:numFmt w:val="lowerLetter"/>
-      <w:lvlText w:val="%5)"/>
-      <w:lvlJc w:val="left"/>
-      <w:pPr>
-        <w:ind w:left="2100" w:hanging="420"/>
-      </w:pPr>
-      <w:rPr>
-        <w:rFonts w:hint="eastAsia"/>
-      </w:rPr>
-    </w:lvl>
-    <w:lvl w:ilvl="5">
-      <w:start w:val="1"/>
-      <w:numFmt w:val="lowerRoman"/>
-      <w:lvlText w:val="%6."/>
-      <w:lvlJc w:val="right"/>
-      <w:pPr>
-        <w:ind w:left="2520" w:hanging="420"/>
-      </w:pPr>
-      <w:rPr>
-        <w:rFonts w:hint="eastAsia"/>
-      </w:rPr>
-    </w:lvl>
-    <w:lvl w:ilvl="6">
-      <w:start w:val="1"/>
-      <w:numFmt w:val="decimal"/>
-      <w:lvlText w:val="%7."/>
-      <w:lvlJc w:val="left"/>
-      <w:pPr>
-        <w:ind w:left="2940" w:hanging="420"/>
-      </w:pPr>
-      <w:rPr>
-        <w:rFonts w:hint="eastAsia"/>
-      </w:rPr>
-    </w:lvl>
-    <w:lvl w:ilvl="7">
-      <w:start w:val="1"/>
-      <w:numFmt w:val="lowerLetter"/>
-      <w:lvlText w:val="%8)"/>
-      <w:lvlJc w:val="left"/>
-      <w:pPr>
-        <w:ind w:left="3360" w:hanging="420"/>
-      </w:pPr>
-      <w:rPr>
-        <w:rFonts w:hint="eastAsia"/>
-      </w:rPr>
-    </w:lvl>
-    <w:lvl w:ilvl="8">
-      <w:start w:val="1"/>
-      <w:numFmt w:val="lowerRoman"/>
-      <w:lvlText w:val="%9."/>
-      <w:lvlJc w:val="right"/>
-      <w:pPr>
-        <w:ind w:left="3780" w:hanging="420"/>
-      </w:pPr>
-      <w:rPr>
-        <w:rFonts w:hint="eastAsia"/>
-      </w:rPr>
-    </w:lvl>
-  </w:abstractNum>
-  <w:abstractNum w:abstractNumId="11">
-    <w:nsid w:val="17B22B58"/>
-    <w:multiLevelType w:val="hybridMultilevel"/>
-    <w:tmpl w:val="28D84180"/>
-    <w:lvl w:ilvl="0" w:tplc="A4F279EE">
-      <w:start w:val="1"/>
-      <w:numFmt w:val="decimal"/>
-      <w:lvlText w:val="[%1]"/>
-      <w:lvlJc w:val="left"/>
-      <w:pPr>
-        <w:ind w:left="420" w:hanging="420"/>
-      </w:pPr>
-      <w:rPr>
-        <w:rFonts w:hint="eastAsia"/>
-      </w:rPr>
-    </w:lvl>
-    <w:lvl w:ilvl="1" w:tplc="04090019" w:tentative="1">
-      <w:start w:val="1"/>
-      <w:numFmt w:val="lowerLetter"/>
-      <w:lvlText w:val="%2)"/>
-      <w:lvlJc w:val="left"/>
-      <w:pPr>
-        <w:ind w:left="840" w:hanging="420"/>
-      </w:pPr>
-    </w:lvl>
-    <w:lvl w:ilvl="2" w:tplc="0409001B" w:tentative="1">
-      <w:start w:val="1"/>
-      <w:numFmt w:val="lowerRoman"/>
-      <w:lvlText w:val="%3."/>
-      <w:lvlJc w:val="right"/>
-      <w:pPr>
-        <w:ind w:left="1260" w:hanging="420"/>
-      </w:pPr>
-    </w:lvl>
-    <w:lvl w:ilvl="3" w:tplc="0409000F" w:tentative="1">
-      <w:start w:val="1"/>
-      <w:numFmt w:val="decimal"/>
-      <w:lvlText w:val="%4."/>
-      <w:lvlJc w:val="left"/>
-      <w:pPr>
-        <w:ind w:left="1680" w:hanging="420"/>
-      </w:pPr>
-    </w:lvl>
-    <w:lvl w:ilvl="4" w:tplc="04090019" w:tentative="1">
-      <w:start w:val="1"/>
-      <w:numFmt w:val="lowerLetter"/>
-      <w:lvlText w:val="%5)"/>
-      <w:lvlJc w:val="left"/>
-      <w:pPr>
-        <w:ind w:left="2100" w:hanging="420"/>
-      </w:pPr>
-    </w:lvl>
-    <w:lvl w:ilvl="5" w:tplc="0409001B" w:tentative="1">
-      <w:start w:val="1"/>
-      <w:numFmt w:val="lowerRoman"/>
-      <w:lvlText w:val="%6."/>
-      <w:lvlJc w:val="right"/>
-      <w:pPr>
-        <w:ind w:left="2520" w:hanging="420"/>
-      </w:pPr>
-    </w:lvl>
-    <w:lvl w:ilvl="6" w:tplc="0409000F" w:tentative="1">
-      <w:start w:val="1"/>
-      <w:numFmt w:val="decimal"/>
-      <w:lvlText w:val="%7."/>
-      <w:lvlJc w:val="left"/>
-      <w:pPr>
-        <w:ind w:left="2940" w:hanging="420"/>
-      </w:pPr>
-    </w:lvl>
-    <w:lvl w:ilvl="7" w:tplc="04090019" w:tentative="1">
-      <w:start w:val="1"/>
-      <w:numFmt w:val="lowerLetter"/>
-      <w:lvlText w:val="%8)"/>
-      <w:lvlJc w:val="left"/>
-      <w:pPr>
-        <w:ind w:left="3360" w:hanging="420"/>
-      </w:pPr>
-    </w:lvl>
-    <w:lvl w:ilvl="8" w:tplc="0409001B" w:tentative="1">
-      <w:start w:val="1"/>
-      <w:numFmt w:val="lowerRoman"/>
-      <w:lvlText w:val="%9."/>
-      <w:lvlJc w:val="right"/>
-      <w:pPr>
-        <w:ind w:left="3780" w:hanging="420"/>
-      </w:pPr>
-    </w:lvl>
-  </w:abstractNum>
-  <w:abstractNum w:abstractNumId="12">
-    <w:nsid w:val="1A0E36A8"/>
-    <w:multiLevelType w:val="hybridMultilevel"/>
-    <w:tmpl w:val="364AFD7E"/>
-    <w:lvl w:ilvl="0" w:tplc="A4F279EE">
-      <w:start w:val="1"/>
-      <w:numFmt w:val="decimal"/>
-      <w:lvlText w:val="[%1]"/>
-      <w:lvlJc w:val="left"/>
-      <w:pPr>
-        <w:ind w:left="420" w:hanging="420"/>
-      </w:pPr>
-      <w:rPr>
-        <w:rFonts w:hint="eastAsia"/>
-      </w:rPr>
-    </w:lvl>
-    <w:lvl w:ilvl="1" w:tplc="04090019" w:tentative="1">
-      <w:start w:val="1"/>
-      <w:numFmt w:val="lowerLetter"/>
-      <w:lvlText w:val="%2)"/>
-      <w:lvlJc w:val="left"/>
-      <w:pPr>
-        <w:ind w:left="840" w:hanging="420"/>
-      </w:pPr>
-    </w:lvl>
-    <w:lvl w:ilvl="2" w:tplc="0409001B" w:tentative="1">
-      <w:start w:val="1"/>
-      <w:numFmt w:val="lowerRoman"/>
-      <w:lvlText w:val="%3."/>
-      <w:lvlJc w:val="right"/>
-      <w:pPr>
-        <w:ind w:left="1260" w:hanging="420"/>
-      </w:pPr>
-    </w:lvl>
-    <w:lvl w:ilvl="3" w:tplc="0409000F" w:tentative="1">
-      <w:start w:val="1"/>
-      <w:numFmt w:val="decimal"/>
-      <w:lvlText w:val="%4."/>
-      <w:lvlJc w:val="left"/>
-      <w:pPr>
-        <w:ind w:left="1680" w:hanging="420"/>
-      </w:pPr>
-    </w:lvl>
-    <w:lvl w:ilvl="4" w:tplc="04090019" w:tentative="1">
-      <w:start w:val="1"/>
-      <w:numFmt w:val="lowerLetter"/>
-      <w:lvlText w:val="%5)"/>
-      <w:lvlJc w:val="left"/>
-      <w:pPr>
-        <w:ind w:left="2100" w:hanging="420"/>
-      </w:pPr>
-    </w:lvl>
-    <w:lvl w:ilvl="5" w:tplc="0409001B" w:tentative="1">
-      <w:start w:val="1"/>
-      <w:numFmt w:val="lowerRoman"/>
-      <w:lvlText w:val="%6."/>
-      <w:lvlJc w:val="right"/>
-      <w:pPr>
-        <w:ind w:left="2520" w:hanging="420"/>
-      </w:pPr>
-    </w:lvl>
-    <w:lvl w:ilvl="6" w:tplc="0409000F" w:tentative="1">
-      <w:start w:val="1"/>
-      <w:numFmt w:val="decimal"/>
-      <w:lvlText w:val="%7."/>
-      <w:lvlJc w:val="left"/>
-      <w:pPr>
-        <w:ind w:left="2940" w:hanging="420"/>
-      </w:pPr>
-    </w:lvl>
-    <w:lvl w:ilvl="7" w:tplc="04090019" w:tentative="1">
-      <w:start w:val="1"/>
-      <w:numFmt w:val="lowerLetter"/>
-      <w:lvlText w:val="%8)"/>
-      <w:lvlJc w:val="left"/>
-      <w:pPr>
-        <w:ind w:left="3360" w:hanging="420"/>
-      </w:pPr>
-    </w:lvl>
-    <w:lvl w:ilvl="8" w:tplc="0409001B" w:tentative="1">
-      <w:start w:val="1"/>
-      <w:numFmt w:val="lowerRoman"/>
-      <w:lvlText w:val="%9."/>
-      <w:lvlJc w:val="right"/>
-      <w:pPr>
-        <w:ind w:left="3780" w:hanging="420"/>
-      </w:pPr>
-    </w:lvl>
-  </w:abstractNum>
-  <w:abstractNum w:abstractNumId="13">
-    <w:nsid w:val="1D6C7676"/>
-    <w:multiLevelType w:val="hybridMultilevel"/>
-    <w:tmpl w:val="B6288A1E"/>
-    <w:lvl w:ilvl="0" w:tplc="04090001">
-      <w:start w:val="1"/>
-      <w:numFmt w:val="bullet"/>
-      <w:lvlText w:val=""/>
-      <w:lvlJc w:val="left"/>
-      <w:pPr>
-        <w:ind w:left="900" w:hanging="420"/>
-      </w:pPr>
-      <w:rPr>
-        <w:rFonts w:ascii="Wingdings" w:hAnsi="Wingdings" w:hint="default"/>
-      </w:rPr>
-    </w:lvl>
-    <w:lvl w:ilvl="1" w:tplc="04090003" w:tentative="1">
-      <w:start w:val="1"/>
-      <w:numFmt w:val="bullet"/>
-      <w:lvlText w:val=""/>
-      <w:lvlJc w:val="left"/>
-      <w:pPr>
-        <w:ind w:left="1320" w:hanging="420"/>
-      </w:pPr>
-      <w:rPr>
-        <w:rFonts w:ascii="Wingdings" w:hAnsi="Wingdings" w:hint="default"/>
-      </w:rPr>
-    </w:lvl>
-    <w:lvl w:ilvl="2" w:tplc="04090005" w:tentative="1">
-      <w:start w:val="1"/>
-      <w:numFmt w:val="bullet"/>
-      <w:lvlText w:val=""/>
-      <w:lvlJc w:val="left"/>
-      <w:pPr>
-        <w:ind w:left="1740" w:hanging="420"/>
-      </w:pPr>
-      <w:rPr>
-        <w:rFonts w:ascii="Wingdings" w:hAnsi="Wingdings" w:hint="default"/>
-      </w:rPr>
-    </w:lvl>
-    <w:lvl w:ilvl="3" w:tplc="04090001" w:tentative="1">
-      <w:start w:val="1"/>
-      <w:numFmt w:val="bullet"/>
-      <w:lvlText w:val=""/>
-      <w:lvlJc w:val="left"/>
-      <w:pPr>
-        <w:ind w:left="2160" w:hanging="420"/>
-      </w:pPr>
-      <w:rPr>
-        <w:rFonts w:ascii="Wingdings" w:hAnsi="Wingdings" w:hint="default"/>
-      </w:rPr>
-    </w:lvl>
-    <w:lvl w:ilvl="4" w:tplc="04090003" w:tentative="1">
-      <w:start w:val="1"/>
-      <w:numFmt w:val="bullet"/>
-      <w:lvlText w:val=""/>
-      <w:lvlJc w:val="left"/>
-      <w:pPr>
-        <w:ind w:left="2580" w:hanging="420"/>
-      </w:pPr>
-      <w:rPr>
-        <w:rFonts w:ascii="Wingdings" w:hAnsi="Wingdings" w:hint="default"/>
-      </w:rPr>
-    </w:lvl>
-    <w:lvl w:ilvl="5" w:tplc="04090005" w:tentative="1">
-      <w:start w:val="1"/>
-      <w:numFmt w:val="bullet"/>
-      <w:lvlText w:val=""/>
-      <w:lvlJc w:val="left"/>
-      <w:pPr>
-        <w:ind w:left="3000" w:hanging="420"/>
-      </w:pPr>
-      <w:rPr>
-        <w:rFonts w:ascii="Wingdings" w:hAnsi="Wingdings" w:hint="default"/>
-      </w:rPr>
-    </w:lvl>
-    <w:lvl w:ilvl="6" w:tplc="04090001" w:tentative="1">
-      <w:start w:val="1"/>
-      <w:numFmt w:val="bullet"/>
-      <w:lvlText w:val=""/>
-      <w:lvlJc w:val="left"/>
-      <w:pPr>
-        <w:ind w:left="3420" w:hanging="420"/>
-      </w:pPr>
-      <w:rPr>
-        <w:rFonts w:ascii="Wingdings" w:hAnsi="Wingdings" w:hint="default"/>
-      </w:rPr>
-    </w:lvl>
-    <w:lvl w:ilvl="7" w:tplc="04090003" w:tentative="1">
-      <w:start w:val="1"/>
-      <w:numFmt w:val="bullet"/>
-      <w:lvlText w:val=""/>
-      <w:lvlJc w:val="left"/>
-      <w:pPr>
-        <w:ind w:left="3840" w:hanging="420"/>
-      </w:pPr>
-      <w:rPr>
-        <w:rFonts w:ascii="Wingdings" w:hAnsi="Wingdings" w:hint="default"/>
-      </w:rPr>
-    </w:lvl>
-    <w:lvl w:ilvl="8" w:tplc="04090005" w:tentative="1">
-      <w:start w:val="1"/>
-      <w:numFmt w:val="bullet"/>
-      <w:lvlText w:val=""/>
-      <w:lvlJc w:val="left"/>
-      <w:pPr>
-        <w:ind w:left="4260" w:hanging="420"/>
-      </w:pPr>
-      <w:rPr>
-        <w:rFonts w:ascii="Wingdings" w:hAnsi="Wingdings" w:hint="default"/>
-      </w:rPr>
-    </w:lvl>
-  </w:abstractNum>
-  <w:abstractNum w:abstractNumId="14">
-    <w:nsid w:val="309B7171"/>
-    <w:multiLevelType w:val="hybridMultilevel"/>
-    <w:tmpl w:val="D50493C0"/>
-    <w:lvl w:ilvl="0" w:tplc="0F3E1402">
-      <w:start w:val="1"/>
-      <w:numFmt w:val="decimal"/>
-      <w:lvlText w:val="%1."/>
-      <w:lvlJc w:val="left"/>
-      <w:pPr>
-        <w:ind w:left="858" w:hanging="360"/>
-      </w:pPr>
-      <w:rPr>
-        <w:rFonts w:hint="default"/>
-      </w:rPr>
-    </w:lvl>
-    <w:lvl w:ilvl="1" w:tplc="04090019" w:tentative="1">
-      <w:start w:val="1"/>
-      <w:numFmt w:val="lowerLetter"/>
-      <w:lvlText w:val="%2)"/>
-      <w:lvlJc w:val="left"/>
-      <w:pPr>
-        <w:ind w:left="1338" w:hanging="420"/>
-      </w:pPr>
-    </w:lvl>
-    <w:lvl w:ilvl="2" w:tplc="0409001B" w:tentative="1">
-      <w:start w:val="1"/>
-      <w:numFmt w:val="lowerRoman"/>
-      <w:lvlText w:val="%3."/>
-      <w:lvlJc w:val="right"/>
-      <w:pPr>
-        <w:ind w:left="1758" w:hanging="420"/>
-      </w:pPr>
-    </w:lvl>
-    <w:lvl w:ilvl="3" w:tplc="0409000F" w:tentative="1">
-      <w:start w:val="1"/>
-      <w:numFmt w:val="decimal"/>
-      <w:lvlText w:val="%4."/>
-      <w:lvlJc w:val="left"/>
-      <w:pPr>
-        <w:ind w:left="2178" w:hanging="420"/>
-      </w:pPr>
-    </w:lvl>
-    <w:lvl w:ilvl="4" w:tplc="04090019" w:tentative="1">
-      <w:start w:val="1"/>
-      <w:numFmt w:val="lowerLetter"/>
-      <w:lvlText w:val="%5)"/>
-      <w:lvlJc w:val="left"/>
-      <w:pPr>
-        <w:ind w:left="2598" w:hanging="420"/>
-      </w:pPr>
-    </w:lvl>
-    <w:lvl w:ilvl="5" w:tplc="0409001B" w:tentative="1">
-      <w:start w:val="1"/>
-      <w:numFmt w:val="lowerRoman"/>
-      <w:lvlText w:val="%6."/>
-      <w:lvlJc w:val="right"/>
-      <w:pPr>
-        <w:ind w:left="3018" w:hanging="420"/>
-      </w:pPr>
-    </w:lvl>
-    <w:lvl w:ilvl="6" w:tplc="0409000F" w:tentative="1">
-      <w:start w:val="1"/>
-      <w:numFmt w:val="decimal"/>
-      <w:lvlText w:val="%7."/>
-      <w:lvlJc w:val="left"/>
-      <w:pPr>
-        <w:ind w:left="3438" w:hanging="420"/>
-      </w:pPr>
-    </w:lvl>
-    <w:lvl w:ilvl="7" w:tplc="04090019" w:tentative="1">
-      <w:start w:val="1"/>
-      <w:numFmt w:val="lowerLetter"/>
-      <w:lvlText w:val="%8)"/>
-      <w:lvlJc w:val="left"/>
-      <w:pPr>
-        <w:ind w:left="3858" w:hanging="420"/>
-      </w:pPr>
-    </w:lvl>
-    <w:lvl w:ilvl="8" w:tplc="0409001B" w:tentative="1">
-      <w:start w:val="1"/>
-      <w:numFmt w:val="lowerRoman"/>
-      <w:lvlText w:val="%9."/>
-      <w:lvlJc w:val="right"/>
-      <w:pPr>
-        <w:ind w:left="4278" w:hanging="420"/>
-      </w:pPr>
-    </w:lvl>
-  </w:abstractNum>
-  <w:abstractNum w:abstractNumId="15">
-    <w:nsid w:val="3B4E67C4"/>
-    <w:multiLevelType w:val="hybridMultilevel"/>
-    <w:tmpl w:val="9A6EE85C"/>
-    <w:lvl w:ilvl="0" w:tplc="D07CABC8">
-      <w:start w:val="1"/>
-      <w:numFmt w:val="decimal"/>
-      <w:lvlText w:val="（%1）"/>
-      <w:lvlJc w:val="left"/>
-      <w:pPr>
-        <w:ind w:left="1200" w:hanging="720"/>
-      </w:pPr>
-      <w:rPr>
-        <w:rFonts w:hint="default"/>
-      </w:rPr>
-    </w:lvl>
-    <w:lvl w:ilvl="1" w:tplc="04090019" w:tentative="1">
-      <w:start w:val="1"/>
-      <w:numFmt w:val="lowerLetter"/>
-      <w:lvlText w:val="%2)"/>
-      <w:lvlJc w:val="left"/>
-      <w:pPr>
-        <w:ind w:left="1320" w:hanging="420"/>
-      </w:pPr>
-    </w:lvl>
-    <w:lvl w:ilvl="2" w:tplc="0409001B" w:tentative="1">
-      <w:start w:val="1"/>
-      <w:numFmt w:val="lowerRoman"/>
-      <w:lvlText w:val="%3."/>
-      <w:lvlJc w:val="right"/>
-      <w:pPr>
-        <w:ind w:left="1740" w:hanging="420"/>
-      </w:pPr>
-    </w:lvl>
-    <w:lvl w:ilvl="3" w:tplc="0409000F" w:tentative="1">
-      <w:start w:val="1"/>
-      <w:numFmt w:val="decimal"/>
-      <w:lvlText w:val="%4."/>
-      <w:lvlJc w:val="left"/>
-      <w:pPr>
-        <w:ind w:left="2160" w:hanging="420"/>
-      </w:pPr>
-    </w:lvl>
-    <w:lvl w:ilvl="4" w:tplc="04090019" w:tentative="1">
-      <w:start w:val="1"/>
-      <w:numFmt w:val="lowerLetter"/>
-      <w:lvlText w:val="%5)"/>
-      <w:lvlJc w:val="left"/>
-      <w:pPr>
-        <w:ind w:left="2580" w:hanging="420"/>
-      </w:pPr>
-    </w:lvl>
-    <w:lvl w:ilvl="5" w:tplc="0409001B" w:tentative="1">
-      <w:start w:val="1"/>
-      <w:numFmt w:val="lowerRoman"/>
-      <w:lvlText w:val="%6."/>
-      <w:lvlJc w:val="right"/>
-      <w:pPr>
-        <w:ind w:left="3000" w:hanging="420"/>
-      </w:pPr>
-    </w:lvl>
-    <w:lvl w:ilvl="6" w:tplc="0409000F" w:tentative="1">
-      <w:start w:val="1"/>
-      <w:numFmt w:val="decimal"/>
-      <w:lvlText w:val="%7."/>
-      <w:lvlJc w:val="left"/>
-      <w:pPr>
-        <w:ind w:left="3420" w:hanging="420"/>
-      </w:pPr>
-    </w:lvl>
-    <w:lvl w:ilvl="7" w:tplc="04090019" w:tentative="1">
-      <w:start w:val="1"/>
-      <w:numFmt w:val="lowerLetter"/>
-      <w:lvlText w:val="%8)"/>
-      <w:lvlJc w:val="left"/>
-      <w:pPr>
-        <w:ind w:left="3840" w:hanging="420"/>
-      </w:pPr>
-    </w:lvl>
-    <w:lvl w:ilvl="8" w:tplc="0409001B" w:tentative="1">
-      <w:start w:val="1"/>
-      <w:numFmt w:val="lowerRoman"/>
-      <w:lvlText w:val="%9."/>
-      <w:lvlJc w:val="right"/>
-      <w:pPr>
-        <w:ind w:left="4260" w:hanging="420"/>
-      </w:pPr>
-    </w:lvl>
-  </w:abstractNum>
-  <w:abstractNum w:abstractNumId="16">
     <w:nsid w:val="5F5F0623"/>
     <w:multiLevelType w:val="multilevel"/>
     <w:tmpl w:val="F8F43514"/>
@@ -3390,156 +4341,9 @@
     </w:lvl>
   </w:abstractNum>
   <w:num w:numId="1">
-    <w:abstractNumId w:val="16"/>
-  </w:num>
-  <w:num w:numId="2">
-    <w:abstractNumId w:val="13"/>
-  </w:num>
-  <w:num w:numId="3">
-    <w:abstractNumId w:val="15"/>
-  </w:num>
-  <w:num w:numId="4">
-    <w:abstractNumId w:val="16"/>
-  </w:num>
-  <w:num w:numId="5">
-    <w:abstractNumId w:val="16"/>
-  </w:num>
-  <w:num w:numId="6">
-    <w:abstractNumId w:val="16"/>
-  </w:num>
-  <w:num w:numId="7">
-    <w:abstractNumId w:val="11"/>
-  </w:num>
-  <w:num w:numId="8">
-    <w:abstractNumId w:val="12"/>
-  </w:num>
-  <w:num w:numId="9">
-    <w:abstractNumId w:val="16"/>
-  </w:num>
-  <w:num w:numId="10">
-    <w:abstractNumId w:val="8"/>
-  </w:num>
-  <w:num w:numId="11">
-    <w:abstractNumId w:val="3"/>
-  </w:num>
-  <w:num w:numId="12">
-    <w:abstractNumId w:val="2"/>
-  </w:num>
-  <w:num w:numId="13">
-    <w:abstractNumId w:val="1"/>
-  </w:num>
-  <w:num w:numId="14">
     <w:abstractNumId w:val="0"/>
   </w:num>
-  <w:num w:numId="15">
-    <w:abstractNumId w:val="9"/>
-  </w:num>
-  <w:num w:numId="16">
-    <w:abstractNumId w:val="7"/>
-  </w:num>
-  <w:num w:numId="17">
-    <w:abstractNumId w:val="6"/>
-  </w:num>
-  <w:num w:numId="18">
-    <w:abstractNumId w:val="5"/>
-  </w:num>
-  <w:num w:numId="19">
-    <w:abstractNumId w:val="4"/>
-  </w:num>
-  <w:num w:numId="20">
-    <w:abstractNumId w:val="16"/>
-  </w:num>
-  <w:num w:numId="21">
-    <w:abstractNumId w:val="16"/>
-  </w:num>
-  <w:num w:numId="22">
-    <w:abstractNumId w:val="16"/>
-  </w:num>
-  <w:num w:numId="23">
-    <w:abstractNumId w:val="14"/>
-  </w:num>
-  <w:num w:numId="24">
-    <w:abstractNumId w:val="16"/>
-  </w:num>
-  <w:num w:numId="25">
-    <w:abstractNumId w:val="16"/>
-  </w:num>
-  <w:num w:numId="26">
-    <w:abstractNumId w:val="16"/>
-  </w:num>
-  <w:num w:numId="27">
-    <w:abstractNumId w:val="16"/>
-  </w:num>
-  <w:num w:numId="28">
-    <w:abstractNumId w:val="16"/>
-  </w:num>
-  <w:num w:numId="29">
-    <w:abstractNumId w:val="16"/>
-  </w:num>
-  <w:num w:numId="30">
-    <w:abstractNumId w:val="16"/>
-  </w:num>
-  <w:num w:numId="31">
-    <w:abstractNumId w:val="16"/>
-  </w:num>
-  <w:num w:numId="32">
-    <w:abstractNumId w:val="16"/>
-  </w:num>
-  <w:num w:numId="33">
-    <w:abstractNumId w:val="16"/>
-  </w:num>
-  <w:num w:numId="34">
-    <w:abstractNumId w:val="16"/>
-  </w:num>
-  <w:num w:numId="35">
-    <w:abstractNumId w:val="16"/>
-  </w:num>
-  <w:num w:numId="36">
-    <w:abstractNumId w:val="16"/>
-  </w:num>
-  <w:num w:numId="37">
-    <w:abstractNumId w:val="16"/>
-  </w:num>
-  <w:num w:numId="38">
-    <w:abstractNumId w:val="16"/>
-  </w:num>
-  <w:num w:numId="39">
-    <w:abstractNumId w:val="16"/>
-  </w:num>
-  <w:num w:numId="40">
-    <w:abstractNumId w:val="16"/>
-  </w:num>
-  <w:num w:numId="41">
-    <w:abstractNumId w:val="16"/>
-  </w:num>
-  <w:num w:numId="42">
-    <w:abstractNumId w:val="10"/>
-  </w:num>
-  <w:num w:numId="43">
-    <w:abstractNumId w:val="16"/>
-  </w:num>
-  <w:num w:numId="44">
-    <w:abstractNumId w:val="16"/>
-  </w:num>
-  <w:num w:numId="45">
-    <w:abstractNumId w:val="16"/>
-  </w:num>
-  <w:num w:numId="46">
-    <w:abstractNumId w:val="16"/>
-  </w:num>
-  <w:num w:numId="47">
-    <w:abstractNumId w:val="16"/>
-  </w:num>
-  <w:num w:numId="48">
-    <w:abstractNumId w:val="16"/>
-  </w:num>
-  <w:num w:numId="49">
-    <w:abstractNumId w:val="16"/>
-  </w:num>
-  <w:num w:numId="50">
-    <w:abstractNumId w:val="16"/>
-  </w:num>
-  <w:numIdMacAtCleanup w:val="3"/>
+  <w:numIdMacAtCleanup w:val="1"/>
 </w:numbering>
 </file>
 
@@ -5669,7 +6473,7 @@
 </file>
 
 <file path=customXml/itemProps1.xml><?xml version="1.0" encoding="utf-8"?>
-<ds:datastoreItem xmlns:ds="http://schemas.openxmlformats.org/officeDocument/2006/customXml" ds:itemID="{DC90E3F3-D36D-4C1C-A268-F6A4D6E8D718}">
+<ds:datastoreItem xmlns:ds="http://schemas.openxmlformats.org/officeDocument/2006/customXml" ds:itemID="{633B9961-6812-4188-BCE2-C3A36BA0D5F2}">
   <ds:schemaRefs>
     <ds:schemaRef ds:uri="http://schemas.openxmlformats.org/officeDocument/2006/bibliography"/>
   </ds:schemaRefs>

</xml_diff>